<commit_message>
Manual de Usuario-Modulo Postulante
</commit_message>
<xml_diff>
--- a/desarrollo/FRSIAAATR/Manuales/FRSIAAATR_MU.docx
+++ b/desarrollo/FRSIAAATR/Manuales/FRSIAAATR_MU.docx
@@ -248,6 +248,9 @@
     <w:p>
       <w:pPr>
         <w:pStyle w:val="Subttulo"/>
+        <w:rPr>
+          <w:rFonts w:hint="eastAsia"/>
+        </w:rPr>
       </w:pPr>
     </w:p>
     <w:p>
@@ -2172,13 +2175,18 @@
           <w:sz w:val="24"/>
         </w:rPr>
       </w:pPr>
-      <w:bookmarkStart w:id="0" w:name="_GoBack"/>
-      <w:bookmarkEnd w:id="0"/>
-    </w:p>
-    <w:bookmarkStart w:id="1" w:name="_Toc49813281" w:displacedByCustomXml="next"/>
+    </w:p>
+    <w:bookmarkStart w:id="0" w:name="_Toc49928736" w:displacedByCustomXml="next"/>
     <w:sdt>
       <w:sdtPr>
         <w:rPr>
+          <w:rFonts w:ascii="Times New Roman" w:eastAsia="Arial Unicode MS" w:hAnsi="Times New Roman" w:cs="Tahoma"/>
+          <w:i w:val="0"/>
+          <w:iCs w:val="0"/>
+          <w:color w:val="auto"/>
+          <w:kern w:val="3"/>
+          <w:sz w:val="24"/>
+          <w:szCs w:val="24"/>
           <w:lang w:val="es-ES"/>
         </w:rPr>
         <w:id w:val="895009534"/>
@@ -2189,13 +2197,8 @@
       </w:sdtPr>
       <w:sdtEndPr>
         <w:rPr>
-          <w:rFonts w:ascii="Times New Roman" w:eastAsia="Arial Unicode MS" w:hAnsi="Times New Roman" w:cs="Tahoma"/>
           <w:b/>
           <w:bCs/>
-          <w:color w:val="auto"/>
-          <w:kern w:val="3"/>
-          <w:sz w:val="24"/>
-          <w:szCs w:val="24"/>
         </w:rPr>
       </w:sdtEndPr>
       <w:sdtContent>
@@ -2212,11 +2215,14 @@
           <w:r>
             <w:t>Contenido</w:t>
           </w:r>
-          <w:bookmarkEnd w:id="1"/>
+          <w:bookmarkEnd w:id="0"/>
         </w:p>
         <w:p>
           <w:pPr>
-            <w:pStyle w:val="TDC1"/>
+            <w:pStyle w:val="TDC2"/>
+            <w:tabs>
+              <w:tab w:val="right" w:leader="dot" w:pos="9061"/>
+            </w:tabs>
             <w:rPr>
               <w:rFonts w:asciiTheme="minorHAnsi" w:eastAsiaTheme="minorEastAsia" w:hAnsiTheme="minorHAnsi" w:cstheme="minorBidi"/>
               <w:noProof/>
@@ -2247,7 +2253,7 @@
             </w:rPr>
             <w:fldChar w:fldCharType="separate"/>
           </w:r>
-          <w:hyperlink w:anchor="_Toc49813281" w:history="1">
+          <w:hyperlink w:anchor="_Toc49928736" w:history="1">
             <w:r>
               <w:rPr>
                 <w:rStyle w:val="Hipervnculo"/>
@@ -2274,7 +2280,7 @@
                 <w:noProof/>
                 <w:webHidden/>
               </w:rPr>
-              <w:instrText xml:space="preserve"> PAGEREF _Toc49813281 \h </w:instrText>
+              <w:instrText xml:space="preserve"> PAGEREF _Toc49928736 \h </w:instrText>
             </w:r>
             <w:r>
               <w:rPr>
@@ -2317,7 +2323,7 @@
               <w:lang w:val="es-PE"/>
             </w:rPr>
           </w:pPr>
-          <w:hyperlink w:anchor="_Toc49813282" w:history="1">
+          <w:hyperlink w:anchor="_Toc49928737" w:history="1">
             <w:r>
               <w:rPr>
                 <w:rStyle w:val="Hipervnculo"/>
@@ -2362,7 +2368,7 @@
                 <w:noProof/>
                 <w:webHidden/>
               </w:rPr>
-              <w:instrText xml:space="preserve"> PAGEREF _Toc49813282 \h </w:instrText>
+              <w:instrText xml:space="preserve"> PAGEREF _Toc49928737 \h </w:instrText>
             </w:r>
             <w:r>
               <w:rPr>
@@ -2409,7 +2415,7 @@
               <w:lang w:val="es-PE"/>
             </w:rPr>
           </w:pPr>
-          <w:hyperlink w:anchor="_Toc49813283" w:history="1">
+          <w:hyperlink w:anchor="_Toc49928738" w:history="1">
             <w:r>
               <w:rPr>
                 <w:rStyle w:val="Hipervnculo"/>
@@ -2454,7 +2460,7 @@
                 <w:noProof/>
                 <w:webHidden/>
               </w:rPr>
-              <w:instrText xml:space="preserve"> PAGEREF _Toc49813283 \h </w:instrText>
+              <w:instrText xml:space="preserve"> PAGEREF _Toc49928738 \h </w:instrText>
             </w:r>
             <w:r>
               <w:rPr>
@@ -2501,7 +2507,7 @@
               <w:lang w:val="es-PE"/>
             </w:rPr>
           </w:pPr>
-          <w:hyperlink w:anchor="_Toc49813284" w:history="1">
+          <w:hyperlink w:anchor="_Toc49928739" w:history="1">
             <w:r>
               <w:rPr>
                 <w:rStyle w:val="Hipervnculo"/>
@@ -2546,7 +2552,7 @@
                 <w:noProof/>
                 <w:webHidden/>
               </w:rPr>
-              <w:instrText xml:space="preserve"> PAGEREF _Toc49813284 \h </w:instrText>
+              <w:instrText xml:space="preserve"> PAGEREF _Toc49928739 \h </w:instrText>
             </w:r>
             <w:r>
               <w:rPr>
@@ -2589,7 +2595,7 @@
               <w:lang w:val="es-PE"/>
             </w:rPr>
           </w:pPr>
-          <w:hyperlink w:anchor="_Toc49813285" w:history="1">
+          <w:hyperlink w:anchor="_Toc49928740" w:history="1">
             <w:r>
               <w:rPr>
                 <w:rStyle w:val="Hipervnculo"/>
@@ -2634,7 +2640,7 @@
                 <w:noProof/>
                 <w:webHidden/>
               </w:rPr>
-              <w:instrText xml:space="preserve"> PAGEREF _Toc49813285 \h </w:instrText>
+              <w:instrText xml:space="preserve"> PAGEREF _Toc49928740 \h </w:instrText>
             </w:r>
             <w:r>
               <w:rPr>
@@ -2655,6 +2661,264 @@
                 <w:webHidden/>
               </w:rPr>
               <w:t>6</w:t>
+            </w:r>
+            <w:r>
+              <w:rPr>
+                <w:noProof/>
+                <w:webHidden/>
+              </w:rPr>
+              <w:fldChar w:fldCharType="end"/>
+            </w:r>
+          </w:hyperlink>
+        </w:p>
+        <w:p>
+          <w:pPr>
+            <w:pStyle w:val="TDC2"/>
+            <w:tabs>
+              <w:tab w:val="left" w:pos="880"/>
+              <w:tab w:val="right" w:leader="dot" w:pos="9061"/>
+            </w:tabs>
+            <w:rPr>
+              <w:rFonts w:asciiTheme="minorHAnsi" w:eastAsiaTheme="minorEastAsia" w:hAnsiTheme="minorHAnsi" w:cstheme="minorBidi"/>
+              <w:noProof/>
+              <w:kern w:val="0"/>
+              <w:sz w:val="22"/>
+              <w:szCs w:val="22"/>
+              <w:lang w:val="es-PE"/>
+            </w:rPr>
+          </w:pPr>
+          <w:hyperlink w:anchor="_Toc49928741" w:history="1">
+            <w:r>
+              <w:rPr>
+                <w:rStyle w:val="Hipervnculo"/>
+                <w:noProof/>
+              </w:rPr>
+              <w:t>2.1</w:t>
+            </w:r>
+            <w:r>
+              <w:rPr>
+                <w:rFonts w:asciiTheme="minorHAnsi" w:eastAsiaTheme="minorEastAsia" w:hAnsiTheme="minorHAnsi" w:cstheme="minorBidi"/>
+                <w:noProof/>
+                <w:kern w:val="0"/>
+                <w:sz w:val="22"/>
+                <w:szCs w:val="22"/>
+                <w:lang w:val="es-PE"/>
+              </w:rPr>
+              <w:tab/>
+            </w:r>
+            <w:r>
+              <w:rPr>
+                <w:rStyle w:val="Hipervnculo"/>
+                <w:noProof/>
+              </w:rPr>
+              <w:t>Módulo Postulante</w:t>
+            </w:r>
+            <w:r>
+              <w:rPr>
+                <w:noProof/>
+                <w:webHidden/>
+              </w:rPr>
+              <w:tab/>
+            </w:r>
+            <w:r>
+              <w:rPr>
+                <w:noProof/>
+                <w:webHidden/>
+              </w:rPr>
+              <w:fldChar w:fldCharType="begin"/>
+            </w:r>
+            <w:r>
+              <w:rPr>
+                <w:noProof/>
+                <w:webHidden/>
+              </w:rPr>
+              <w:instrText xml:space="preserve"> PAGEREF _Toc49928741 \h </w:instrText>
+            </w:r>
+            <w:r>
+              <w:rPr>
+                <w:noProof/>
+                <w:webHidden/>
+              </w:rPr>
+            </w:r>
+            <w:r>
+              <w:rPr>
+                <w:noProof/>
+                <w:webHidden/>
+              </w:rPr>
+              <w:fldChar w:fldCharType="separate"/>
+            </w:r>
+            <w:r>
+              <w:rPr>
+                <w:noProof/>
+                <w:webHidden/>
+              </w:rPr>
+              <w:t>6</w:t>
+            </w:r>
+            <w:r>
+              <w:rPr>
+                <w:noProof/>
+                <w:webHidden/>
+              </w:rPr>
+              <w:fldChar w:fldCharType="end"/>
+            </w:r>
+          </w:hyperlink>
+        </w:p>
+        <w:p>
+          <w:pPr>
+            <w:pStyle w:val="TDC3"/>
+            <w:tabs>
+              <w:tab w:val="left" w:pos="1320"/>
+              <w:tab w:val="right" w:leader="dot" w:pos="9061"/>
+            </w:tabs>
+            <w:rPr>
+              <w:noProof/>
+            </w:rPr>
+          </w:pPr>
+          <w:hyperlink w:anchor="_Toc49928742" w:history="1">
+            <w:r>
+              <w:rPr>
+                <w:rStyle w:val="Hipervnculo"/>
+                <w:i/>
+                <w:noProof/>
+              </w:rPr>
+              <w:t>2.1.1</w:t>
+            </w:r>
+            <w:r>
+              <w:rPr>
+                <w:noProof/>
+              </w:rPr>
+              <w:tab/>
+            </w:r>
+            <w:r>
+              <w:rPr>
+                <w:rStyle w:val="Hipervnculo"/>
+                <w:noProof/>
+              </w:rPr>
+              <w:t>LOGIN</w:t>
+            </w:r>
+            <w:r>
+              <w:rPr>
+                <w:noProof/>
+                <w:webHidden/>
+              </w:rPr>
+              <w:tab/>
+            </w:r>
+            <w:r>
+              <w:rPr>
+                <w:noProof/>
+                <w:webHidden/>
+              </w:rPr>
+              <w:fldChar w:fldCharType="begin"/>
+            </w:r>
+            <w:r>
+              <w:rPr>
+                <w:noProof/>
+                <w:webHidden/>
+              </w:rPr>
+              <w:instrText xml:space="preserve"> PAGEREF _Toc49928742 \h </w:instrText>
+            </w:r>
+            <w:r>
+              <w:rPr>
+                <w:noProof/>
+                <w:webHidden/>
+              </w:rPr>
+            </w:r>
+            <w:r>
+              <w:rPr>
+                <w:noProof/>
+                <w:webHidden/>
+              </w:rPr>
+              <w:fldChar w:fldCharType="separate"/>
+            </w:r>
+            <w:r>
+              <w:rPr>
+                <w:noProof/>
+                <w:webHidden/>
+              </w:rPr>
+              <w:t>6</w:t>
+            </w:r>
+            <w:r>
+              <w:rPr>
+                <w:noProof/>
+                <w:webHidden/>
+              </w:rPr>
+              <w:fldChar w:fldCharType="end"/>
+            </w:r>
+          </w:hyperlink>
+        </w:p>
+        <w:p>
+          <w:pPr>
+            <w:pStyle w:val="TDC3"/>
+            <w:tabs>
+              <w:tab w:val="left" w:pos="1320"/>
+              <w:tab w:val="right" w:leader="dot" w:pos="9061"/>
+            </w:tabs>
+            <w:rPr>
+              <w:noProof/>
+            </w:rPr>
+          </w:pPr>
+          <w:hyperlink w:anchor="_Toc49928743" w:history="1">
+            <w:r>
+              <w:rPr>
+                <w:rStyle w:val="Hipervnculo"/>
+                <w:i/>
+                <w:noProof/>
+              </w:rPr>
+              <w:t>2.1.2</w:t>
+            </w:r>
+            <w:r>
+              <w:rPr>
+                <w:noProof/>
+              </w:rPr>
+              <w:tab/>
+            </w:r>
+            <w:r>
+              <w:rPr>
+                <w:rStyle w:val="Hipervnculo"/>
+                <w:noProof/>
+              </w:rPr>
+              <w:t>REGISTRO</w:t>
+            </w:r>
+            <w:r>
+              <w:rPr>
+                <w:noProof/>
+                <w:webHidden/>
+              </w:rPr>
+              <w:tab/>
+            </w:r>
+            <w:r>
+              <w:rPr>
+                <w:noProof/>
+                <w:webHidden/>
+              </w:rPr>
+              <w:fldChar w:fldCharType="begin"/>
+            </w:r>
+            <w:r>
+              <w:rPr>
+                <w:noProof/>
+                <w:webHidden/>
+              </w:rPr>
+              <w:instrText xml:space="preserve"> PAGEREF _Toc49928743 \h </w:instrText>
+            </w:r>
+            <w:r>
+              <w:rPr>
+                <w:noProof/>
+                <w:webHidden/>
+              </w:rPr>
+            </w:r>
+            <w:r>
+              <w:rPr>
+                <w:noProof/>
+                <w:webHidden/>
+              </w:rPr>
+              <w:fldChar w:fldCharType="separate"/>
+            </w:r>
+            <w:r>
+              <w:rPr>
+                <w:noProof/>
+                <w:webHidden/>
+              </w:rPr>
+              <w:t>7</w:t>
             </w:r>
             <w:r>
               <w:rPr>
@@ -2677,7 +2941,7 @@
               <w:lang w:val="es-PE"/>
             </w:rPr>
           </w:pPr>
-          <w:hyperlink w:anchor="_Toc49813286" w:history="1">
+          <w:hyperlink w:anchor="_Toc49928744" w:history="1">
             <w:r>
               <w:rPr>
                 <w:rStyle w:val="Hipervnculo"/>
@@ -2722,7 +2986,7 @@
                 <w:noProof/>
                 <w:webHidden/>
               </w:rPr>
-              <w:instrText xml:space="preserve"> PAGEREF _Toc49813286 \h </w:instrText>
+              <w:instrText xml:space="preserve"> PAGEREF _Toc49928744 \h </w:instrText>
             </w:r>
             <w:r>
               <w:rPr>
@@ -2742,7 +3006,7 @@
                 <w:noProof/>
                 <w:webHidden/>
               </w:rPr>
-              <w:t>7</w:t>
+              <w:t>10</w:t>
             </w:r>
             <w:r>
               <w:rPr>
@@ -2765,7 +3029,7 @@
               <w:lang w:val="es-PE"/>
             </w:rPr>
           </w:pPr>
-          <w:hyperlink w:anchor="_Toc49813287" w:history="1">
+          <w:hyperlink w:anchor="_Toc49928745" w:history="1">
             <w:r>
               <w:rPr>
                 <w:rStyle w:val="Hipervnculo"/>
@@ -2810,7 +3074,7 @@
                 <w:noProof/>
                 <w:webHidden/>
               </w:rPr>
-              <w:instrText xml:space="preserve"> PAGEREF _Toc49813287 \h </w:instrText>
+              <w:instrText xml:space="preserve"> PAGEREF _Toc49928745 \h </w:instrText>
             </w:r>
             <w:r>
               <w:rPr>
@@ -2830,7 +3094,7 @@
                 <w:noProof/>
                 <w:webHidden/>
               </w:rPr>
-              <w:t>8</w:t>
+              <w:t>11</w:t>
             </w:r>
             <w:r>
               <w:rPr>
@@ -2904,33 +3168,33 @@
           <w:rFonts w:hint="eastAsia"/>
         </w:rPr>
       </w:pPr>
-      <w:bookmarkStart w:id="2" w:name="__RefHeading__808_995473275"/>
-      <w:bookmarkStart w:id="3" w:name="_Toc49812304"/>
-      <w:bookmarkStart w:id="4" w:name="_Toc49813282"/>
-      <w:bookmarkEnd w:id="2"/>
+      <w:bookmarkStart w:id="1" w:name="__RefHeading__808_995473275"/>
+      <w:bookmarkStart w:id="2" w:name="_Toc49812304"/>
+      <w:bookmarkStart w:id="3" w:name="_Toc49928737"/>
+      <w:bookmarkEnd w:id="1"/>
       <w:r>
         <w:lastRenderedPageBreak/>
         <w:t>DESCRIPCIÓN DEL SISTEMA</w:t>
       </w:r>
+      <w:bookmarkEnd w:id="2"/>
       <w:bookmarkEnd w:id="3"/>
+    </w:p>
+    <w:p>
+      <w:pPr>
+        <w:pStyle w:val="Ttulo2"/>
+        <w:rPr>
+          <w:rFonts w:hint="eastAsia"/>
+        </w:rPr>
+      </w:pPr>
+      <w:bookmarkStart w:id="4" w:name="__RefHeading__810_995473275"/>
+      <w:bookmarkStart w:id="5" w:name="_Toc49812305"/>
+      <w:bookmarkStart w:id="6" w:name="_Toc49928738"/>
       <w:bookmarkEnd w:id="4"/>
-    </w:p>
-    <w:p>
-      <w:pPr>
-        <w:pStyle w:val="Ttulo2"/>
-        <w:rPr>
-          <w:rFonts w:hint="eastAsia"/>
-        </w:rPr>
-      </w:pPr>
-      <w:bookmarkStart w:id="5" w:name="__RefHeading__810_995473275"/>
-      <w:bookmarkStart w:id="6" w:name="_Toc49812305"/>
-      <w:bookmarkStart w:id="7" w:name="_Toc49813283"/>
+      <w:r>
+        <w:t>Propósito</w:t>
+      </w:r>
       <w:bookmarkEnd w:id="5"/>
-      <w:r>
-        <w:t>Propósito</w:t>
-      </w:r>
       <w:bookmarkEnd w:id="6"/>
-      <w:bookmarkEnd w:id="7"/>
     </w:p>
     <w:p>
       <w:pPr>
@@ -2997,15 +3261,15 @@
           <w:rFonts w:hint="eastAsia"/>
         </w:rPr>
       </w:pPr>
-      <w:bookmarkStart w:id="8" w:name="__RefHeading__812_995473275"/>
-      <w:bookmarkStart w:id="9" w:name="_Toc49812306"/>
-      <w:bookmarkStart w:id="10" w:name="_Toc49813284"/>
+      <w:bookmarkStart w:id="7" w:name="__RefHeading__812_995473275"/>
+      <w:bookmarkStart w:id="8" w:name="_Toc49812306"/>
+      <w:bookmarkStart w:id="9" w:name="_Toc49928739"/>
+      <w:bookmarkEnd w:id="7"/>
+      <w:r>
+        <w:t>Alcance</w:t>
+      </w:r>
       <w:bookmarkEnd w:id="8"/>
-      <w:r>
-        <w:t>Alcance</w:t>
-      </w:r>
       <w:bookmarkEnd w:id="9"/>
-      <w:bookmarkEnd w:id="10"/>
     </w:p>
     <w:p>
       <w:pPr>
@@ -3041,8 +3305,8 @@
           <w:sz w:val="24"/>
         </w:rPr>
       </w:pPr>
-      <w:bookmarkStart w:id="11" w:name="__RefHeading__814_995473275"/>
-      <w:bookmarkEnd w:id="11"/>
+      <w:bookmarkStart w:id="10" w:name="__RefHeading__814_995473275"/>
+      <w:bookmarkEnd w:id="10"/>
     </w:p>
     <w:p>
       <w:pPr>
@@ -3080,82 +3344,3628 @@
           <w:sz w:val="24"/>
         </w:rPr>
       </w:pPr>
-      <w:bookmarkStart w:id="12" w:name="__RefHeading__816_995473275"/>
+      <w:bookmarkStart w:id="11" w:name="__RefHeading__816_995473275"/>
+      <w:bookmarkEnd w:id="11"/>
+    </w:p>
+    <w:p>
+      <w:pPr>
+        <w:pStyle w:val="Textbody"/>
+        <w:rPr>
+          <w:rFonts w:ascii="Times New Roman" w:hAnsi="Times New Roman" w:cs="Times New Roman"/>
+          <w:sz w:val="24"/>
+        </w:rPr>
+      </w:pPr>
+    </w:p>
+    <w:p>
+      <w:pPr>
+        <w:pStyle w:val="Textbody"/>
+        <w:rPr>
+          <w:rFonts w:ascii="Times New Roman" w:hAnsi="Times New Roman" w:cs="Times New Roman"/>
+          <w:sz w:val="24"/>
+        </w:rPr>
+      </w:pPr>
+    </w:p>
+    <w:p>
+      <w:pPr>
+        <w:pStyle w:val="Ttulo1"/>
+        <w:rPr>
+          <w:rFonts w:hint="eastAsia"/>
+        </w:rPr>
+      </w:pPr>
+      <w:bookmarkStart w:id="12" w:name="__RefHeading__822_995473275"/>
+      <w:bookmarkStart w:id="13" w:name="_Toc49812307"/>
+      <w:bookmarkStart w:id="14" w:name="_Toc49928740"/>
       <w:bookmarkEnd w:id="12"/>
-    </w:p>
-    <w:p>
-      <w:pPr>
-        <w:pStyle w:val="Textbody"/>
-        <w:rPr>
-          <w:rFonts w:ascii="Times New Roman" w:hAnsi="Times New Roman" w:cs="Times New Roman"/>
-          <w:sz w:val="24"/>
-        </w:rPr>
-      </w:pPr>
-    </w:p>
-    <w:p>
-      <w:pPr>
-        <w:pStyle w:val="Textbody"/>
-        <w:rPr>
-          <w:rFonts w:ascii="Times New Roman" w:hAnsi="Times New Roman" w:cs="Times New Roman"/>
-          <w:sz w:val="24"/>
-        </w:rPr>
-      </w:pPr>
-    </w:p>
-    <w:p>
-      <w:pPr>
-        <w:pStyle w:val="Ttulo1"/>
-        <w:rPr>
-          <w:rFonts w:hint="eastAsia"/>
-        </w:rPr>
-      </w:pPr>
-      <w:bookmarkStart w:id="13" w:name="__RefHeading__822_995473275"/>
-      <w:bookmarkStart w:id="14" w:name="_Toc49812307"/>
-      <w:bookmarkStart w:id="15" w:name="_Toc49813285"/>
-      <w:bookmarkEnd w:id="13"/>
       <w:r>
         <w:lastRenderedPageBreak/>
         <w:t>DESCRIPCIÓN DEL SISTEMA</w:t>
       </w:r>
+      <w:bookmarkEnd w:id="13"/>
       <w:bookmarkEnd w:id="14"/>
+    </w:p>
+    <w:p>
+      <w:pPr>
+        <w:pStyle w:val="TtulodeTDC"/>
+      </w:pPr>
+      <w:bookmarkStart w:id="15" w:name="_Toc49928741"/>
+      <w:r>
+        <w:t>Módulo Postulante</w:t>
+      </w:r>
       <w:bookmarkEnd w:id="15"/>
     </w:p>
     <w:p>
       <w:pPr>
-        <w:pStyle w:val="Textbody"/>
-        <w:rPr>
-          <w:rFonts w:ascii="Times New Roman" w:hAnsi="Times New Roman" w:cs="Times New Roman"/>
-          <w:sz w:val="24"/>
-        </w:rPr>
-      </w:pPr>
-    </w:p>
-    <w:p>
-      <w:pPr>
-        <w:pStyle w:val="Textbody"/>
-        <w:rPr>
-          <w:rFonts w:ascii="Times New Roman" w:hAnsi="Times New Roman" w:cs="Times New Roman"/>
-          <w:sz w:val="24"/>
-        </w:rPr>
-      </w:pPr>
-    </w:p>
-    <w:p>
-      <w:pPr>
-        <w:pStyle w:val="Textbody"/>
-        <w:rPr>
-          <w:rFonts w:ascii="Times New Roman" w:hAnsi="Times New Roman" w:cs="Times New Roman"/>
-          <w:sz w:val="24"/>
+        <w:rPr>
+          <w:lang w:val="es-PE"/>
+        </w:rPr>
+      </w:pPr>
+    </w:p>
+    <w:p>
+      <w:pPr>
+        <w:pStyle w:val="Ttulo3"/>
+        <w:rPr>
+          <w:i/>
         </w:rPr>
       </w:pPr>
       <w:bookmarkStart w:id="16" w:name="__RefHeading__832_995473275"/>
+      <w:bookmarkStart w:id="17" w:name="_Toc49928742"/>
       <w:bookmarkEnd w:id="16"/>
-    </w:p>
-    <w:p>
-      <w:pPr>
-        <w:pStyle w:val="Textbody"/>
-        <w:rPr>
-          <w:rFonts w:ascii="Times New Roman" w:hAnsi="Times New Roman" w:cs="Times New Roman"/>
-          <w:sz w:val="24"/>
-        </w:rPr>
-      </w:pPr>
+      <w:r>
+        <w:t>LOGIN</w:t>
+      </w:r>
+      <w:bookmarkEnd w:id="17"/>
+    </w:p>
+    <w:p>
+      <w:pPr>
+        <w:pStyle w:val="Textbody"/>
+        <w:rPr>
+          <w:rFonts w:ascii="Times New Roman" w:hAnsi="Times New Roman" w:cs="Times New Roman"/>
+          <w:sz w:val="24"/>
+        </w:rPr>
+      </w:pPr>
+    </w:p>
+    <w:p>
+      <w:pPr>
+        <w:pStyle w:val="Textbody"/>
+        <w:rPr>
+          <w:rFonts w:ascii="Times New Roman" w:hAnsi="Times New Roman" w:cs="Times New Roman"/>
+          <w:sz w:val="24"/>
+        </w:rPr>
+      </w:pPr>
+      <w:r>
+        <w:rPr>
+          <w:rFonts w:ascii="Times New Roman" w:hAnsi="Times New Roman" w:cs="Times New Roman"/>
+          <w:sz w:val="24"/>
+        </w:rPr>
+        <w:t xml:space="preserve">Objetivo: Mostrar </w:t>
+      </w:r>
+      <w:r>
+        <w:rPr>
+          <w:rFonts w:ascii="Times New Roman" w:hAnsi="Times New Roman" w:cs="Times New Roman"/>
+          <w:sz w:val="24"/>
+        </w:rPr>
+        <w:t>el proceso de Autenticación.</w:t>
+      </w:r>
+    </w:p>
+    <w:p>
+      <w:pPr>
+        <w:pStyle w:val="Textbody"/>
+        <w:rPr>
+          <w:rFonts w:ascii="Times New Roman" w:hAnsi="Times New Roman" w:cs="Times New Roman"/>
+          <w:sz w:val="24"/>
+        </w:rPr>
+      </w:pPr>
+      <w:r>
+        <w:rPr>
+          <w:noProof/>
+          <w:lang w:val="es-PE"/>
+        </w:rPr>
+        <w:drawing>
+          <wp:inline distT="0" distB="0" distL="0" distR="0" wp14:anchorId="3824B46B" wp14:editId="3715E12C">
+            <wp:extent cx="5760085" cy="2906395"/>
+            <wp:effectExtent l="0" t="0" r="0" b="8255"/>
+            <wp:docPr id="3" name="Imagen 3"/>
+            <wp:cNvGraphicFramePr>
+              <a:graphicFrameLocks xmlns:a="http://schemas.openxmlformats.org/drawingml/2006/main" noChangeAspect="1"/>
+            </wp:cNvGraphicFramePr>
+            <a:graphic xmlns:a="http://schemas.openxmlformats.org/drawingml/2006/main">
+              <a:graphicData uri="http://schemas.openxmlformats.org/drawingml/2006/picture">
+                <pic:pic xmlns:pic="http://schemas.openxmlformats.org/drawingml/2006/picture">
+                  <pic:nvPicPr>
+                    <pic:cNvPr id="1" name=""/>
+                    <pic:cNvPicPr/>
+                  </pic:nvPicPr>
+                  <pic:blipFill>
+                    <a:blip r:embed="rId9"/>
+                    <a:stretch>
+                      <a:fillRect/>
+                    </a:stretch>
+                  </pic:blipFill>
+                  <pic:spPr>
+                    <a:xfrm>
+                      <a:off x="0" y="0"/>
+                      <a:ext cx="5760085" cy="2906395"/>
+                    </a:xfrm>
+                    <a:prstGeom prst="rect">
+                      <a:avLst/>
+                    </a:prstGeom>
+                  </pic:spPr>
+                </pic:pic>
+              </a:graphicData>
+            </a:graphic>
+          </wp:inline>
+        </w:drawing>
+      </w:r>
+    </w:p>
+    <w:p>
+      <w:pPr>
+        <w:pStyle w:val="Textbody"/>
+        <w:rPr>
+          <w:rFonts w:ascii="Times New Roman" w:hAnsi="Times New Roman" w:cs="Times New Roman"/>
+          <w:sz w:val="24"/>
+        </w:rPr>
+      </w:pPr>
+      <w:r>
+        <w:rPr>
+          <w:rFonts w:ascii="Times New Roman" w:hAnsi="Times New Roman" w:cs="Times New Roman"/>
+          <w:sz w:val="24"/>
+        </w:rPr>
+        <w:t>Esta es la página de inicio de sesión del usuario, la cual permite identificar a un postulante con las siguientes credenciales:</w:t>
+      </w:r>
+    </w:p>
+    <w:p>
+      <w:pPr>
+        <w:pStyle w:val="Textbody"/>
+        <w:rPr>
+          <w:rFonts w:ascii="Times New Roman" w:hAnsi="Times New Roman" w:cs="Times New Roman"/>
+          <w:sz w:val="24"/>
+        </w:rPr>
+      </w:pPr>
+      <w:r>
+        <w:rPr>
+          <w:noProof/>
+          <w:lang w:val="es-PE"/>
+        </w:rPr>
+        <mc:AlternateContent>
+          <mc:Choice Requires="wps">
+            <w:drawing>
+              <wp:anchor distT="0" distB="0" distL="114300" distR="114300" simplePos="0" relativeHeight="251664384" behindDoc="0" locked="0" layoutInCell="1" allowOverlap="1">
+                <wp:simplePos x="0" y="0"/>
+                <wp:positionH relativeFrom="column">
+                  <wp:posOffset>3310889</wp:posOffset>
+                </wp:positionH>
+                <wp:positionV relativeFrom="paragraph">
+                  <wp:posOffset>180975</wp:posOffset>
+                </wp:positionV>
+                <wp:extent cx="2352675" cy="1990725"/>
+                <wp:effectExtent l="0" t="0" r="0" b="0"/>
+                <wp:wrapNone/>
+                <wp:docPr id="14" name="Cuadro de texto 14"/>
+                <wp:cNvGraphicFramePr/>
+                <a:graphic xmlns:a="http://schemas.openxmlformats.org/drawingml/2006/main">
+                  <a:graphicData uri="http://schemas.microsoft.com/office/word/2010/wordprocessingShape">
+                    <wps:wsp>
+                      <wps:cNvSpPr txBox="1"/>
+                      <wps:spPr>
+                        <a:xfrm>
+                          <a:off x="0" y="0"/>
+                          <a:ext cx="2352675" cy="1990725"/>
+                        </a:xfrm>
+                        <a:prstGeom prst="rect">
+                          <a:avLst/>
+                        </a:prstGeom>
+                        <a:noFill/>
+                        <a:ln w="6350">
+                          <a:noFill/>
+                        </a:ln>
+                        <a:effectLst/>
+                      </wps:spPr>
+                      <wps:style>
+                        <a:lnRef idx="0">
+                          <a:schemeClr val="accent1"/>
+                        </a:lnRef>
+                        <a:fillRef idx="0">
+                          <a:schemeClr val="accent1"/>
+                        </a:fillRef>
+                        <a:effectRef idx="0">
+                          <a:schemeClr val="accent1"/>
+                        </a:effectRef>
+                        <a:fontRef idx="minor">
+                          <a:schemeClr val="dk1"/>
+                        </a:fontRef>
+                      </wps:style>
+                      <wps:txbx>
+                        <w:txbxContent>
+                          <w:p>
+                            <w:pPr>
+                              <w:pStyle w:val="Prrafodelista"/>
+                              <w:numPr>
+                                <w:ilvl w:val="0"/>
+                                <w:numId w:val="3"/>
+                              </w:numPr>
+                              <w:rPr>
+                                <w:lang w:val="es-PE"/>
+                              </w:rPr>
+                            </w:pPr>
+                            <w:r>
+                              <w:rPr>
+                                <w:lang w:val="es-PE"/>
+                              </w:rPr>
+                              <w:t>Campo para el ingreso del DNI.</w:t>
+                            </w:r>
+                          </w:p>
+                          <w:p>
+                            <w:pPr>
+                              <w:pStyle w:val="Prrafodelista"/>
+                              <w:rPr>
+                                <w:lang w:val="es-PE"/>
+                              </w:rPr>
+                            </w:pPr>
+                          </w:p>
+                          <w:p>
+                            <w:pPr>
+                              <w:pStyle w:val="Prrafodelista"/>
+                              <w:numPr>
+                                <w:ilvl w:val="0"/>
+                                <w:numId w:val="3"/>
+                              </w:numPr>
+                              <w:rPr>
+                                <w:lang w:val="es-PE"/>
+                              </w:rPr>
+                            </w:pPr>
+                            <w:r>
+                              <w:rPr>
+                                <w:lang w:val="es-PE"/>
+                              </w:rPr>
+                              <w:t>Campo para el ingreso del código de postulante.</w:t>
+                            </w:r>
+                          </w:p>
+                          <w:p>
+                            <w:pPr>
+                              <w:pStyle w:val="Prrafodelista"/>
+                              <w:rPr>
+                                <w:lang w:val="es-PE"/>
+                              </w:rPr>
+                            </w:pPr>
+                          </w:p>
+                          <w:p>
+                            <w:pPr>
+                              <w:pStyle w:val="Prrafodelista"/>
+                              <w:rPr>
+                                <w:lang w:val="es-PE"/>
+                              </w:rPr>
+                            </w:pPr>
+                          </w:p>
+                          <w:p>
+                            <w:pPr>
+                              <w:pStyle w:val="Prrafodelista"/>
+                              <w:numPr>
+                                <w:ilvl w:val="0"/>
+                                <w:numId w:val="3"/>
+                              </w:numPr>
+                              <w:rPr>
+                                <w:lang w:val="es-PE"/>
+                              </w:rPr>
+                            </w:pPr>
+                            <w:r>
+                              <w:rPr>
+                                <w:lang w:val="es-PE"/>
+                              </w:rPr>
+                              <w:t>Al completar los campos 1 y 2 este botón realizará el proceso de Autenticación.</w:t>
+                            </w:r>
+                          </w:p>
+                        </w:txbxContent>
+                      </wps:txbx>
+                      <wps:bodyPr rot="0" spcFirstLastPara="0" vertOverflow="overflow" horzOverflow="overflow" vert="horz" wrap="square" lIns="91440" tIns="45720" rIns="91440" bIns="45720" numCol="1" spcCol="0" rtlCol="0" fromWordArt="0" anchor="t" anchorCtr="0" forceAA="0" compatLnSpc="1">
+                        <a:prstTxWarp prst="textNoShape">
+                          <a:avLst/>
+                        </a:prstTxWarp>
+                        <a:noAutofit/>
+                      </wps:bodyPr>
+                    </wps:wsp>
+                  </a:graphicData>
+                </a:graphic>
+                <wp14:sizeRelH relativeFrom="margin">
+                  <wp14:pctWidth>0</wp14:pctWidth>
+                </wp14:sizeRelH>
+                <wp14:sizeRelV relativeFrom="margin">
+                  <wp14:pctHeight>0</wp14:pctHeight>
+                </wp14:sizeRelV>
+              </wp:anchor>
+            </w:drawing>
+          </mc:Choice>
+          <mc:Fallback>
+            <w:pict>
+              <v:shapetype id="_x0000_t202" coordsize="21600,21600" o:spt="202" path="m,l,21600r21600,l21600,xe">
+                <v:stroke joinstyle="miter"/>
+                <v:path gradientshapeok="t" o:connecttype="rect"/>
+              </v:shapetype>
+              <v:shape id="Cuadro de texto 14" o:spid="_x0000_s1026" type="#_x0000_t202" style="position:absolute;left:0;text-align:left;margin-left:260.7pt;margin-top:14.25pt;width:185.25pt;height:156.75pt;z-index:251664384;visibility:visible;mso-wrap-style:square;mso-width-percent:0;mso-height-percent:0;mso-wrap-distance-left:9pt;mso-wrap-distance-top:0;mso-wrap-distance-right:9pt;mso-wrap-distance-bottom:0;mso-position-horizontal:absolute;mso-position-horizontal-relative:text;mso-position-vertical:absolute;mso-position-vertical-relative:text;mso-width-percent:0;mso-height-percent:0;mso-width-relative:margin;mso-height-relative:margin;v-text-anchor:top" o:gfxdata="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" filled="f" stroked="f" strokeweight=".5pt">
+                <v:textbox>
+                  <w:txbxContent>
+                    <w:p>
+                      <w:pPr>
+                        <w:pStyle w:val="Prrafodelista"/>
+                        <w:numPr>
+                          <w:ilvl w:val="0"/>
+                          <w:numId w:val="3"/>
+                        </w:numPr>
+                        <w:rPr>
+                          <w:lang w:val="es-PE"/>
+                        </w:rPr>
+                      </w:pPr>
+                      <w:r>
+                        <w:rPr>
+                          <w:lang w:val="es-PE"/>
+                        </w:rPr>
+                        <w:t>Campo para el ingreso del DNI.</w:t>
+                      </w:r>
+                    </w:p>
+                    <w:p>
+                      <w:pPr>
+                        <w:pStyle w:val="Prrafodelista"/>
+                        <w:rPr>
+                          <w:lang w:val="es-PE"/>
+                        </w:rPr>
+                      </w:pPr>
+                    </w:p>
+                    <w:p>
+                      <w:pPr>
+                        <w:pStyle w:val="Prrafodelista"/>
+                        <w:numPr>
+                          <w:ilvl w:val="0"/>
+                          <w:numId w:val="3"/>
+                        </w:numPr>
+                        <w:rPr>
+                          <w:lang w:val="es-PE"/>
+                        </w:rPr>
+                      </w:pPr>
+                      <w:r>
+                        <w:rPr>
+                          <w:lang w:val="es-PE"/>
+                        </w:rPr>
+                        <w:t>Campo para el ingreso del código de postulante.</w:t>
+                      </w:r>
+                    </w:p>
+                    <w:p>
+                      <w:pPr>
+                        <w:pStyle w:val="Prrafodelista"/>
+                        <w:rPr>
+                          <w:lang w:val="es-PE"/>
+                        </w:rPr>
+                      </w:pPr>
+                    </w:p>
+                    <w:p>
+                      <w:pPr>
+                        <w:pStyle w:val="Prrafodelista"/>
+                        <w:rPr>
+                          <w:lang w:val="es-PE"/>
+                        </w:rPr>
+                      </w:pPr>
+                    </w:p>
+                    <w:p>
+                      <w:pPr>
+                        <w:pStyle w:val="Prrafodelista"/>
+                        <w:numPr>
+                          <w:ilvl w:val="0"/>
+                          <w:numId w:val="3"/>
+                        </w:numPr>
+                        <w:rPr>
+                          <w:lang w:val="es-PE"/>
+                        </w:rPr>
+                      </w:pPr>
+                      <w:r>
+                        <w:rPr>
+                          <w:lang w:val="es-PE"/>
+                        </w:rPr>
+                        <w:t>Al completar los campos 1 y 2 este botón realizará el proceso de Autenticación.</w:t>
+                      </w:r>
+                    </w:p>
+                  </w:txbxContent>
+                </v:textbox>
+              </v:shape>
+            </w:pict>
+          </mc:Fallback>
+        </mc:AlternateContent>
+      </w:r>
+      <w:r>
+        <w:rPr>
+          <w:noProof/>
+          <w:lang w:val="es-PE"/>
+        </w:rPr>
+        <mc:AlternateContent>
+          <mc:Choice Requires="wps">
+            <w:drawing>
+              <wp:anchor distT="0" distB="0" distL="114300" distR="114300" simplePos="0" relativeHeight="251659264" behindDoc="0" locked="0" layoutInCell="1" allowOverlap="1">
+                <wp:simplePos x="0" y="0"/>
+                <wp:positionH relativeFrom="column">
+                  <wp:posOffset>2101215</wp:posOffset>
+                </wp:positionH>
+                <wp:positionV relativeFrom="paragraph">
+                  <wp:posOffset>0</wp:posOffset>
+                </wp:positionV>
+                <wp:extent cx="304800" cy="276225"/>
+                <wp:effectExtent l="0" t="0" r="0" b="0"/>
+                <wp:wrapNone/>
+                <wp:docPr id="11" name="Cuadro de texto 11"/>
+                <wp:cNvGraphicFramePr/>
+                <a:graphic xmlns:a="http://schemas.openxmlformats.org/drawingml/2006/main">
+                  <a:graphicData uri="http://schemas.microsoft.com/office/word/2010/wordprocessingShape">
+                    <wps:wsp>
+                      <wps:cNvSpPr txBox="1"/>
+                      <wps:spPr>
+                        <a:xfrm>
+                          <a:off x="0" y="0"/>
+                          <a:ext cx="304800" cy="276225"/>
+                        </a:xfrm>
+                        <a:prstGeom prst="rect">
+                          <a:avLst/>
+                        </a:prstGeom>
+                        <a:noFill/>
+                        <a:ln w="6350">
+                          <a:noFill/>
+                        </a:ln>
+                        <a:effectLst/>
+                      </wps:spPr>
+                      <wps:style>
+                        <a:lnRef idx="0">
+                          <a:schemeClr val="accent1"/>
+                        </a:lnRef>
+                        <a:fillRef idx="0">
+                          <a:schemeClr val="accent1"/>
+                        </a:fillRef>
+                        <a:effectRef idx="0">
+                          <a:schemeClr val="accent1"/>
+                        </a:effectRef>
+                        <a:fontRef idx="minor">
+                          <a:schemeClr val="dk1"/>
+                        </a:fontRef>
+                      </wps:style>
+                      <wps:txbx>
+                        <w:txbxContent>
+                          <w:p>
+                            <w:pPr>
+                              <w:rPr>
+                                <w:b/>
+                                <w:sz w:val="36"/>
+                                <w:lang w:val="es-PE"/>
+                              </w:rPr>
+                            </w:pPr>
+                            <w:r>
+                              <w:rPr>
+                                <w:b/>
+                                <w:sz w:val="36"/>
+                                <w:lang w:val="es-PE"/>
+                              </w:rPr>
+                              <w:t>1</w:t>
+                            </w:r>
+                          </w:p>
+                        </w:txbxContent>
+                      </wps:txbx>
+                      <wps:bodyPr rot="0" spcFirstLastPara="0" vertOverflow="overflow" horzOverflow="overflow" vert="horz" wrap="square" lIns="91440" tIns="45720" rIns="91440" bIns="45720" numCol="1" spcCol="0" rtlCol="0" fromWordArt="0" anchor="t" anchorCtr="0" forceAA="0" compatLnSpc="1">
+                        <a:prstTxWarp prst="textNoShape">
+                          <a:avLst/>
+                        </a:prstTxWarp>
+                        <a:noAutofit/>
+                      </wps:bodyPr>
+                    </wps:wsp>
+                  </a:graphicData>
+                </a:graphic>
+              </wp:anchor>
+            </w:drawing>
+          </mc:Choice>
+          <mc:Fallback>
+            <w:pict>
+              <v:shape id="Cuadro de texto 11" o:spid="_x0000_s1027" type="#_x0000_t202" style="position:absolute;left:0;text-align:left;margin-left:165.45pt;margin-top:0;width:24pt;height:21.75pt;z-index:251659264;visibility:visible;mso-wrap-style:square;mso-wrap-distance-left:9pt;mso-wrap-distance-top:0;mso-wrap-distance-right:9pt;mso-wrap-distance-bottom:0;mso-position-horizontal:absolute;mso-position-horizontal-relative:text;mso-position-vertical:absolute;mso-position-vertical-relative:text;v-text-anchor:top" o:gfxdata="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" filled="f" stroked="f" strokeweight=".5pt">
+                <v:textbox>
+                  <w:txbxContent>
+                    <w:p>
+                      <w:pPr>
+                        <w:rPr>
+                          <w:b/>
+                          <w:sz w:val="36"/>
+                          <w:lang w:val="es-PE"/>
+                        </w:rPr>
+                      </w:pPr>
+                      <w:r>
+                        <w:rPr>
+                          <w:b/>
+                          <w:sz w:val="36"/>
+                          <w:lang w:val="es-PE"/>
+                        </w:rPr>
+                        <w:t>1</w:t>
+                      </w:r>
+                    </w:p>
+                  </w:txbxContent>
+                </v:textbox>
+              </v:shape>
+            </w:pict>
+          </mc:Fallback>
+        </mc:AlternateContent>
+      </w:r>
+      <w:r>
+        <w:rPr>
+          <w:noProof/>
+          <w:lang w:val="es-PE"/>
+        </w:rPr>
+        <mc:AlternateContent>
+          <mc:Choice Requires="wps">
+            <w:drawing>
+              <wp:anchor distT="0" distB="0" distL="114300" distR="114300" simplePos="0" relativeHeight="251663360" behindDoc="0" locked="0" layoutInCell="1" allowOverlap="1" wp14:anchorId="7A372E6F" wp14:editId="31FD5FB9">
+                <wp:simplePos x="0" y="0"/>
+                <wp:positionH relativeFrom="column">
+                  <wp:posOffset>2101215</wp:posOffset>
+                </wp:positionH>
+                <wp:positionV relativeFrom="paragraph">
+                  <wp:posOffset>1323975</wp:posOffset>
+                </wp:positionV>
+                <wp:extent cx="304800" cy="371475"/>
+                <wp:effectExtent l="0" t="0" r="0" b="0"/>
+                <wp:wrapNone/>
+                <wp:docPr id="13" name="Cuadro de texto 13"/>
+                <wp:cNvGraphicFramePr/>
+                <a:graphic xmlns:a="http://schemas.openxmlformats.org/drawingml/2006/main">
+                  <a:graphicData uri="http://schemas.microsoft.com/office/word/2010/wordprocessingShape">
+                    <wps:wsp>
+                      <wps:cNvSpPr txBox="1"/>
+                      <wps:spPr>
+                        <a:xfrm>
+                          <a:off x="0" y="0"/>
+                          <a:ext cx="304800" cy="371475"/>
+                        </a:xfrm>
+                        <a:prstGeom prst="rect">
+                          <a:avLst/>
+                        </a:prstGeom>
+                        <a:noFill/>
+                        <a:ln w="6350">
+                          <a:noFill/>
+                        </a:ln>
+                        <a:effectLst/>
+                      </wps:spPr>
+                      <wps:style>
+                        <a:lnRef idx="0">
+                          <a:schemeClr val="accent1"/>
+                        </a:lnRef>
+                        <a:fillRef idx="0">
+                          <a:schemeClr val="accent1"/>
+                        </a:fillRef>
+                        <a:effectRef idx="0">
+                          <a:schemeClr val="accent1"/>
+                        </a:effectRef>
+                        <a:fontRef idx="minor">
+                          <a:schemeClr val="dk1"/>
+                        </a:fontRef>
+                      </wps:style>
+                      <wps:txbx>
+                        <w:txbxContent>
+                          <w:p>
+                            <w:pPr>
+                              <w:rPr>
+                                <w:b/>
+                                <w:sz w:val="36"/>
+                                <w:lang w:val="es-PE"/>
+                              </w:rPr>
+                            </w:pPr>
+                            <w:r>
+                              <w:rPr>
+                                <w:b/>
+                                <w:sz w:val="36"/>
+                                <w:lang w:val="es-PE"/>
+                              </w:rPr>
+                              <w:t>3</w:t>
+                            </w:r>
+                          </w:p>
+                        </w:txbxContent>
+                      </wps:txbx>
+                      <wps:bodyPr rot="0" spcFirstLastPara="0" vertOverflow="overflow" horzOverflow="overflow" vert="horz" wrap="square" lIns="91440" tIns="45720" rIns="91440" bIns="45720" numCol="1" spcCol="0" rtlCol="0" fromWordArt="0" anchor="t" anchorCtr="0" forceAA="0" compatLnSpc="1">
+                        <a:prstTxWarp prst="textNoShape">
+                          <a:avLst/>
+                        </a:prstTxWarp>
+                        <a:noAutofit/>
+                      </wps:bodyPr>
+                    </wps:wsp>
+                  </a:graphicData>
+                </a:graphic>
+                <wp14:sizeRelV relativeFrom="margin">
+                  <wp14:pctHeight>0</wp14:pctHeight>
+                </wp14:sizeRelV>
+              </wp:anchor>
+            </w:drawing>
+          </mc:Choice>
+          <mc:Fallback>
+            <w:pict>
+              <v:shape w14:anchorId="7A372E6F" id="Cuadro de texto 13" o:spid="_x0000_s1028" type="#_x0000_t202" style="position:absolute;left:0;text-align:left;margin-left:165.45pt;margin-top:104.25pt;width:24pt;height:29.25pt;z-index:251663360;visibility:visible;mso-wrap-style:square;mso-height-percent:0;mso-wrap-distance-left:9pt;mso-wrap-distance-top:0;mso-wrap-distance-right:9pt;mso-wrap-distance-bottom:0;mso-position-horizontal:absolute;mso-position-horizontal-relative:text;mso-position-vertical:absolute;mso-position-vertical-relative:text;mso-height-percent:0;mso-height-relative:margin;v-text-anchor:top" o:gfxdata="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" filled="f" stroked="f" strokeweight=".5pt">
+                <v:textbox>
+                  <w:txbxContent>
+                    <w:p>
+                      <w:pPr>
+                        <w:rPr>
+                          <w:b/>
+                          <w:sz w:val="36"/>
+                          <w:lang w:val="es-PE"/>
+                        </w:rPr>
+                      </w:pPr>
+                      <w:r>
+                        <w:rPr>
+                          <w:b/>
+                          <w:sz w:val="36"/>
+                          <w:lang w:val="es-PE"/>
+                        </w:rPr>
+                        <w:t>3</w:t>
+                      </w:r>
+                    </w:p>
+                  </w:txbxContent>
+                </v:textbox>
+              </v:shape>
+            </w:pict>
+          </mc:Fallback>
+        </mc:AlternateContent>
+      </w:r>
+      <w:r>
+        <w:rPr>
+          <w:noProof/>
+          <w:lang w:val="es-PE"/>
+        </w:rPr>
+        <mc:AlternateContent>
+          <mc:Choice Requires="wps">
+            <w:drawing>
+              <wp:anchor distT="0" distB="0" distL="114300" distR="114300" simplePos="0" relativeHeight="251661312" behindDoc="0" locked="0" layoutInCell="1" allowOverlap="1" wp14:anchorId="7A372E6F" wp14:editId="31FD5FB9">
+                <wp:simplePos x="0" y="0"/>
+                <wp:positionH relativeFrom="column">
+                  <wp:posOffset>2282190</wp:posOffset>
+                </wp:positionH>
+                <wp:positionV relativeFrom="paragraph">
+                  <wp:posOffset>609600</wp:posOffset>
+                </wp:positionV>
+                <wp:extent cx="304800" cy="361950"/>
+                <wp:effectExtent l="0" t="0" r="0" b="0"/>
+                <wp:wrapNone/>
+                <wp:docPr id="12" name="Cuadro de texto 12"/>
+                <wp:cNvGraphicFramePr/>
+                <a:graphic xmlns:a="http://schemas.openxmlformats.org/drawingml/2006/main">
+                  <a:graphicData uri="http://schemas.microsoft.com/office/word/2010/wordprocessingShape">
+                    <wps:wsp>
+                      <wps:cNvSpPr txBox="1"/>
+                      <wps:spPr>
+                        <a:xfrm>
+                          <a:off x="0" y="0"/>
+                          <a:ext cx="304800" cy="361950"/>
+                        </a:xfrm>
+                        <a:prstGeom prst="rect">
+                          <a:avLst/>
+                        </a:prstGeom>
+                        <a:noFill/>
+                        <a:ln w="6350">
+                          <a:noFill/>
+                        </a:ln>
+                        <a:effectLst/>
+                      </wps:spPr>
+                      <wps:style>
+                        <a:lnRef idx="0">
+                          <a:schemeClr val="accent1"/>
+                        </a:lnRef>
+                        <a:fillRef idx="0">
+                          <a:schemeClr val="accent1"/>
+                        </a:fillRef>
+                        <a:effectRef idx="0">
+                          <a:schemeClr val="accent1"/>
+                        </a:effectRef>
+                        <a:fontRef idx="minor">
+                          <a:schemeClr val="dk1"/>
+                        </a:fontRef>
+                      </wps:style>
+                      <wps:txbx>
+                        <w:txbxContent>
+                          <w:p>
+                            <w:pPr>
+                              <w:rPr>
+                                <w:b/>
+                                <w:sz w:val="36"/>
+                                <w:lang w:val="es-PE"/>
+                              </w:rPr>
+                            </w:pPr>
+                            <w:r>
+                              <w:rPr>
+                                <w:b/>
+                                <w:sz w:val="36"/>
+                                <w:lang w:val="es-PE"/>
+                              </w:rPr>
+                              <w:t>2</w:t>
+                            </w:r>
+                          </w:p>
+                        </w:txbxContent>
+                      </wps:txbx>
+                      <wps:bodyPr rot="0" spcFirstLastPara="0" vertOverflow="overflow" horzOverflow="overflow" vert="horz" wrap="square" lIns="91440" tIns="45720" rIns="91440" bIns="45720" numCol="1" spcCol="0" rtlCol="0" fromWordArt="0" anchor="t" anchorCtr="0" forceAA="0" compatLnSpc="1">
+                        <a:prstTxWarp prst="textNoShape">
+                          <a:avLst/>
+                        </a:prstTxWarp>
+                        <a:noAutofit/>
+                      </wps:bodyPr>
+                    </wps:wsp>
+                  </a:graphicData>
+                </a:graphic>
+                <wp14:sizeRelV relativeFrom="margin">
+                  <wp14:pctHeight>0</wp14:pctHeight>
+                </wp14:sizeRelV>
+              </wp:anchor>
+            </w:drawing>
+          </mc:Choice>
+          <mc:Fallback>
+            <w:pict>
+              <v:shape w14:anchorId="7A372E6F" id="Cuadro de texto 12" o:spid="_x0000_s1029" type="#_x0000_t202" style="position:absolute;left:0;text-align:left;margin-left:179.7pt;margin-top:48pt;width:24pt;height:28.5pt;z-index:251661312;visibility:visible;mso-wrap-style:square;mso-height-percent:0;mso-wrap-distance-left:9pt;mso-wrap-distance-top:0;mso-wrap-distance-right:9pt;mso-wrap-distance-bottom:0;mso-position-horizontal:absolute;mso-position-horizontal-relative:text;mso-position-vertical:absolute;mso-position-vertical-relative:text;mso-height-percent:0;mso-height-relative:margin;v-text-anchor:top" o:gfxdata="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" filled="f" stroked="f" strokeweight=".5pt">
+                <v:textbox>
+                  <w:txbxContent>
+                    <w:p>
+                      <w:pPr>
+                        <w:rPr>
+                          <w:b/>
+                          <w:sz w:val="36"/>
+                          <w:lang w:val="es-PE"/>
+                        </w:rPr>
+                      </w:pPr>
+                      <w:r>
+                        <w:rPr>
+                          <w:b/>
+                          <w:sz w:val="36"/>
+                          <w:lang w:val="es-PE"/>
+                        </w:rPr>
+                        <w:t>2</w:t>
+                      </w:r>
+                    </w:p>
+                  </w:txbxContent>
+                </v:textbox>
+              </v:shape>
+            </w:pict>
+          </mc:Fallback>
+        </mc:AlternateContent>
+      </w:r>
+      <w:r>
+        <w:rPr>
+          <w:noProof/>
+          <w:lang w:val="es-PE"/>
+        </w:rPr>
+        <w:drawing>
+          <wp:inline distT="0" distB="0" distL="0" distR="0" wp14:anchorId="40BEE91B" wp14:editId="3B2A96C3">
+            <wp:extent cx="2714625" cy="1752600"/>
+            <wp:effectExtent l="0" t="0" r="9525" b="0"/>
+            <wp:docPr id="6" name="Imagen 6"/>
+            <wp:cNvGraphicFramePr>
+              <a:graphicFrameLocks xmlns:a="http://schemas.openxmlformats.org/drawingml/2006/main" noChangeAspect="1"/>
+            </wp:cNvGraphicFramePr>
+            <a:graphic xmlns:a="http://schemas.openxmlformats.org/drawingml/2006/main">
+              <a:graphicData uri="http://schemas.openxmlformats.org/drawingml/2006/picture">
+                <pic:pic xmlns:pic="http://schemas.openxmlformats.org/drawingml/2006/picture">
+                  <pic:nvPicPr>
+                    <pic:cNvPr id="1" name=""/>
+                    <pic:cNvPicPr/>
+                  </pic:nvPicPr>
+                  <pic:blipFill>
+                    <a:blip r:embed="rId10"/>
+                    <a:stretch>
+                      <a:fillRect/>
+                    </a:stretch>
+                  </pic:blipFill>
+                  <pic:spPr>
+                    <a:xfrm>
+                      <a:off x="0" y="0"/>
+                      <a:ext cx="2714625" cy="1752600"/>
+                    </a:xfrm>
+                    <a:prstGeom prst="rect">
+                      <a:avLst/>
+                    </a:prstGeom>
+                  </pic:spPr>
+                </pic:pic>
+              </a:graphicData>
+            </a:graphic>
+          </wp:inline>
+        </w:drawing>
+      </w:r>
+    </w:p>
+    <w:p>
+      <w:pPr>
+        <w:pStyle w:val="Textbody"/>
+        <w:rPr>
+          <w:noProof/>
+          <w:lang w:val="es-PE"/>
+        </w:rPr>
+      </w:pPr>
+    </w:p>
+    <w:p>
+      <w:pPr>
+        <w:pStyle w:val="Textbody"/>
+        <w:rPr>
+          <w:noProof/>
+          <w:lang w:val="es-PE"/>
+        </w:rPr>
+      </w:pPr>
+    </w:p>
+    <w:p>
+      <w:pPr>
+        <w:pStyle w:val="Textbody"/>
+        <w:rPr>
+          <w:noProof/>
+          <w:lang w:val="es-PE"/>
+        </w:rPr>
+      </w:pPr>
+    </w:p>
+    <w:p>
+      <w:pPr>
+        <w:pStyle w:val="Textbody"/>
+        <w:rPr>
+          <w:noProof/>
+          <w:lang w:val="es-PE"/>
+        </w:rPr>
+      </w:pPr>
+      <w:r>
+        <w:rPr>
+          <w:noProof/>
+          <w:lang w:val="es-PE"/>
+        </w:rPr>
+        <w:lastRenderedPageBreak/>
+        <w:drawing>
+          <wp:anchor distT="0" distB="0" distL="114300" distR="114300" simplePos="0" relativeHeight="251674624" behindDoc="1" locked="0" layoutInCell="1" allowOverlap="1">
+            <wp:simplePos x="0" y="0"/>
+            <wp:positionH relativeFrom="column">
+              <wp:posOffset>-645523</wp:posOffset>
+            </wp:positionH>
+            <wp:positionV relativeFrom="paragraph">
+              <wp:posOffset>104775</wp:posOffset>
+            </wp:positionV>
+            <wp:extent cx="4772025" cy="3362325"/>
+            <wp:effectExtent l="0" t="0" r="9525" b="9525"/>
+            <wp:wrapTight wrapText="bothSides">
+              <wp:wrapPolygon edited="0">
+                <wp:start x="0" y="0"/>
+                <wp:lineTo x="0" y="21539"/>
+                <wp:lineTo x="21557" y="21539"/>
+                <wp:lineTo x="21557" y="0"/>
+                <wp:lineTo x="0" y="0"/>
+              </wp:wrapPolygon>
+            </wp:wrapTight>
+            <wp:docPr id="21" name="Imagen 21"/>
+            <wp:cNvGraphicFramePr>
+              <a:graphicFrameLocks xmlns:a="http://schemas.openxmlformats.org/drawingml/2006/main" noChangeAspect="1"/>
+            </wp:cNvGraphicFramePr>
+            <a:graphic xmlns:a="http://schemas.openxmlformats.org/drawingml/2006/main">
+              <a:graphicData uri="http://schemas.openxmlformats.org/drawingml/2006/picture">
+                <pic:pic xmlns:pic="http://schemas.openxmlformats.org/drawingml/2006/picture">
+                  <pic:nvPicPr>
+                    <pic:cNvPr id="1" name=""/>
+                    <pic:cNvPicPr/>
+                  </pic:nvPicPr>
+                  <pic:blipFill>
+                    <a:blip r:embed="rId11">
+                      <a:extLst>
+                        <a:ext uri="{28A0092B-C50C-407E-A947-70E740481C1C}">
+                          <a14:useLocalDpi xmlns:a14="http://schemas.microsoft.com/office/drawing/2010/main" val="0"/>
+                        </a:ext>
+                      </a:extLst>
+                    </a:blip>
+                    <a:stretch>
+                      <a:fillRect/>
+                    </a:stretch>
+                  </pic:blipFill>
+                  <pic:spPr>
+                    <a:xfrm>
+                      <a:off x="0" y="0"/>
+                      <a:ext cx="4772025" cy="3362325"/>
+                    </a:xfrm>
+                    <a:prstGeom prst="rect">
+                      <a:avLst/>
+                    </a:prstGeom>
+                  </pic:spPr>
+                </pic:pic>
+              </a:graphicData>
+            </a:graphic>
+            <wp14:sizeRelH relativeFrom="page">
+              <wp14:pctWidth>0</wp14:pctWidth>
+            </wp14:sizeRelH>
+            <wp14:sizeRelV relativeFrom="page">
+              <wp14:pctHeight>0</wp14:pctHeight>
+            </wp14:sizeRelV>
+          </wp:anchor>
+        </w:drawing>
+      </w:r>
+    </w:p>
+    <w:p>
+      <w:pPr>
+        <w:pStyle w:val="Textbody"/>
+        <w:rPr>
+          <w:noProof/>
+          <w:lang w:val="es-PE"/>
+        </w:rPr>
+      </w:pPr>
+      <w:r>
+        <w:rPr>
+          <w:rFonts w:hint="eastAsia"/>
+          <w:noProof/>
+          <w:lang w:val="es-PE"/>
+        </w:rPr>
+        <w:t>D</w:t>
+      </w:r>
+      <w:r>
+        <w:rPr>
+          <w:noProof/>
+          <w:lang w:val="es-PE"/>
+        </w:rPr>
+        <w:t>igitado las credenciales de autenticación se nos abrirá la interfaz de reconocimiento facial del postulante, aquí esperamos un momento y nos mostrará si somos un usuario registrado o no.</w:t>
+      </w:r>
+    </w:p>
+    <w:p>
+      <w:pPr>
+        <w:pStyle w:val="Textbody"/>
+        <w:rPr>
+          <w:rFonts w:ascii="Times New Roman" w:hAnsi="Times New Roman" w:cs="Times New Roman"/>
+          <w:sz w:val="24"/>
+        </w:rPr>
+      </w:pPr>
+      <w:r>
+        <w:rPr>
+          <w:noProof/>
+          <w:lang w:val="es-PE"/>
+        </w:rPr>
+        <mc:AlternateContent>
+          <mc:Choice Requires="wps">
+            <w:drawing>
+              <wp:anchor distT="0" distB="0" distL="114300" distR="114300" simplePos="0" relativeHeight="251665408" behindDoc="0" locked="0" layoutInCell="1" allowOverlap="1">
+                <wp:simplePos x="0" y="0"/>
+                <wp:positionH relativeFrom="column">
+                  <wp:posOffset>4214404</wp:posOffset>
+                </wp:positionH>
+                <wp:positionV relativeFrom="paragraph">
+                  <wp:posOffset>2187212</wp:posOffset>
+                </wp:positionV>
+                <wp:extent cx="1828800" cy="800100"/>
+                <wp:effectExtent l="0" t="0" r="0" b="0"/>
+                <wp:wrapNone/>
+                <wp:docPr id="15" name="Cuadro de texto 15"/>
+                <wp:cNvGraphicFramePr/>
+                <a:graphic xmlns:a="http://schemas.openxmlformats.org/drawingml/2006/main">
+                  <a:graphicData uri="http://schemas.microsoft.com/office/word/2010/wordprocessingShape">
+                    <wps:wsp>
+                      <wps:cNvSpPr txBox="1"/>
+                      <wps:spPr>
+                        <a:xfrm>
+                          <a:off x="0" y="0"/>
+                          <a:ext cx="1828800" cy="800100"/>
+                        </a:xfrm>
+                        <a:prstGeom prst="rect">
+                          <a:avLst/>
+                        </a:prstGeom>
+                        <a:solidFill>
+                          <a:schemeClr val="lt1"/>
+                        </a:solidFill>
+                        <a:ln w="6350">
+                          <a:noFill/>
+                        </a:ln>
+                        <a:effectLst/>
+                      </wps:spPr>
+                      <wps:style>
+                        <a:lnRef idx="0">
+                          <a:schemeClr val="accent1"/>
+                        </a:lnRef>
+                        <a:fillRef idx="0">
+                          <a:schemeClr val="accent1"/>
+                        </a:fillRef>
+                        <a:effectRef idx="0">
+                          <a:schemeClr val="accent1"/>
+                        </a:effectRef>
+                        <a:fontRef idx="minor">
+                          <a:schemeClr val="dk1"/>
+                        </a:fontRef>
+                      </wps:style>
+                      <wps:txbx>
+                        <w:txbxContent>
+                          <w:p>
+                            <w:pPr>
+                              <w:rPr>
+                                <w:lang w:val="es-PE"/>
+                              </w:rPr>
+                            </w:pPr>
+                            <w:r>
+                              <w:rPr>
+                                <w:lang w:val="es-PE"/>
+                              </w:rPr>
+                              <w:t>Si usted no cuenta con un usuario, puede registrarse presionando el siguiente botón.</w:t>
+                            </w:r>
+                          </w:p>
+                        </w:txbxContent>
+                      </wps:txbx>
+                      <wps:bodyPr rot="0" spcFirstLastPara="0" vertOverflow="overflow" horzOverflow="overflow" vert="horz" wrap="square" lIns="91440" tIns="45720" rIns="91440" bIns="45720" numCol="1" spcCol="0" rtlCol="0" fromWordArt="0" anchor="t" anchorCtr="0" forceAA="0" compatLnSpc="1">
+                        <a:prstTxWarp prst="textNoShape">
+                          <a:avLst/>
+                        </a:prstTxWarp>
+                        <a:noAutofit/>
+                      </wps:bodyPr>
+                    </wps:wsp>
+                  </a:graphicData>
+                </a:graphic>
+              </wp:anchor>
+            </w:drawing>
+          </mc:Choice>
+          <mc:Fallback>
+            <w:pict>
+              <v:shape id="Cuadro de texto 15" o:spid="_x0000_s1030" type="#_x0000_t202" style="position:absolute;left:0;text-align:left;margin-left:331.85pt;margin-top:172.2pt;width:2in;height:63pt;z-index:251665408;visibility:visible;mso-wrap-style:square;mso-wrap-distance-left:9pt;mso-wrap-distance-top:0;mso-wrap-distance-right:9pt;mso-wrap-distance-bottom:0;mso-position-horizontal:absolute;mso-position-horizontal-relative:text;mso-position-vertical:absolute;mso-position-vertical-relative:text;v-text-anchor:top" o:gfxdata="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" fillcolor="white [3201]" stroked="f" strokeweight=".5pt">
+                <v:textbox>
+                  <w:txbxContent>
+                    <w:p>
+                      <w:pPr>
+                        <w:rPr>
+                          <w:lang w:val="es-PE"/>
+                        </w:rPr>
+                      </w:pPr>
+                      <w:r>
+                        <w:rPr>
+                          <w:lang w:val="es-PE"/>
+                        </w:rPr>
+                        <w:t>Si usted no cuenta con un usuario, puede registrarse presionando el siguiente botón.</w:t>
+                      </w:r>
+                    </w:p>
+                  </w:txbxContent>
+                </v:textbox>
+              </v:shape>
+            </w:pict>
+          </mc:Fallback>
+        </mc:AlternateContent>
+      </w:r>
+      <w:r>
+        <w:rPr>
+          <w:noProof/>
+          <w:lang w:val="es-PE"/>
+        </w:rPr>
+        <w:drawing>
+          <wp:inline distT="0" distB="0" distL="0" distR="0" wp14:anchorId="26F7518E" wp14:editId="4E62264B">
+            <wp:extent cx="3638550" cy="1076325"/>
+            <wp:effectExtent l="0" t="0" r="0" b="9525"/>
+            <wp:docPr id="5" name="Imagen 5"/>
+            <wp:cNvGraphicFramePr>
+              <a:graphicFrameLocks xmlns:a="http://schemas.openxmlformats.org/drawingml/2006/main" noChangeAspect="1"/>
+            </wp:cNvGraphicFramePr>
+            <a:graphic xmlns:a="http://schemas.openxmlformats.org/drawingml/2006/main">
+              <a:graphicData uri="http://schemas.openxmlformats.org/drawingml/2006/picture">
+                <pic:pic xmlns:pic="http://schemas.openxmlformats.org/drawingml/2006/picture">
+                  <pic:nvPicPr>
+                    <pic:cNvPr id="1" name=""/>
+                    <pic:cNvPicPr/>
+                  </pic:nvPicPr>
+                  <pic:blipFill>
+                    <a:blip r:embed="rId12"/>
+                    <a:stretch>
+                      <a:fillRect/>
+                    </a:stretch>
+                  </pic:blipFill>
+                  <pic:spPr>
+                    <a:xfrm>
+                      <a:off x="0" y="0"/>
+                      <a:ext cx="3638550" cy="1076325"/>
+                    </a:xfrm>
+                    <a:prstGeom prst="rect">
+                      <a:avLst/>
+                    </a:prstGeom>
+                  </pic:spPr>
+                </pic:pic>
+              </a:graphicData>
+            </a:graphic>
+          </wp:inline>
+        </w:drawing>
+      </w:r>
+    </w:p>
+    <w:p>
+      <w:pPr>
+        <w:pStyle w:val="Textbody"/>
+        <w:rPr>
+          <w:rFonts w:ascii="Times New Roman" w:hAnsi="Times New Roman" w:cs="Times New Roman"/>
+          <w:sz w:val="24"/>
+        </w:rPr>
+      </w:pPr>
+    </w:p>
+    <w:p>
+      <w:pPr>
+        <w:pStyle w:val="Ttulo3"/>
+        <w:rPr>
+          <w:i/>
+        </w:rPr>
+      </w:pPr>
+      <w:bookmarkStart w:id="18" w:name="_Toc49928743"/>
+      <w:r>
+        <w:lastRenderedPageBreak/>
+        <w:t>REGISTRO</w:t>
+      </w:r>
+      <w:bookmarkEnd w:id="18"/>
+    </w:p>
+    <w:p>
+      <w:pPr>
+        <w:pStyle w:val="Textbody"/>
+        <w:rPr>
+          <w:rFonts w:ascii="Times New Roman" w:hAnsi="Times New Roman" w:cs="Times New Roman"/>
+          <w:sz w:val="24"/>
+        </w:rPr>
+      </w:pPr>
+      <w:r>
+        <w:rPr>
+          <w:noProof/>
+          <w:lang w:val="es-PE"/>
+        </w:rPr>
+        <w:drawing>
+          <wp:inline distT="0" distB="0" distL="0" distR="0" wp14:anchorId="3C263676" wp14:editId="603B8A55">
+            <wp:extent cx="5760085" cy="4449445"/>
+            <wp:effectExtent l="0" t="0" r="0" b="8255"/>
+            <wp:docPr id="4" name="Imagen 4"/>
+            <wp:cNvGraphicFramePr>
+              <a:graphicFrameLocks xmlns:a="http://schemas.openxmlformats.org/drawingml/2006/main" noChangeAspect="1"/>
+            </wp:cNvGraphicFramePr>
+            <a:graphic xmlns:a="http://schemas.openxmlformats.org/drawingml/2006/main">
+              <a:graphicData uri="http://schemas.openxmlformats.org/drawingml/2006/picture">
+                <pic:pic xmlns:pic="http://schemas.openxmlformats.org/drawingml/2006/picture">
+                  <pic:nvPicPr>
+                    <pic:cNvPr id="1" name=""/>
+                    <pic:cNvPicPr/>
+                  </pic:nvPicPr>
+                  <pic:blipFill>
+                    <a:blip r:embed="rId13"/>
+                    <a:stretch>
+                      <a:fillRect/>
+                    </a:stretch>
+                  </pic:blipFill>
+                  <pic:spPr>
+                    <a:xfrm>
+                      <a:off x="0" y="0"/>
+                      <a:ext cx="5760085" cy="4449445"/>
+                    </a:xfrm>
+                    <a:prstGeom prst="rect">
+                      <a:avLst/>
+                    </a:prstGeom>
+                  </pic:spPr>
+                </pic:pic>
+              </a:graphicData>
+            </a:graphic>
+          </wp:inline>
+        </w:drawing>
+      </w:r>
+    </w:p>
+    <w:p>
+      <w:pPr>
+        <w:pStyle w:val="Textbody"/>
+        <w:rPr>
+          <w:rFonts w:ascii="Times New Roman" w:hAnsi="Times New Roman" w:cs="Times New Roman"/>
+          <w:sz w:val="24"/>
+        </w:rPr>
+      </w:pPr>
+      <w:r>
+        <w:rPr>
+          <w:rFonts w:ascii="Times New Roman" w:hAnsi="Times New Roman" w:cs="Times New Roman"/>
+          <w:sz w:val="24"/>
+        </w:rPr>
+        <w:t>Esta es la vista de registro de postulante, donde todos los campos son obligatorios, debe ingresar datos verídicos porque serán validados por un administrador.</w:t>
+      </w:r>
+    </w:p>
+    <w:p>
+      <w:pPr>
+        <w:pStyle w:val="Textbody"/>
+        <w:rPr>
+          <w:rFonts w:ascii="Times New Roman" w:hAnsi="Times New Roman" w:cs="Times New Roman"/>
+          <w:sz w:val="24"/>
+        </w:rPr>
+      </w:pPr>
+      <w:r>
+        <w:rPr>
+          <w:noProof/>
+          <w:lang w:val="es-PE"/>
+        </w:rPr>
+        <mc:AlternateContent>
+          <mc:Choice Requires="wps">
+            <w:drawing>
+              <wp:anchor distT="0" distB="0" distL="114300" distR="114300" simplePos="0" relativeHeight="251666432" behindDoc="0" locked="0" layoutInCell="1" allowOverlap="1">
+                <wp:simplePos x="0" y="0"/>
+                <wp:positionH relativeFrom="column">
+                  <wp:posOffset>2272665</wp:posOffset>
+                </wp:positionH>
+                <wp:positionV relativeFrom="paragraph">
+                  <wp:posOffset>-2177</wp:posOffset>
+                </wp:positionV>
+                <wp:extent cx="2917371" cy="800100"/>
+                <wp:effectExtent l="0" t="0" r="0" b="0"/>
+                <wp:wrapNone/>
+                <wp:docPr id="17" name="Cuadro de texto 17"/>
+                <wp:cNvGraphicFramePr/>
+                <a:graphic xmlns:a="http://schemas.openxmlformats.org/drawingml/2006/main">
+                  <a:graphicData uri="http://schemas.microsoft.com/office/word/2010/wordprocessingShape">
+                    <wps:wsp>
+                      <wps:cNvSpPr txBox="1"/>
+                      <wps:spPr>
+                        <a:xfrm>
+                          <a:off x="0" y="0"/>
+                          <a:ext cx="2917371" cy="800100"/>
+                        </a:xfrm>
+                        <a:prstGeom prst="rect">
+                          <a:avLst/>
+                        </a:prstGeom>
+                        <a:solidFill>
+                          <a:schemeClr val="lt1"/>
+                        </a:solidFill>
+                        <a:ln w="6350">
+                          <a:noFill/>
+                        </a:ln>
+                        <a:effectLst/>
+                      </wps:spPr>
+                      <wps:style>
+                        <a:lnRef idx="0">
+                          <a:schemeClr val="accent1"/>
+                        </a:lnRef>
+                        <a:fillRef idx="0">
+                          <a:schemeClr val="accent1"/>
+                        </a:fillRef>
+                        <a:effectRef idx="0">
+                          <a:schemeClr val="accent1"/>
+                        </a:effectRef>
+                        <a:fontRef idx="minor">
+                          <a:schemeClr val="dk1"/>
+                        </a:fontRef>
+                      </wps:style>
+                      <wps:txbx>
+                        <w:txbxContent>
+                          <w:p>
+                            <w:pPr>
+                              <w:rPr>
+                                <w:lang w:val="es-PE"/>
+                              </w:rPr>
+                            </w:pPr>
+                            <w:r>
+                              <w:rPr>
+                                <w:lang w:val="es-PE"/>
+                              </w:rPr>
+                              <w:t>Una vez terminado de llenar todos los campos correctamente, presionará el botón “Cargar fotos”, la cual nos lleva a la siguiente interfaz.</w:t>
+                            </w:r>
+                          </w:p>
+                        </w:txbxContent>
+                      </wps:txbx>
+                      <wps:bodyPr rot="0" spcFirstLastPara="0" vertOverflow="overflow" horzOverflow="overflow" vert="horz" wrap="square" lIns="91440" tIns="45720" rIns="91440" bIns="45720" numCol="1" spcCol="0" rtlCol="0" fromWordArt="0" anchor="t" anchorCtr="0" forceAA="0" compatLnSpc="1">
+                        <a:prstTxWarp prst="textNoShape">
+                          <a:avLst/>
+                        </a:prstTxWarp>
+                        <a:noAutofit/>
+                      </wps:bodyPr>
+                    </wps:wsp>
+                  </a:graphicData>
+                </a:graphic>
+              </wp:anchor>
+            </w:drawing>
+          </mc:Choice>
+          <mc:Fallback>
+            <w:pict>
+              <v:shape id="Cuadro de texto 17" o:spid="_x0000_s1031" type="#_x0000_t202" style="position:absolute;left:0;text-align:left;margin-left:178.95pt;margin-top:-.15pt;width:229.7pt;height:63pt;z-index:251666432;visibility:visible;mso-wrap-style:square;mso-wrap-distance-left:9pt;mso-wrap-distance-top:0;mso-wrap-distance-right:9pt;mso-wrap-distance-bottom:0;mso-position-horizontal:absolute;mso-position-horizontal-relative:text;mso-position-vertical:absolute;mso-position-vertical-relative:text;v-text-anchor:top" o:gfxdata="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" fillcolor="white [3201]" stroked="f" strokeweight=".5pt">
+                <v:textbox>
+                  <w:txbxContent>
+                    <w:p>
+                      <w:pPr>
+                        <w:rPr>
+                          <w:lang w:val="es-PE"/>
+                        </w:rPr>
+                      </w:pPr>
+                      <w:r>
+                        <w:rPr>
+                          <w:lang w:val="es-PE"/>
+                        </w:rPr>
+                        <w:t>Una vez terminado de llenar todos los campos correctamente, presionará el botón “Cargar fotos”, la cual nos lleva a la siguiente interfaz.</w:t>
+                      </w:r>
+                    </w:p>
+                  </w:txbxContent>
+                </v:textbox>
+              </v:shape>
+            </w:pict>
+          </mc:Fallback>
+        </mc:AlternateContent>
+      </w:r>
+      <w:r>
+        <w:rPr>
+          <w:noProof/>
+          <w:lang w:val="es-PE"/>
+        </w:rPr>
+        <w:drawing>
+          <wp:inline distT="0" distB="0" distL="0" distR="0" wp14:anchorId="56396D04" wp14:editId="5D0363BB">
+            <wp:extent cx="1638300" cy="800100"/>
+            <wp:effectExtent l="0" t="0" r="0" b="0"/>
+            <wp:docPr id="16" name="Imagen 16"/>
+            <wp:cNvGraphicFramePr>
+              <a:graphicFrameLocks xmlns:a="http://schemas.openxmlformats.org/drawingml/2006/main" noChangeAspect="1"/>
+            </wp:cNvGraphicFramePr>
+            <a:graphic xmlns:a="http://schemas.openxmlformats.org/drawingml/2006/main">
+              <a:graphicData uri="http://schemas.openxmlformats.org/drawingml/2006/picture">
+                <pic:pic xmlns:pic="http://schemas.openxmlformats.org/drawingml/2006/picture">
+                  <pic:nvPicPr>
+                    <pic:cNvPr id="1" name=""/>
+                    <pic:cNvPicPr/>
+                  </pic:nvPicPr>
+                  <pic:blipFill>
+                    <a:blip r:embed="rId14"/>
+                    <a:stretch>
+                      <a:fillRect/>
+                    </a:stretch>
+                  </pic:blipFill>
+                  <pic:spPr>
+                    <a:xfrm>
+                      <a:off x="0" y="0"/>
+                      <a:ext cx="1638300" cy="800100"/>
+                    </a:xfrm>
+                    <a:prstGeom prst="rect">
+                      <a:avLst/>
+                    </a:prstGeom>
+                  </pic:spPr>
+                </pic:pic>
+              </a:graphicData>
+            </a:graphic>
+          </wp:inline>
+        </w:drawing>
+      </w:r>
+    </w:p>
+    <w:p>
+      <w:pPr>
+        <w:pStyle w:val="Textbody"/>
+        <w:rPr>
+          <w:rFonts w:ascii="Times New Roman" w:hAnsi="Times New Roman" w:cs="Times New Roman"/>
+          <w:sz w:val="24"/>
+        </w:rPr>
+      </w:pPr>
+      <w:r>
+        <w:rPr>
+          <w:noProof/>
+          <w:lang w:val="es-PE"/>
+        </w:rPr>
+        <w:lastRenderedPageBreak/>
+        <w:drawing>
+          <wp:inline distT="0" distB="0" distL="0" distR="0" wp14:anchorId="5C9F45B5" wp14:editId="4A770140">
+            <wp:extent cx="5760085" cy="2308225"/>
+            <wp:effectExtent l="0" t="0" r="0" b="0"/>
+            <wp:docPr id="7" name="Imagen 7"/>
+            <wp:cNvGraphicFramePr>
+              <a:graphicFrameLocks xmlns:a="http://schemas.openxmlformats.org/drawingml/2006/main" noChangeAspect="1"/>
+            </wp:cNvGraphicFramePr>
+            <a:graphic xmlns:a="http://schemas.openxmlformats.org/drawingml/2006/main">
+              <a:graphicData uri="http://schemas.openxmlformats.org/drawingml/2006/picture">
+                <pic:pic xmlns:pic="http://schemas.openxmlformats.org/drawingml/2006/picture">
+                  <pic:nvPicPr>
+                    <pic:cNvPr id="1" name=""/>
+                    <pic:cNvPicPr/>
+                  </pic:nvPicPr>
+                  <pic:blipFill>
+                    <a:blip r:embed="rId15"/>
+                    <a:stretch>
+                      <a:fillRect/>
+                    </a:stretch>
+                  </pic:blipFill>
+                  <pic:spPr>
+                    <a:xfrm>
+                      <a:off x="0" y="0"/>
+                      <a:ext cx="5760085" cy="2308225"/>
+                    </a:xfrm>
+                    <a:prstGeom prst="rect">
+                      <a:avLst/>
+                    </a:prstGeom>
+                  </pic:spPr>
+                </pic:pic>
+              </a:graphicData>
+            </a:graphic>
+          </wp:inline>
+        </w:drawing>
+      </w:r>
+    </w:p>
+    <w:p>
+      <w:pPr>
+        <w:pStyle w:val="Textbody"/>
+        <w:rPr>
+          <w:rFonts w:ascii="Times New Roman" w:hAnsi="Times New Roman" w:cs="Times New Roman"/>
+          <w:sz w:val="24"/>
+        </w:rPr>
+      </w:pPr>
+      <w:r>
+        <w:rPr>
+          <w:rFonts w:ascii="Times New Roman" w:hAnsi="Times New Roman" w:cs="Times New Roman"/>
+          <w:sz w:val="24"/>
+        </w:rPr>
+        <w:t>En esta interfaz el</w:t>
+      </w:r>
+      <w:r>
+        <w:rPr>
+          <w:rFonts w:ascii="Times New Roman" w:hAnsi="Times New Roman" w:cs="Times New Roman"/>
+          <w:sz w:val="24"/>
+        </w:rPr>
+        <w:t xml:space="preserve"> usuario necesitara</w:t>
+      </w:r>
+      <w:r>
+        <w:rPr>
+          <w:rFonts w:ascii="Times New Roman" w:hAnsi="Times New Roman" w:cs="Times New Roman"/>
+          <w:sz w:val="24"/>
+        </w:rPr>
+        <w:t xml:space="preserve"> la disponibilidad de una webcam,  la cual </w:t>
+      </w:r>
+      <w:r>
+        <w:rPr>
+          <w:rFonts w:ascii="Times New Roman" w:hAnsi="Times New Roman" w:cs="Times New Roman"/>
+          <w:sz w:val="24"/>
+        </w:rPr>
+        <w:t xml:space="preserve">nos </w:t>
+      </w:r>
+      <w:r>
+        <w:rPr>
+          <w:rFonts w:ascii="Times New Roman" w:hAnsi="Times New Roman" w:cs="Times New Roman"/>
+          <w:sz w:val="24"/>
+        </w:rPr>
+        <w:t xml:space="preserve">permitirá </w:t>
+      </w:r>
+      <w:r>
+        <w:rPr>
+          <w:rFonts w:ascii="Times New Roman" w:hAnsi="Times New Roman" w:cs="Times New Roman"/>
+          <w:sz w:val="24"/>
+        </w:rPr>
+        <w:t>registrar las fotos del postulante, la cantidad de fotos mínimas es 10 y máxima es 20.</w:t>
+      </w:r>
+    </w:p>
+    <w:p>
+      <w:pPr>
+        <w:pStyle w:val="Textbody"/>
+        <w:rPr>
+          <w:rFonts w:ascii="Times New Roman" w:hAnsi="Times New Roman" w:cs="Times New Roman"/>
+          <w:sz w:val="24"/>
+        </w:rPr>
+      </w:pPr>
+      <w:r>
+        <w:rPr>
+          <w:noProof/>
+          <w:lang w:val="es-PE"/>
+        </w:rPr>
+        <w:drawing>
+          <wp:anchor distT="0" distB="0" distL="114300" distR="114300" simplePos="0" relativeHeight="251667456" behindDoc="1" locked="0" layoutInCell="1" allowOverlap="1">
+            <wp:simplePos x="0" y="0"/>
+            <wp:positionH relativeFrom="column">
+              <wp:posOffset>-142421</wp:posOffset>
+            </wp:positionH>
+            <wp:positionV relativeFrom="paragraph">
+              <wp:posOffset>299629</wp:posOffset>
+            </wp:positionV>
+            <wp:extent cx="2828925" cy="1276350"/>
+            <wp:effectExtent l="0" t="0" r="9525" b="0"/>
+            <wp:wrapTight wrapText="bothSides">
+              <wp:wrapPolygon edited="0">
+                <wp:start x="0" y="0"/>
+                <wp:lineTo x="0" y="21278"/>
+                <wp:lineTo x="21527" y="21278"/>
+                <wp:lineTo x="21527" y="0"/>
+                <wp:lineTo x="0" y="0"/>
+              </wp:wrapPolygon>
+            </wp:wrapTight>
+            <wp:docPr id="9" name="Imagen 9"/>
+            <wp:cNvGraphicFramePr>
+              <a:graphicFrameLocks xmlns:a="http://schemas.openxmlformats.org/drawingml/2006/main" noChangeAspect="1"/>
+            </wp:cNvGraphicFramePr>
+            <a:graphic xmlns:a="http://schemas.openxmlformats.org/drawingml/2006/main">
+              <a:graphicData uri="http://schemas.openxmlformats.org/drawingml/2006/picture">
+                <pic:pic xmlns:pic="http://schemas.openxmlformats.org/drawingml/2006/picture">
+                  <pic:nvPicPr>
+                    <pic:cNvPr id="1" name=""/>
+                    <pic:cNvPicPr/>
+                  </pic:nvPicPr>
+                  <pic:blipFill>
+                    <a:blip r:embed="rId16">
+                      <a:extLst>
+                        <a:ext uri="{28A0092B-C50C-407E-A947-70E740481C1C}">
+                          <a14:useLocalDpi xmlns:a14="http://schemas.microsoft.com/office/drawing/2010/main" val="0"/>
+                        </a:ext>
+                      </a:extLst>
+                    </a:blip>
+                    <a:stretch>
+                      <a:fillRect/>
+                    </a:stretch>
+                  </pic:blipFill>
+                  <pic:spPr>
+                    <a:xfrm>
+                      <a:off x="0" y="0"/>
+                      <a:ext cx="2828925" cy="1276350"/>
+                    </a:xfrm>
+                    <a:prstGeom prst="rect">
+                      <a:avLst/>
+                    </a:prstGeom>
+                  </pic:spPr>
+                </pic:pic>
+              </a:graphicData>
+            </a:graphic>
+            <wp14:sizeRelH relativeFrom="page">
+              <wp14:pctWidth>0</wp14:pctWidth>
+            </wp14:sizeRelH>
+            <wp14:sizeRelV relativeFrom="page">
+              <wp14:pctHeight>0</wp14:pctHeight>
+            </wp14:sizeRelV>
+          </wp:anchor>
+        </w:drawing>
+      </w:r>
+    </w:p>
+    <w:p>
+      <w:pPr>
+        <w:pStyle w:val="Textbody"/>
+        <w:rPr>
+          <w:rFonts w:ascii="Times New Roman" w:hAnsi="Times New Roman" w:cs="Times New Roman"/>
+          <w:sz w:val="24"/>
+        </w:rPr>
+      </w:pPr>
+    </w:p>
+    <w:p>
+      <w:pPr>
+        <w:pStyle w:val="Textbody"/>
+        <w:rPr>
+          <w:rFonts w:ascii="Times New Roman" w:hAnsi="Times New Roman" w:cs="Times New Roman"/>
+          <w:sz w:val="24"/>
+        </w:rPr>
+      </w:pPr>
+      <w:r>
+        <w:rPr>
+          <w:rFonts w:ascii="Times New Roman" w:hAnsi="Times New Roman" w:cs="Times New Roman"/>
+          <w:sz w:val="24"/>
+        </w:rPr>
+        <w:t>Este botón permite abrir la webcam para realizar las fotos, el proceso de tomado de fotos se realiza en la siguiente webcam</w:t>
+      </w:r>
+      <w:proofErr w:type="gramStart"/>
+      <w:r>
+        <w:rPr>
+          <w:rFonts w:ascii="Times New Roman" w:hAnsi="Times New Roman" w:cs="Times New Roman"/>
+          <w:sz w:val="24"/>
+        </w:rPr>
+        <w:t>..</w:t>
+      </w:r>
+      <w:proofErr w:type="gramEnd"/>
+    </w:p>
+    <w:p>
+      <w:pPr>
+        <w:pStyle w:val="Textbody"/>
+        <w:rPr>
+          <w:noProof/>
+          <w:lang w:val="es-PE"/>
+        </w:rPr>
+      </w:pPr>
+    </w:p>
+    <w:p>
+      <w:pPr>
+        <w:pStyle w:val="Textbody"/>
+        <w:rPr>
+          <w:noProof/>
+          <w:lang w:val="es-PE"/>
+        </w:rPr>
+      </w:pPr>
+    </w:p>
+    <w:p>
+      <w:pPr>
+        <w:pStyle w:val="Textbody"/>
+        <w:rPr>
+          <w:noProof/>
+          <w:lang w:val="es-PE"/>
+        </w:rPr>
+      </w:pPr>
+    </w:p>
+    <w:p>
+      <w:pPr>
+        <w:pStyle w:val="Textbody"/>
+        <w:rPr>
+          <w:noProof/>
+          <w:lang w:val="es-PE"/>
+        </w:rPr>
+      </w:pPr>
+    </w:p>
+    <w:p>
+      <w:pPr>
+        <w:pStyle w:val="Textbody"/>
+        <w:rPr>
+          <w:rFonts w:ascii="Times New Roman" w:hAnsi="Times New Roman" w:cs="Times New Roman"/>
+          <w:sz w:val="24"/>
+        </w:rPr>
+      </w:pPr>
+    </w:p>
+    <w:p>
+      <w:pPr>
+        <w:pStyle w:val="Textbody"/>
+        <w:rPr>
+          <w:rFonts w:ascii="Times New Roman" w:hAnsi="Times New Roman" w:cs="Times New Roman"/>
+          <w:sz w:val="24"/>
+        </w:rPr>
+      </w:pPr>
+    </w:p>
+    <w:p>
+      <w:pPr>
+        <w:pStyle w:val="Textbody"/>
+        <w:rPr>
+          <w:rFonts w:ascii="Times New Roman" w:hAnsi="Times New Roman" w:cs="Times New Roman"/>
+          <w:sz w:val="24"/>
+        </w:rPr>
+      </w:pPr>
+    </w:p>
+    <w:p>
+      <w:pPr>
+        <w:pStyle w:val="Textbody"/>
+        <w:rPr>
+          <w:rFonts w:ascii="Times New Roman" w:hAnsi="Times New Roman" w:cs="Times New Roman"/>
+          <w:sz w:val="24"/>
+        </w:rPr>
+      </w:pPr>
+      <w:r>
+        <w:rPr>
+          <w:noProof/>
+          <w:lang w:val="es-PE"/>
+        </w:rPr>
+        <w:lastRenderedPageBreak/>
+        <mc:AlternateContent>
+          <mc:Choice Requires="wps">
+            <w:drawing>
+              <wp:anchor distT="0" distB="0" distL="114300" distR="114300" simplePos="0" relativeHeight="251673600" behindDoc="0" locked="0" layoutInCell="1" allowOverlap="1" wp14:anchorId="5454CCE6" wp14:editId="54457E2D">
+                <wp:simplePos x="0" y="0"/>
+                <wp:positionH relativeFrom="column">
+                  <wp:posOffset>3449138</wp:posOffset>
+                </wp:positionH>
+                <wp:positionV relativeFrom="paragraph">
+                  <wp:posOffset>2903311</wp:posOffset>
+                </wp:positionV>
+                <wp:extent cx="337457" cy="413657"/>
+                <wp:effectExtent l="0" t="0" r="0" b="5715"/>
+                <wp:wrapNone/>
+                <wp:docPr id="20" name="Cuadro de texto 20"/>
+                <wp:cNvGraphicFramePr/>
+                <a:graphic xmlns:a="http://schemas.openxmlformats.org/drawingml/2006/main">
+                  <a:graphicData uri="http://schemas.microsoft.com/office/word/2010/wordprocessingShape">
+                    <wps:wsp>
+                      <wps:cNvSpPr txBox="1"/>
+                      <wps:spPr>
+                        <a:xfrm>
+                          <a:off x="0" y="0"/>
+                          <a:ext cx="337457" cy="413657"/>
+                        </a:xfrm>
+                        <a:prstGeom prst="rect">
+                          <a:avLst/>
+                        </a:prstGeom>
+                        <a:noFill/>
+                        <a:ln w="6350">
+                          <a:noFill/>
+                        </a:ln>
+                        <a:effectLst/>
+                      </wps:spPr>
+                      <wps:style>
+                        <a:lnRef idx="0">
+                          <a:schemeClr val="accent1"/>
+                        </a:lnRef>
+                        <a:fillRef idx="0">
+                          <a:schemeClr val="accent1"/>
+                        </a:fillRef>
+                        <a:effectRef idx="0">
+                          <a:schemeClr val="accent1"/>
+                        </a:effectRef>
+                        <a:fontRef idx="minor">
+                          <a:schemeClr val="dk1"/>
+                        </a:fontRef>
+                      </wps:style>
+                      <wps:txbx>
+                        <w:txbxContent>
+                          <w:p>
+                            <w:pPr>
+                              <w:rPr>
+                                <w:b/>
+                                <w:sz w:val="36"/>
+                                <w:lang w:val="es-PE"/>
+                              </w:rPr>
+                            </w:pPr>
+                            <w:r>
+                              <w:rPr>
+                                <w:b/>
+                                <w:sz w:val="36"/>
+                                <w:lang w:val="es-PE"/>
+                              </w:rPr>
+                              <w:t>3</w:t>
+                            </w:r>
+                          </w:p>
+                        </w:txbxContent>
+                      </wps:txbx>
+                      <wps:bodyPr rot="0" spcFirstLastPara="0" vertOverflow="overflow" horzOverflow="overflow" vert="horz" wrap="square" lIns="91440" tIns="45720" rIns="91440" bIns="45720" numCol="1" spcCol="0" rtlCol="0" fromWordArt="0" anchor="t" anchorCtr="0" forceAA="0" compatLnSpc="1">
+                        <a:prstTxWarp prst="textNoShape">
+                          <a:avLst/>
+                        </a:prstTxWarp>
+                        <a:noAutofit/>
+                      </wps:bodyPr>
+                    </wps:wsp>
+                  </a:graphicData>
+                </a:graphic>
+              </wp:anchor>
+            </w:drawing>
+          </mc:Choice>
+          <mc:Fallback>
+            <w:pict>
+              <v:shape w14:anchorId="5454CCE6" id="Cuadro de texto 20" o:spid="_x0000_s1032" type="#_x0000_t202" style="position:absolute;left:0;text-align:left;margin-left:271.6pt;margin-top:228.6pt;width:26.55pt;height:32.55pt;z-index:251673600;visibility:visible;mso-wrap-style:square;mso-wrap-distance-left:9pt;mso-wrap-distance-top:0;mso-wrap-distance-right:9pt;mso-wrap-distance-bottom:0;mso-position-horizontal:absolute;mso-position-horizontal-relative:text;mso-position-vertical:absolute;mso-position-vertical-relative:text;v-text-anchor:top" o:gfxdata="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" filled="f" stroked="f" strokeweight=".5pt">
+                <v:textbox>
+                  <w:txbxContent>
+                    <w:p>
+                      <w:pPr>
+                        <w:rPr>
+                          <w:b/>
+                          <w:sz w:val="36"/>
+                          <w:lang w:val="es-PE"/>
+                        </w:rPr>
+                      </w:pPr>
+                      <w:r>
+                        <w:rPr>
+                          <w:b/>
+                          <w:sz w:val="36"/>
+                          <w:lang w:val="es-PE"/>
+                        </w:rPr>
+                        <w:t>3</w:t>
+                      </w:r>
+                    </w:p>
+                  </w:txbxContent>
+                </v:textbox>
+              </v:shape>
+            </w:pict>
+          </mc:Fallback>
+        </mc:AlternateContent>
+      </w:r>
+      <w:r>
+        <w:rPr>
+          <w:noProof/>
+          <w:lang w:val="es-PE"/>
+        </w:rPr>
+        <mc:AlternateContent>
+          <mc:Choice Requires="wps">
+            <w:drawing>
+              <wp:anchor distT="0" distB="0" distL="114300" distR="114300" simplePos="0" relativeHeight="251671552" behindDoc="0" locked="0" layoutInCell="1" allowOverlap="1" wp14:anchorId="5454CCE6" wp14:editId="54457E2D">
+                <wp:simplePos x="0" y="0"/>
+                <wp:positionH relativeFrom="column">
+                  <wp:posOffset>3284492</wp:posOffset>
+                </wp:positionH>
+                <wp:positionV relativeFrom="paragraph">
+                  <wp:posOffset>2662918</wp:posOffset>
+                </wp:positionV>
+                <wp:extent cx="337457" cy="413657"/>
+                <wp:effectExtent l="0" t="0" r="0" b="5715"/>
+                <wp:wrapNone/>
+                <wp:docPr id="19" name="Cuadro de texto 19"/>
+                <wp:cNvGraphicFramePr/>
+                <a:graphic xmlns:a="http://schemas.openxmlformats.org/drawingml/2006/main">
+                  <a:graphicData uri="http://schemas.microsoft.com/office/word/2010/wordprocessingShape">
+                    <wps:wsp>
+                      <wps:cNvSpPr txBox="1"/>
+                      <wps:spPr>
+                        <a:xfrm>
+                          <a:off x="0" y="0"/>
+                          <a:ext cx="337457" cy="413657"/>
+                        </a:xfrm>
+                        <a:prstGeom prst="rect">
+                          <a:avLst/>
+                        </a:prstGeom>
+                        <a:noFill/>
+                        <a:ln w="6350">
+                          <a:noFill/>
+                        </a:ln>
+                        <a:effectLst/>
+                      </wps:spPr>
+                      <wps:style>
+                        <a:lnRef idx="0">
+                          <a:schemeClr val="accent1"/>
+                        </a:lnRef>
+                        <a:fillRef idx="0">
+                          <a:schemeClr val="accent1"/>
+                        </a:fillRef>
+                        <a:effectRef idx="0">
+                          <a:schemeClr val="accent1"/>
+                        </a:effectRef>
+                        <a:fontRef idx="minor">
+                          <a:schemeClr val="dk1"/>
+                        </a:fontRef>
+                      </wps:style>
+                      <wps:txbx>
+                        <w:txbxContent>
+                          <w:p>
+                            <w:pPr>
+                              <w:rPr>
+                                <w:b/>
+                                <w:sz w:val="36"/>
+                                <w:lang w:val="es-PE"/>
+                              </w:rPr>
+                            </w:pPr>
+                            <w:r>
+                              <w:rPr>
+                                <w:b/>
+                                <w:sz w:val="36"/>
+                                <w:lang w:val="es-PE"/>
+                              </w:rPr>
+                              <w:t>2</w:t>
+                            </w:r>
+                          </w:p>
+                        </w:txbxContent>
+                      </wps:txbx>
+                      <wps:bodyPr rot="0" spcFirstLastPara="0" vertOverflow="overflow" horzOverflow="overflow" vert="horz" wrap="square" lIns="91440" tIns="45720" rIns="91440" bIns="45720" numCol="1" spcCol="0" rtlCol="0" fromWordArt="0" anchor="t" anchorCtr="0" forceAA="0" compatLnSpc="1">
+                        <a:prstTxWarp prst="textNoShape">
+                          <a:avLst/>
+                        </a:prstTxWarp>
+                        <a:noAutofit/>
+                      </wps:bodyPr>
+                    </wps:wsp>
+                  </a:graphicData>
+                </a:graphic>
+              </wp:anchor>
+            </w:drawing>
+          </mc:Choice>
+          <mc:Fallback>
+            <w:pict>
+              <v:shape w14:anchorId="5454CCE6" id="Cuadro de texto 19" o:spid="_x0000_s1033" type="#_x0000_t202" style="position:absolute;left:0;text-align:left;margin-left:258.6pt;margin-top:209.7pt;width:26.55pt;height:32.55pt;z-index:251671552;visibility:visible;mso-wrap-style:square;mso-wrap-distance-left:9pt;mso-wrap-distance-top:0;mso-wrap-distance-right:9pt;mso-wrap-distance-bottom:0;mso-position-horizontal:absolute;mso-position-horizontal-relative:text;mso-position-vertical:absolute;mso-position-vertical-relative:text;v-text-anchor:top" o:gfxdata="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" filled="f" stroked="f" strokeweight=".5pt">
+                <v:textbox>
+                  <w:txbxContent>
+                    <w:p>
+                      <w:pPr>
+                        <w:rPr>
+                          <w:b/>
+                          <w:sz w:val="36"/>
+                          <w:lang w:val="es-PE"/>
+                        </w:rPr>
+                      </w:pPr>
+                      <w:r>
+                        <w:rPr>
+                          <w:b/>
+                          <w:sz w:val="36"/>
+                          <w:lang w:val="es-PE"/>
+                        </w:rPr>
+                        <w:t>2</w:t>
+                      </w:r>
+                    </w:p>
+                  </w:txbxContent>
+                </v:textbox>
+              </v:shape>
+            </w:pict>
+          </mc:Fallback>
+        </mc:AlternateContent>
+      </w:r>
+      <w:r>
+        <w:rPr>
+          <w:noProof/>
+          <w:lang w:val="es-PE"/>
+        </w:rPr>
+        <mc:AlternateContent>
+          <mc:Choice Requires="wps">
+            <w:drawing>
+              <wp:anchor distT="0" distB="0" distL="114300" distR="114300" simplePos="0" relativeHeight="251669504" behindDoc="0" locked="0" layoutInCell="1" allowOverlap="1">
+                <wp:simplePos x="0" y="0"/>
+                <wp:positionH relativeFrom="column">
+                  <wp:posOffset>3788229</wp:posOffset>
+                </wp:positionH>
+                <wp:positionV relativeFrom="paragraph">
+                  <wp:posOffset>410029</wp:posOffset>
+                </wp:positionV>
+                <wp:extent cx="337457" cy="413657"/>
+                <wp:effectExtent l="0" t="0" r="0" b="5715"/>
+                <wp:wrapNone/>
+                <wp:docPr id="18" name="Cuadro de texto 18"/>
+                <wp:cNvGraphicFramePr/>
+                <a:graphic xmlns:a="http://schemas.openxmlformats.org/drawingml/2006/main">
+                  <a:graphicData uri="http://schemas.microsoft.com/office/word/2010/wordprocessingShape">
+                    <wps:wsp>
+                      <wps:cNvSpPr txBox="1"/>
+                      <wps:spPr>
+                        <a:xfrm>
+                          <a:off x="0" y="0"/>
+                          <a:ext cx="337457" cy="413657"/>
+                        </a:xfrm>
+                        <a:prstGeom prst="rect">
+                          <a:avLst/>
+                        </a:prstGeom>
+                        <a:noFill/>
+                        <a:ln w="6350">
+                          <a:noFill/>
+                        </a:ln>
+                        <a:effectLst/>
+                      </wps:spPr>
+                      <wps:style>
+                        <a:lnRef idx="0">
+                          <a:schemeClr val="accent1"/>
+                        </a:lnRef>
+                        <a:fillRef idx="0">
+                          <a:schemeClr val="accent1"/>
+                        </a:fillRef>
+                        <a:effectRef idx="0">
+                          <a:schemeClr val="accent1"/>
+                        </a:effectRef>
+                        <a:fontRef idx="minor">
+                          <a:schemeClr val="dk1"/>
+                        </a:fontRef>
+                      </wps:style>
+                      <wps:txbx>
+                        <w:txbxContent>
+                          <w:p>
+                            <w:pPr>
+                              <w:rPr>
+                                <w:b/>
+                                <w:sz w:val="36"/>
+                                <w:lang w:val="es-PE"/>
+                              </w:rPr>
+                            </w:pPr>
+                            <w:r>
+                              <w:rPr>
+                                <w:b/>
+                                <w:sz w:val="36"/>
+                                <w:lang w:val="es-PE"/>
+                              </w:rPr>
+                              <w:t>1</w:t>
+                            </w:r>
+                          </w:p>
+                        </w:txbxContent>
+                      </wps:txbx>
+                      <wps:bodyPr rot="0" spcFirstLastPara="0" vertOverflow="overflow" horzOverflow="overflow" vert="horz" wrap="square" lIns="91440" tIns="45720" rIns="91440" bIns="45720" numCol="1" spcCol="0" rtlCol="0" fromWordArt="0" anchor="t" anchorCtr="0" forceAA="0" compatLnSpc="1">
+                        <a:prstTxWarp prst="textNoShape">
+                          <a:avLst/>
+                        </a:prstTxWarp>
+                        <a:noAutofit/>
+                      </wps:bodyPr>
+                    </wps:wsp>
+                  </a:graphicData>
+                </a:graphic>
+              </wp:anchor>
+            </w:drawing>
+          </mc:Choice>
+          <mc:Fallback>
+            <w:pict>
+              <v:shape id="Cuadro de texto 18" o:spid="_x0000_s1034" type="#_x0000_t202" style="position:absolute;left:0;text-align:left;margin-left:298.3pt;margin-top:32.3pt;width:26.55pt;height:32.55pt;z-index:251669504;visibility:visible;mso-wrap-style:square;mso-wrap-distance-left:9pt;mso-wrap-distance-top:0;mso-wrap-distance-right:9pt;mso-wrap-distance-bottom:0;mso-position-horizontal:absolute;mso-position-horizontal-relative:text;mso-position-vertical:absolute;mso-position-vertical-relative:text;v-text-anchor:top" o:gfxdata="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" filled="f" stroked="f" strokeweight=".5pt">
+                <v:textbox>
+                  <w:txbxContent>
+                    <w:p>
+                      <w:pPr>
+                        <w:rPr>
+                          <w:b/>
+                          <w:sz w:val="36"/>
+                          <w:lang w:val="es-PE"/>
+                        </w:rPr>
+                      </w:pPr>
+                      <w:r>
+                        <w:rPr>
+                          <w:b/>
+                          <w:sz w:val="36"/>
+                          <w:lang w:val="es-PE"/>
+                        </w:rPr>
+                        <w:t>1</w:t>
+                      </w:r>
+                    </w:p>
+                  </w:txbxContent>
+                </v:textbox>
+              </v:shape>
+            </w:pict>
+          </mc:Fallback>
+        </mc:AlternateContent>
+      </w:r>
+      <w:r>
+        <w:rPr>
+          <w:noProof/>
+          <w:lang w:val="es-PE"/>
+        </w:rPr>
+        <w:drawing>
+          <wp:inline distT="0" distB="0" distL="0" distR="0" wp14:anchorId="593DEB40" wp14:editId="533F3ECD">
+            <wp:extent cx="5760085" cy="3798570"/>
+            <wp:effectExtent l="0" t="0" r="0" b="0"/>
+            <wp:docPr id="10" name="Imagen 10"/>
+            <wp:cNvGraphicFramePr>
+              <a:graphicFrameLocks xmlns:a="http://schemas.openxmlformats.org/drawingml/2006/main" noChangeAspect="1"/>
+            </wp:cNvGraphicFramePr>
+            <a:graphic xmlns:a="http://schemas.openxmlformats.org/drawingml/2006/main">
+              <a:graphicData uri="http://schemas.openxmlformats.org/drawingml/2006/picture">
+                <pic:pic xmlns:pic="http://schemas.openxmlformats.org/drawingml/2006/picture">
+                  <pic:nvPicPr>
+                    <pic:cNvPr id="1" name=""/>
+                    <pic:cNvPicPr/>
+                  </pic:nvPicPr>
+                  <pic:blipFill>
+                    <a:blip r:embed="rId17"/>
+                    <a:stretch>
+                      <a:fillRect/>
+                    </a:stretch>
+                  </pic:blipFill>
+                  <pic:spPr>
+                    <a:xfrm>
+                      <a:off x="0" y="0"/>
+                      <a:ext cx="5760085" cy="3798570"/>
+                    </a:xfrm>
+                    <a:prstGeom prst="rect">
+                      <a:avLst/>
+                    </a:prstGeom>
+                  </pic:spPr>
+                </pic:pic>
+              </a:graphicData>
+            </a:graphic>
+          </wp:inline>
+        </w:drawing>
+      </w:r>
+    </w:p>
+    <w:p>
+      <w:pPr>
+        <w:pStyle w:val="Textbody"/>
+        <w:rPr>
+          <w:rFonts w:ascii="Times New Roman" w:hAnsi="Times New Roman" w:cs="Times New Roman"/>
+          <w:sz w:val="24"/>
+        </w:rPr>
+      </w:pPr>
+      <w:r>
+        <w:rPr>
+          <w:rFonts w:ascii="Times New Roman" w:hAnsi="Times New Roman" w:cs="Times New Roman"/>
+          <w:sz w:val="24"/>
+        </w:rPr>
+        <w:t xml:space="preserve">Este es el modal que se abre al presionar “abrir cámara de la interfaz anterior”, aquí nos permite escoger </w:t>
+      </w:r>
+      <w:r>
+        <w:rPr>
+          <w:rFonts w:ascii="Times New Roman" w:hAnsi="Times New Roman" w:cs="Times New Roman"/>
+          <w:b/>
+          <w:sz w:val="24"/>
+        </w:rPr>
+        <w:t xml:space="preserve">(1) </w:t>
+      </w:r>
+      <w:r>
+        <w:rPr>
+          <w:rFonts w:ascii="Times New Roman" w:hAnsi="Times New Roman" w:cs="Times New Roman"/>
+          <w:sz w:val="24"/>
+        </w:rPr>
+        <w:t xml:space="preserve">el dispositivo que queremos abrir para realizar las fotos, en caso de tener </w:t>
+      </w:r>
+      <w:proofErr w:type="spellStart"/>
+      <w:proofErr w:type="gramStart"/>
+      <w:r>
+        <w:rPr>
+          <w:rFonts w:ascii="Times New Roman" w:hAnsi="Times New Roman" w:cs="Times New Roman"/>
+          <w:sz w:val="24"/>
+        </w:rPr>
+        <w:t>mas</w:t>
+      </w:r>
+      <w:proofErr w:type="spellEnd"/>
+      <w:proofErr w:type="gramEnd"/>
+      <w:r>
+        <w:rPr>
+          <w:rFonts w:ascii="Times New Roman" w:hAnsi="Times New Roman" w:cs="Times New Roman"/>
+          <w:sz w:val="24"/>
+        </w:rPr>
+        <w:t xml:space="preserve"> de 1webcam,</w:t>
+      </w:r>
+      <w:r>
+        <w:rPr>
+          <w:rFonts w:ascii="Times New Roman" w:hAnsi="Times New Roman" w:cs="Times New Roman"/>
+          <w:b/>
+          <w:sz w:val="24"/>
+        </w:rPr>
+        <w:t xml:space="preserve"> (2)</w:t>
+      </w:r>
+      <w:r>
+        <w:rPr>
+          <w:rFonts w:ascii="Times New Roman" w:hAnsi="Times New Roman" w:cs="Times New Roman"/>
+          <w:b/>
+          <w:sz w:val="24"/>
+        </w:rPr>
+        <w:t xml:space="preserve"> </w:t>
+      </w:r>
+      <w:r>
+        <w:rPr>
+          <w:rFonts w:ascii="Times New Roman" w:hAnsi="Times New Roman" w:cs="Times New Roman"/>
+          <w:sz w:val="24"/>
+        </w:rPr>
+        <w:t xml:space="preserve">este botón permite tomar capturas de las fotos y </w:t>
+      </w:r>
+      <w:r>
+        <w:rPr>
+          <w:rFonts w:ascii="Times New Roman" w:hAnsi="Times New Roman" w:cs="Times New Roman"/>
+          <w:b/>
+          <w:sz w:val="24"/>
+        </w:rPr>
+        <w:t>(3)</w:t>
+      </w:r>
+      <w:r>
+        <w:rPr>
+          <w:rFonts w:ascii="Times New Roman" w:hAnsi="Times New Roman" w:cs="Times New Roman"/>
+          <w:b/>
+          <w:sz w:val="24"/>
+        </w:rPr>
+        <w:t xml:space="preserve"> </w:t>
+      </w:r>
+      <w:r>
+        <w:rPr>
+          <w:rFonts w:ascii="Times New Roman" w:hAnsi="Times New Roman" w:cs="Times New Roman"/>
+          <w:sz w:val="24"/>
+        </w:rPr>
+        <w:t xml:space="preserve"> es un contador de las fotos que tienes en este momento.</w:t>
+      </w:r>
+    </w:p>
+    <w:p>
+      <w:pPr>
+        <w:pStyle w:val="Textbody"/>
+        <w:rPr>
+          <w:rFonts w:ascii="Times New Roman" w:hAnsi="Times New Roman" w:cs="Times New Roman"/>
+          <w:sz w:val="24"/>
+        </w:rPr>
+      </w:pPr>
+      <w:r>
+        <w:rPr>
+          <w:noProof/>
+          <w:lang w:val="es-PE"/>
+        </w:rPr>
+        <w:drawing>
+          <wp:anchor distT="0" distB="0" distL="114300" distR="114300" simplePos="0" relativeHeight="251668480" behindDoc="1" locked="0" layoutInCell="1" allowOverlap="1">
+            <wp:simplePos x="0" y="0"/>
+            <wp:positionH relativeFrom="column">
+              <wp:posOffset>-1905</wp:posOffset>
+            </wp:positionH>
+            <wp:positionV relativeFrom="paragraph">
+              <wp:posOffset>210276</wp:posOffset>
+            </wp:positionV>
+            <wp:extent cx="1447800" cy="600075"/>
+            <wp:effectExtent l="0" t="0" r="0" b="9525"/>
+            <wp:wrapTight wrapText="bothSides">
+              <wp:wrapPolygon edited="0">
+                <wp:start x="0" y="0"/>
+                <wp:lineTo x="0" y="21257"/>
+                <wp:lineTo x="21316" y="21257"/>
+                <wp:lineTo x="21316" y="0"/>
+                <wp:lineTo x="0" y="0"/>
+              </wp:wrapPolygon>
+            </wp:wrapTight>
+            <wp:docPr id="8" name="Imagen 8"/>
+            <wp:cNvGraphicFramePr>
+              <a:graphicFrameLocks xmlns:a="http://schemas.openxmlformats.org/drawingml/2006/main" noChangeAspect="1"/>
+            </wp:cNvGraphicFramePr>
+            <a:graphic xmlns:a="http://schemas.openxmlformats.org/drawingml/2006/main">
+              <a:graphicData uri="http://schemas.openxmlformats.org/drawingml/2006/picture">
+                <pic:pic xmlns:pic="http://schemas.openxmlformats.org/drawingml/2006/picture">
+                  <pic:nvPicPr>
+                    <pic:cNvPr id="1" name=""/>
+                    <pic:cNvPicPr/>
+                  </pic:nvPicPr>
+                  <pic:blipFill>
+                    <a:blip r:embed="rId18">
+                      <a:extLst>
+                        <a:ext uri="{28A0092B-C50C-407E-A947-70E740481C1C}">
+                          <a14:useLocalDpi xmlns:a14="http://schemas.microsoft.com/office/drawing/2010/main" val="0"/>
+                        </a:ext>
+                      </a:extLst>
+                    </a:blip>
+                    <a:stretch>
+                      <a:fillRect/>
+                    </a:stretch>
+                  </pic:blipFill>
+                  <pic:spPr>
+                    <a:xfrm>
+                      <a:off x="0" y="0"/>
+                      <a:ext cx="1447800" cy="600075"/>
+                    </a:xfrm>
+                    <a:prstGeom prst="rect">
+                      <a:avLst/>
+                    </a:prstGeom>
+                  </pic:spPr>
+                </pic:pic>
+              </a:graphicData>
+            </a:graphic>
+            <wp14:sizeRelH relativeFrom="page">
+              <wp14:pctWidth>0</wp14:pctWidth>
+            </wp14:sizeRelH>
+            <wp14:sizeRelV relativeFrom="page">
+              <wp14:pctHeight>0</wp14:pctHeight>
+            </wp14:sizeRelV>
+          </wp:anchor>
+        </w:drawing>
+      </w:r>
+    </w:p>
+    <w:p>
+      <w:pPr>
+        <w:pStyle w:val="Textbody"/>
+        <w:rPr>
+          <w:rFonts w:ascii="Times New Roman" w:hAnsi="Times New Roman" w:cs="Times New Roman"/>
+          <w:sz w:val="24"/>
+        </w:rPr>
+      </w:pPr>
+      <w:r>
+        <w:rPr>
+          <w:rFonts w:ascii="Times New Roman" w:hAnsi="Times New Roman" w:cs="Times New Roman"/>
+          <w:sz w:val="24"/>
+        </w:rPr>
+        <w:t>Una vez capturada más de 10 fotos, podemos registrarlos para realizar el registro de postulante.</w:t>
+      </w:r>
+    </w:p>
+    <w:p>
+      <w:pPr>
+        <w:pStyle w:val="Textbody"/>
+        <w:rPr>
+          <w:rFonts w:ascii="Times New Roman" w:hAnsi="Times New Roman" w:cs="Times New Roman"/>
+          <w:sz w:val="24"/>
+        </w:rPr>
+      </w:pPr>
+    </w:p>
+    <w:p>
+      <w:pPr>
+        <w:pStyle w:val="Textbody"/>
+        <w:rPr>
+          <w:rFonts w:ascii="Times New Roman" w:hAnsi="Times New Roman" w:cs="Times New Roman"/>
+          <w:sz w:val="24"/>
+        </w:rPr>
+      </w:pPr>
+    </w:p>
+    <w:p>
+      <w:pPr>
+        <w:pStyle w:val="Textbody"/>
+        <w:rPr>
+          <w:rFonts w:ascii="Times New Roman" w:hAnsi="Times New Roman" w:cs="Times New Roman"/>
+          <w:sz w:val="24"/>
+        </w:rPr>
+      </w:pPr>
+    </w:p>
+    <w:p>
+      <w:pPr>
+        <w:pStyle w:val="Textbody"/>
+        <w:rPr>
+          <w:rFonts w:ascii="Times New Roman" w:hAnsi="Times New Roman" w:cs="Times New Roman"/>
+          <w:sz w:val="24"/>
+        </w:rPr>
+      </w:pPr>
+    </w:p>
+    <w:p>
+      <w:pPr>
+        <w:pStyle w:val="Ttulo3"/>
+      </w:pPr>
+      <w:r>
+        <w:lastRenderedPageBreak/>
+        <w:t>HOME</w:t>
+      </w:r>
+    </w:p>
+    <w:p>
+      <w:pPr>
+        <w:pStyle w:val="Textbody"/>
+      </w:pPr>
+      <w:r>
+        <w:rPr>
+          <w:noProof/>
+          <w:lang w:val="es-PE"/>
+        </w:rPr>
+        <w:drawing>
+          <wp:inline distT="0" distB="0" distL="0" distR="0" wp14:anchorId="675A61AC" wp14:editId="36C0EB75">
+            <wp:extent cx="5760085" cy="2863850"/>
+            <wp:effectExtent l="0" t="0" r="0" b="0"/>
+            <wp:docPr id="22" name="Imagen 22"/>
+            <wp:cNvGraphicFramePr>
+              <a:graphicFrameLocks xmlns:a="http://schemas.openxmlformats.org/drawingml/2006/main" noChangeAspect="1"/>
+            </wp:cNvGraphicFramePr>
+            <a:graphic xmlns:a="http://schemas.openxmlformats.org/drawingml/2006/main">
+              <a:graphicData uri="http://schemas.openxmlformats.org/drawingml/2006/picture">
+                <pic:pic xmlns:pic="http://schemas.openxmlformats.org/drawingml/2006/picture">
+                  <pic:nvPicPr>
+                    <pic:cNvPr id="1" name=""/>
+                    <pic:cNvPicPr/>
+                  </pic:nvPicPr>
+                  <pic:blipFill>
+                    <a:blip r:embed="rId19"/>
+                    <a:stretch>
+                      <a:fillRect/>
+                    </a:stretch>
+                  </pic:blipFill>
+                  <pic:spPr>
+                    <a:xfrm>
+                      <a:off x="0" y="0"/>
+                      <a:ext cx="5760085" cy="2863850"/>
+                    </a:xfrm>
+                    <a:prstGeom prst="rect">
+                      <a:avLst/>
+                    </a:prstGeom>
+                  </pic:spPr>
+                </pic:pic>
+              </a:graphicData>
+            </a:graphic>
+          </wp:inline>
+        </w:drawing>
+      </w:r>
+    </w:p>
+    <w:p>
+      <w:pPr>
+        <w:pStyle w:val="Textbody"/>
+      </w:pPr>
+      <w:r>
+        <w:t xml:space="preserve">Esta es la interfaz </w:t>
+      </w:r>
+      <w:r>
+        <w:t>luego de autenticarnos, ahí como vemos lo primero que vemos es el perfil de postulante.</w:t>
+      </w:r>
+    </w:p>
+    <w:p>
+      <w:pPr>
+        <w:pStyle w:val="Textbody"/>
+        <w:jc w:val="left"/>
+      </w:pPr>
+      <w:r>
+        <w:rPr>
+          <w:noProof/>
+          <w:lang w:val="es-PE"/>
+        </w:rPr>
+        <w:drawing>
+          <wp:anchor distT="0" distB="0" distL="114300" distR="114300" simplePos="0" relativeHeight="251675648" behindDoc="0" locked="0" layoutInCell="1" allowOverlap="1">
+            <wp:simplePos x="0" y="0"/>
+            <wp:positionH relativeFrom="column">
+              <wp:posOffset>-2540</wp:posOffset>
+            </wp:positionH>
+            <wp:positionV relativeFrom="paragraph">
+              <wp:posOffset>231775</wp:posOffset>
+            </wp:positionV>
+            <wp:extent cx="1567180" cy="2082800"/>
+            <wp:effectExtent l="0" t="0" r="0" b="0"/>
+            <wp:wrapSquare wrapText="bothSides"/>
+            <wp:docPr id="23" name="Imagen 23"/>
+            <wp:cNvGraphicFramePr>
+              <a:graphicFrameLocks xmlns:a="http://schemas.openxmlformats.org/drawingml/2006/main" noChangeAspect="1"/>
+            </wp:cNvGraphicFramePr>
+            <a:graphic xmlns:a="http://schemas.openxmlformats.org/drawingml/2006/main">
+              <a:graphicData uri="http://schemas.openxmlformats.org/drawingml/2006/picture">
+                <pic:pic xmlns:pic="http://schemas.openxmlformats.org/drawingml/2006/picture">
+                  <pic:nvPicPr>
+                    <pic:cNvPr id="1" name=""/>
+                    <pic:cNvPicPr/>
+                  </pic:nvPicPr>
+                  <pic:blipFill>
+                    <a:blip r:embed="rId20">
+                      <a:extLst>
+                        <a:ext uri="{28A0092B-C50C-407E-A947-70E740481C1C}">
+                          <a14:useLocalDpi xmlns:a14="http://schemas.microsoft.com/office/drawing/2010/main" val="0"/>
+                        </a:ext>
+                      </a:extLst>
+                    </a:blip>
+                    <a:stretch>
+                      <a:fillRect/>
+                    </a:stretch>
+                  </pic:blipFill>
+                  <pic:spPr>
+                    <a:xfrm>
+                      <a:off x="0" y="0"/>
+                      <a:ext cx="1567180" cy="2082800"/>
+                    </a:xfrm>
+                    <a:prstGeom prst="rect">
+                      <a:avLst/>
+                    </a:prstGeom>
+                  </pic:spPr>
+                </pic:pic>
+              </a:graphicData>
+            </a:graphic>
+            <wp14:sizeRelH relativeFrom="margin">
+              <wp14:pctWidth>0</wp14:pctWidth>
+            </wp14:sizeRelH>
+            <wp14:sizeRelV relativeFrom="margin">
+              <wp14:pctHeight>0</wp14:pctHeight>
+            </wp14:sizeRelV>
+          </wp:anchor>
+        </w:drawing>
+      </w:r>
+      <w:r>
+        <w:t>Tenemos 3 opciones:</w:t>
+      </w:r>
+    </w:p>
+    <w:p>
+      <w:pPr>
+        <w:pStyle w:val="Textbody"/>
+        <w:jc w:val="left"/>
+      </w:pPr>
+      <w:r>
+        <w:t>Mi información: aquí vemos la información del postulante.</w:t>
+      </w:r>
+    </w:p>
+    <w:p>
+      <w:pPr>
+        <w:pStyle w:val="Textbody"/>
+        <w:jc w:val="left"/>
+      </w:pPr>
+    </w:p>
+    <w:p>
+      <w:pPr>
+        <w:pStyle w:val="Textbody"/>
+        <w:jc w:val="left"/>
+      </w:pPr>
+      <w:r>
+        <w:t>Trámites: Aquí encontramos más opciones:</w:t>
+      </w:r>
+      <w:r>
+        <w:tab/>
+      </w:r>
+    </w:p>
+    <w:p>
+      <w:pPr>
+        <w:pStyle w:val="Textbody"/>
+        <w:numPr>
+          <w:ilvl w:val="0"/>
+          <w:numId w:val="4"/>
+        </w:numPr>
+        <w:jc w:val="left"/>
+      </w:pPr>
+      <w:r>
+        <w:t xml:space="preserve">Adjuntar requisitos: </w:t>
+      </w:r>
+      <w:r>
+        <w:rPr>
+          <w:rFonts w:hint="eastAsia"/>
+        </w:rPr>
+        <w:t>A</w:t>
+      </w:r>
+      <w:r>
+        <w:t>quí registraremos los requisitos necesarios para realizar el trámite de Constancia de ingreso de postulante.</w:t>
+      </w:r>
+    </w:p>
+    <w:p>
+      <w:pPr>
+        <w:pStyle w:val="Textbody"/>
+        <w:numPr>
+          <w:ilvl w:val="0"/>
+          <w:numId w:val="4"/>
+        </w:numPr>
+        <w:jc w:val="left"/>
+      </w:pPr>
+      <w:r>
+        <w:t xml:space="preserve">En Proceso: </w:t>
+      </w:r>
+      <w:r>
+        <w:rPr>
+          <w:rFonts w:hint="eastAsia"/>
+        </w:rPr>
+        <w:t>A</w:t>
+      </w:r>
+      <w:r>
+        <w:t>quí veremos el proceso en la cual se encuentra nuestro trámite.</w:t>
+      </w:r>
+    </w:p>
+    <w:p>
+      <w:pPr>
+        <w:pStyle w:val="Textbody"/>
+        <w:numPr>
+          <w:ilvl w:val="0"/>
+          <w:numId w:val="4"/>
+        </w:numPr>
+        <w:jc w:val="left"/>
+      </w:pPr>
+      <w:r>
+        <w:t>Rechazados: Aquí vemos  los trámites rechazados.</w:t>
+      </w:r>
+      <w:r>
+        <w:br w:type="textWrapping" w:clear="all"/>
+      </w:r>
+    </w:p>
+    <w:p>
+      <w:pPr>
+        <w:pStyle w:val="Textbody"/>
+      </w:pPr>
+    </w:p>
+    <w:p>
+      <w:pPr>
+        <w:pStyle w:val="Textbody"/>
+      </w:pPr>
+    </w:p>
+    <w:p>
+      <w:pPr>
+        <w:pStyle w:val="Textbody"/>
+      </w:pPr>
+    </w:p>
+    <w:p>
+      <w:pPr>
+        <w:pStyle w:val="Textbody"/>
+      </w:pPr>
+    </w:p>
+    <w:p>
+      <w:pPr>
+        <w:pStyle w:val="Textbody"/>
+      </w:pPr>
+    </w:p>
+    <w:p>
+      <w:pPr>
+        <w:pStyle w:val="Textbody"/>
+      </w:pPr>
+    </w:p>
+    <w:p>
+      <w:pPr>
+        <w:pStyle w:val="Textbody"/>
+      </w:pPr>
+    </w:p>
+    <w:p>
+      <w:pPr>
+        <w:pStyle w:val="Ttulo3"/>
+      </w:pPr>
+      <w:r>
+        <w:lastRenderedPageBreak/>
+        <w:t>MI INFORMACIÓN</w:t>
+      </w:r>
+    </w:p>
+    <w:p>
+      <w:pPr>
+        <w:pStyle w:val="Textbody"/>
+      </w:pPr>
+      <w:r>
+        <w:rPr>
+          <w:noProof/>
+          <w:lang w:val="es-PE"/>
+        </w:rPr>
+        <w:drawing>
+          <wp:anchor distT="0" distB="0" distL="114300" distR="114300" simplePos="0" relativeHeight="251676672" behindDoc="1" locked="0" layoutInCell="1" allowOverlap="1">
+            <wp:simplePos x="0" y="0"/>
+            <wp:positionH relativeFrom="column">
+              <wp:posOffset>-241390</wp:posOffset>
+            </wp:positionH>
+            <wp:positionV relativeFrom="paragraph">
+              <wp:posOffset>2761615</wp:posOffset>
+            </wp:positionV>
+            <wp:extent cx="4438650" cy="2600325"/>
+            <wp:effectExtent l="0" t="0" r="0" b="9525"/>
+            <wp:wrapTight wrapText="bothSides">
+              <wp:wrapPolygon edited="0">
+                <wp:start x="0" y="0"/>
+                <wp:lineTo x="0" y="21521"/>
+                <wp:lineTo x="21507" y="21521"/>
+                <wp:lineTo x="21507" y="0"/>
+                <wp:lineTo x="0" y="0"/>
+              </wp:wrapPolygon>
+            </wp:wrapTight>
+            <wp:docPr id="25" name="Imagen 25"/>
+            <wp:cNvGraphicFramePr>
+              <a:graphicFrameLocks xmlns:a="http://schemas.openxmlformats.org/drawingml/2006/main" noChangeAspect="1"/>
+            </wp:cNvGraphicFramePr>
+            <a:graphic xmlns:a="http://schemas.openxmlformats.org/drawingml/2006/main">
+              <a:graphicData uri="http://schemas.openxmlformats.org/drawingml/2006/picture">
+                <pic:pic xmlns:pic="http://schemas.openxmlformats.org/drawingml/2006/picture">
+                  <pic:nvPicPr>
+                    <pic:cNvPr id="1" name=""/>
+                    <pic:cNvPicPr/>
+                  </pic:nvPicPr>
+                  <pic:blipFill>
+                    <a:blip r:embed="rId21">
+                      <a:extLst>
+                        <a:ext uri="{28A0092B-C50C-407E-A947-70E740481C1C}">
+                          <a14:useLocalDpi xmlns:a14="http://schemas.microsoft.com/office/drawing/2010/main" val="0"/>
+                        </a:ext>
+                      </a:extLst>
+                    </a:blip>
+                    <a:stretch>
+                      <a:fillRect/>
+                    </a:stretch>
+                  </pic:blipFill>
+                  <pic:spPr>
+                    <a:xfrm>
+                      <a:off x="0" y="0"/>
+                      <a:ext cx="4438650" cy="2600325"/>
+                    </a:xfrm>
+                    <a:prstGeom prst="rect">
+                      <a:avLst/>
+                    </a:prstGeom>
+                  </pic:spPr>
+                </pic:pic>
+              </a:graphicData>
+            </a:graphic>
+            <wp14:sizeRelH relativeFrom="page">
+              <wp14:pctWidth>0</wp14:pctWidth>
+            </wp14:sizeRelH>
+            <wp14:sizeRelV relativeFrom="page">
+              <wp14:pctHeight>0</wp14:pctHeight>
+            </wp14:sizeRelV>
+          </wp:anchor>
+        </w:drawing>
+      </w:r>
+      <w:r>
+        <w:rPr>
+          <w:noProof/>
+          <w:lang w:val="es-PE"/>
+        </w:rPr>
+        <w:drawing>
+          <wp:inline distT="0" distB="0" distL="0" distR="0" wp14:anchorId="1C83A25C" wp14:editId="35A8A738">
+            <wp:extent cx="5760085" cy="2685415"/>
+            <wp:effectExtent l="0" t="0" r="0" b="635"/>
+            <wp:docPr id="24" name="Imagen 24"/>
+            <wp:cNvGraphicFramePr>
+              <a:graphicFrameLocks xmlns:a="http://schemas.openxmlformats.org/drawingml/2006/main" noChangeAspect="1"/>
+            </wp:cNvGraphicFramePr>
+            <a:graphic xmlns:a="http://schemas.openxmlformats.org/drawingml/2006/main">
+              <a:graphicData uri="http://schemas.openxmlformats.org/drawingml/2006/picture">
+                <pic:pic xmlns:pic="http://schemas.openxmlformats.org/drawingml/2006/picture">
+                  <pic:nvPicPr>
+                    <pic:cNvPr id="1" name=""/>
+                    <pic:cNvPicPr/>
+                  </pic:nvPicPr>
+                  <pic:blipFill>
+                    <a:blip r:embed="rId22"/>
+                    <a:stretch>
+                      <a:fillRect/>
+                    </a:stretch>
+                  </pic:blipFill>
+                  <pic:spPr>
+                    <a:xfrm>
+                      <a:off x="0" y="0"/>
+                      <a:ext cx="5760085" cy="2685415"/>
+                    </a:xfrm>
+                    <a:prstGeom prst="rect">
+                      <a:avLst/>
+                    </a:prstGeom>
+                  </pic:spPr>
+                </pic:pic>
+              </a:graphicData>
+            </a:graphic>
+          </wp:inline>
+        </w:drawing>
+      </w:r>
+    </w:p>
+    <w:p>
+      <w:pPr>
+        <w:pStyle w:val="Textbody"/>
+      </w:pPr>
+    </w:p>
+    <w:p>
+      <w:pPr>
+        <w:pStyle w:val="Textbody"/>
+      </w:pPr>
+    </w:p>
+    <w:p>
+      <w:pPr>
+        <w:pStyle w:val="Textbody"/>
+      </w:pPr>
+    </w:p>
+    <w:p>
+      <w:pPr>
+        <w:pStyle w:val="Textbody"/>
+      </w:pPr>
+    </w:p>
+    <w:p>
+      <w:pPr>
+        <w:pStyle w:val="Textbody"/>
+      </w:pPr>
+    </w:p>
+    <w:p>
+      <w:pPr>
+        <w:pStyle w:val="Textbody"/>
+      </w:pPr>
+      <w:r>
+        <w:t>Esta es la información que se puede visualizar en la parte de Información</w:t>
+      </w:r>
+    </w:p>
+    <w:p>
+      <w:pPr>
+        <w:pStyle w:val="Textbody"/>
+      </w:pPr>
+    </w:p>
+    <w:p>
+      <w:pPr>
+        <w:pStyle w:val="Textbody"/>
+      </w:pPr>
+    </w:p>
+    <w:p>
+      <w:pPr>
+        <w:pStyle w:val="Textbody"/>
+      </w:pPr>
+    </w:p>
+    <w:p>
+      <w:pPr>
+        <w:pStyle w:val="Textbody"/>
+      </w:pPr>
+    </w:p>
+    <w:p>
+      <w:pPr>
+        <w:pStyle w:val="Textbody"/>
+      </w:pPr>
+    </w:p>
+    <w:p>
+      <w:pPr>
+        <w:pStyle w:val="Textbody"/>
+      </w:pPr>
+    </w:p>
+    <w:p>
+      <w:pPr>
+        <w:pStyle w:val="Ttulo3"/>
+      </w:pPr>
+      <w:r>
+        <w:lastRenderedPageBreak/>
+        <w:t>Trámite de Constancia de Ingreso de Postulante.</w:t>
+      </w:r>
+    </w:p>
+    <w:p>
+      <w:pPr>
+        <w:pStyle w:val="Textbody"/>
+      </w:pPr>
+      <w:r>
+        <w:rPr>
+          <w:noProof/>
+          <w:lang w:val="es-PE"/>
+        </w:rPr>
+        <w:drawing>
+          <wp:inline distT="0" distB="0" distL="0" distR="0" wp14:anchorId="1D16F5CB" wp14:editId="54F3CF2E">
+            <wp:extent cx="5760085" cy="3338195"/>
+            <wp:effectExtent l="0" t="0" r="0" b="0"/>
+            <wp:docPr id="28" name="Imagen 28"/>
+            <wp:cNvGraphicFramePr>
+              <a:graphicFrameLocks xmlns:a="http://schemas.openxmlformats.org/drawingml/2006/main" noChangeAspect="1"/>
+            </wp:cNvGraphicFramePr>
+            <a:graphic xmlns:a="http://schemas.openxmlformats.org/drawingml/2006/main">
+              <a:graphicData uri="http://schemas.openxmlformats.org/drawingml/2006/picture">
+                <pic:pic xmlns:pic="http://schemas.openxmlformats.org/drawingml/2006/picture">
+                  <pic:nvPicPr>
+                    <pic:cNvPr id="1" name=""/>
+                    <pic:cNvPicPr/>
+                  </pic:nvPicPr>
+                  <pic:blipFill>
+                    <a:blip r:embed="rId23"/>
+                    <a:stretch>
+                      <a:fillRect/>
+                    </a:stretch>
+                  </pic:blipFill>
+                  <pic:spPr>
+                    <a:xfrm>
+                      <a:off x="0" y="0"/>
+                      <a:ext cx="5760085" cy="3338195"/>
+                    </a:xfrm>
+                    <a:prstGeom prst="rect">
+                      <a:avLst/>
+                    </a:prstGeom>
+                  </pic:spPr>
+                </pic:pic>
+              </a:graphicData>
+            </a:graphic>
+          </wp:inline>
+        </w:drawing>
+      </w:r>
+    </w:p>
+    <w:p>
+      <w:pPr>
+        <w:pStyle w:val="Textbody"/>
+      </w:pPr>
+      <w:r>
+        <w:t>Al solicitar la constancia de ingreso, debemos de agregar los requisitos necesarios para procesar el pedido.</w:t>
+      </w:r>
+    </w:p>
+    <w:p>
+      <w:pPr>
+        <w:pStyle w:val="Textbody"/>
+      </w:pPr>
+    </w:p>
+    <w:p>
+      <w:pPr>
+        <w:pStyle w:val="Textbody"/>
+      </w:pPr>
+      <w:r>
+        <w:rPr>
+          <w:noProof/>
+          <w:lang w:val="es-PE"/>
+        </w:rPr>
+        <w:drawing>
+          <wp:inline distT="0" distB="0" distL="0" distR="0" wp14:anchorId="1C79D0D1" wp14:editId="18358D4F">
+            <wp:extent cx="5760085" cy="2561590"/>
+            <wp:effectExtent l="0" t="0" r="0" b="0"/>
+            <wp:docPr id="29" name="Imagen 29"/>
+            <wp:cNvGraphicFramePr>
+              <a:graphicFrameLocks xmlns:a="http://schemas.openxmlformats.org/drawingml/2006/main" noChangeAspect="1"/>
+            </wp:cNvGraphicFramePr>
+            <a:graphic xmlns:a="http://schemas.openxmlformats.org/drawingml/2006/main">
+              <a:graphicData uri="http://schemas.openxmlformats.org/drawingml/2006/picture">
+                <pic:pic xmlns:pic="http://schemas.openxmlformats.org/drawingml/2006/picture">
+                  <pic:nvPicPr>
+                    <pic:cNvPr id="1" name=""/>
+                    <pic:cNvPicPr/>
+                  </pic:nvPicPr>
+                  <pic:blipFill>
+                    <a:blip r:embed="rId24"/>
+                    <a:stretch>
+                      <a:fillRect/>
+                    </a:stretch>
+                  </pic:blipFill>
+                  <pic:spPr>
+                    <a:xfrm>
+                      <a:off x="0" y="0"/>
+                      <a:ext cx="5760085" cy="2561590"/>
+                    </a:xfrm>
+                    <a:prstGeom prst="rect">
+                      <a:avLst/>
+                    </a:prstGeom>
+                  </pic:spPr>
+                </pic:pic>
+              </a:graphicData>
+            </a:graphic>
+          </wp:inline>
+        </w:drawing>
+      </w:r>
+    </w:p>
+    <w:p>
+      <w:pPr>
+        <w:pStyle w:val="Textbody"/>
+      </w:pPr>
+      <w:r>
+        <w:rPr>
+          <w:rFonts w:hint="eastAsia"/>
+        </w:rPr>
+        <w:t>A</w:t>
+      </w:r>
+      <w:r>
+        <w:t>quí ingresamos los requisitos para procesar la solicitud, podemos ingresar imágenes o PDF como archivos aceptados.</w:t>
+      </w:r>
+    </w:p>
+    <w:p>
+      <w:pPr>
+        <w:pStyle w:val="Textbody"/>
+      </w:pPr>
+    </w:p>
+    <w:p>
+      <w:pPr>
+        <w:pStyle w:val="Textbody"/>
+      </w:pPr>
+    </w:p>
+    <w:p>
+      <w:pPr>
+        <w:pStyle w:val="Textbody"/>
+      </w:pPr>
+      <w:r>
+        <w:rPr>
+          <w:noProof/>
+          <w:lang w:val="es-PE"/>
+        </w:rPr>
+        <w:lastRenderedPageBreak/>
+        <w:drawing>
+          <wp:anchor distT="0" distB="0" distL="114300" distR="114300" simplePos="0" relativeHeight="251677696" behindDoc="1" locked="0" layoutInCell="1" allowOverlap="1">
+            <wp:simplePos x="0" y="0"/>
+            <wp:positionH relativeFrom="column">
+              <wp:posOffset>-99877</wp:posOffset>
+            </wp:positionH>
+            <wp:positionV relativeFrom="paragraph">
+              <wp:posOffset>40277</wp:posOffset>
+            </wp:positionV>
+            <wp:extent cx="2028825" cy="609600"/>
+            <wp:effectExtent l="0" t="0" r="9525" b="0"/>
+            <wp:wrapTight wrapText="bothSides">
+              <wp:wrapPolygon edited="0">
+                <wp:start x="0" y="0"/>
+                <wp:lineTo x="0" y="20925"/>
+                <wp:lineTo x="21499" y="20925"/>
+                <wp:lineTo x="21499" y="0"/>
+                <wp:lineTo x="0" y="0"/>
+              </wp:wrapPolygon>
+            </wp:wrapTight>
+            <wp:docPr id="30" name="Imagen 30"/>
+            <wp:cNvGraphicFramePr>
+              <a:graphicFrameLocks xmlns:a="http://schemas.openxmlformats.org/drawingml/2006/main" noChangeAspect="1"/>
+            </wp:cNvGraphicFramePr>
+            <a:graphic xmlns:a="http://schemas.openxmlformats.org/drawingml/2006/main">
+              <a:graphicData uri="http://schemas.openxmlformats.org/drawingml/2006/picture">
+                <pic:pic xmlns:pic="http://schemas.openxmlformats.org/drawingml/2006/picture">
+                  <pic:nvPicPr>
+                    <pic:cNvPr id="1" name=""/>
+                    <pic:cNvPicPr/>
+                  </pic:nvPicPr>
+                  <pic:blipFill>
+                    <a:blip r:embed="rId25">
+                      <a:extLst>
+                        <a:ext uri="{28A0092B-C50C-407E-A947-70E740481C1C}">
+                          <a14:useLocalDpi xmlns:a14="http://schemas.microsoft.com/office/drawing/2010/main" val="0"/>
+                        </a:ext>
+                      </a:extLst>
+                    </a:blip>
+                    <a:stretch>
+                      <a:fillRect/>
+                    </a:stretch>
+                  </pic:blipFill>
+                  <pic:spPr>
+                    <a:xfrm>
+                      <a:off x="0" y="0"/>
+                      <a:ext cx="2028825" cy="609600"/>
+                    </a:xfrm>
+                    <a:prstGeom prst="rect">
+                      <a:avLst/>
+                    </a:prstGeom>
+                  </pic:spPr>
+                </pic:pic>
+              </a:graphicData>
+            </a:graphic>
+            <wp14:sizeRelH relativeFrom="page">
+              <wp14:pctWidth>0</wp14:pctWidth>
+            </wp14:sizeRelH>
+            <wp14:sizeRelV relativeFrom="page">
+              <wp14:pctHeight>0</wp14:pctHeight>
+            </wp14:sizeRelV>
+          </wp:anchor>
+        </w:drawing>
+      </w:r>
+      <w:r>
+        <w:t>Al presionar aquí podemos ver la foto o el PDF que se subió.</w:t>
+      </w:r>
+    </w:p>
+    <w:p>
+      <w:pPr>
+        <w:pStyle w:val="Textbody"/>
+      </w:pPr>
+    </w:p>
+    <w:p>
+      <w:pPr>
+        <w:pStyle w:val="Textbody"/>
+      </w:pPr>
+    </w:p>
+    <w:p>
+      <w:pPr>
+        <w:pStyle w:val="Textbody"/>
+      </w:pPr>
+    </w:p>
+    <w:p>
+      <w:pPr>
+        <w:pStyle w:val="Textbody"/>
+      </w:pPr>
+    </w:p>
+    <w:p>
+      <w:pPr>
+        <w:pStyle w:val="Textbody"/>
+      </w:pPr>
+    </w:p>
+    <w:p>
+      <w:pPr>
+        <w:pStyle w:val="Textbody"/>
+      </w:pPr>
+    </w:p>
+    <w:p>
+      <w:pPr>
+        <w:pStyle w:val="Textbody"/>
+      </w:pPr>
+    </w:p>
+    <w:p>
+      <w:pPr>
+        <w:pStyle w:val="Ttulo2"/>
+      </w:pPr>
+      <w:r>
+        <w:t>MÓDULO DE ADMINISTRADOR</w:t>
+      </w:r>
+    </w:p>
+    <w:p>
+      <w:pPr>
+        <w:pStyle w:val="Textbody"/>
+      </w:pPr>
+    </w:p>
+    <w:p>
+      <w:pPr>
+        <w:pStyle w:val="Textbody"/>
+      </w:pPr>
+    </w:p>
+    <w:p>
+      <w:pPr>
+        <w:pStyle w:val="Ttulo3"/>
+      </w:pPr>
+      <w:r>
+        <w:rPr>
+          <w:noProof/>
+          <w:lang w:val="es-PE"/>
+        </w:rPr>
+        <w:drawing>
+          <wp:anchor distT="0" distB="0" distL="114300" distR="114300" simplePos="0" relativeHeight="251678720" behindDoc="1" locked="0" layoutInCell="1" allowOverlap="1">
+            <wp:simplePos x="0" y="0"/>
+            <wp:positionH relativeFrom="column">
+              <wp:posOffset>-862421</wp:posOffset>
+            </wp:positionH>
+            <wp:positionV relativeFrom="paragraph">
+              <wp:posOffset>400685</wp:posOffset>
+            </wp:positionV>
+            <wp:extent cx="4648200" cy="3084830"/>
+            <wp:effectExtent l="0" t="0" r="0" b="1270"/>
+            <wp:wrapTight wrapText="bothSides">
+              <wp:wrapPolygon edited="0">
+                <wp:start x="0" y="0"/>
+                <wp:lineTo x="0" y="21476"/>
+                <wp:lineTo x="21511" y="21476"/>
+                <wp:lineTo x="21511" y="0"/>
+                <wp:lineTo x="0" y="0"/>
+              </wp:wrapPolygon>
+            </wp:wrapTight>
+            <wp:docPr id="31" name="Imagen 31"/>
+            <wp:cNvGraphicFramePr>
+              <a:graphicFrameLocks xmlns:a="http://schemas.openxmlformats.org/drawingml/2006/main" noChangeAspect="1"/>
+            </wp:cNvGraphicFramePr>
+            <a:graphic xmlns:a="http://schemas.openxmlformats.org/drawingml/2006/main">
+              <a:graphicData uri="http://schemas.openxmlformats.org/drawingml/2006/picture">
+                <pic:pic xmlns:pic="http://schemas.openxmlformats.org/drawingml/2006/picture">
+                  <pic:nvPicPr>
+                    <pic:cNvPr id="1" name=""/>
+                    <pic:cNvPicPr/>
+                  </pic:nvPicPr>
+                  <pic:blipFill>
+                    <a:blip r:embed="rId26">
+                      <a:extLst>
+                        <a:ext uri="{28A0092B-C50C-407E-A947-70E740481C1C}">
+                          <a14:useLocalDpi xmlns:a14="http://schemas.microsoft.com/office/drawing/2010/main" val="0"/>
+                        </a:ext>
+                      </a:extLst>
+                    </a:blip>
+                    <a:stretch>
+                      <a:fillRect/>
+                    </a:stretch>
+                  </pic:blipFill>
+                  <pic:spPr>
+                    <a:xfrm>
+                      <a:off x="0" y="0"/>
+                      <a:ext cx="4648200" cy="3084830"/>
+                    </a:xfrm>
+                    <a:prstGeom prst="rect">
+                      <a:avLst/>
+                    </a:prstGeom>
+                  </pic:spPr>
+                </pic:pic>
+              </a:graphicData>
+            </a:graphic>
+            <wp14:sizeRelH relativeFrom="page">
+              <wp14:pctWidth>0</wp14:pctWidth>
+            </wp14:sizeRelH>
+            <wp14:sizeRelV relativeFrom="page">
+              <wp14:pctHeight>0</wp14:pctHeight>
+            </wp14:sizeRelV>
+          </wp:anchor>
+        </w:drawing>
+      </w:r>
+      <w:r>
+        <w:t>Login</w:t>
+      </w:r>
+    </w:p>
+    <w:p>
+      <w:pPr>
+        <w:pStyle w:val="Textbody"/>
+      </w:pPr>
+      <w:r>
+        <w:t xml:space="preserve">Esta es la interfaz de </w:t>
+      </w:r>
+      <w:proofErr w:type="gramStart"/>
+      <w:r>
+        <w:t>Login ,</w:t>
+      </w:r>
+      <w:proofErr w:type="gramEnd"/>
+      <w:r>
+        <w:t xml:space="preserve"> como vemos contiene 2 campos , las cuales son:</w:t>
+      </w:r>
+    </w:p>
+    <w:p>
+      <w:pPr>
+        <w:pStyle w:val="Textbody"/>
+        <w:numPr>
+          <w:ilvl w:val="0"/>
+          <w:numId w:val="5"/>
+        </w:numPr>
+      </w:pPr>
+      <w:r>
+        <w:rPr>
+          <w:noProof/>
+          <w:lang w:val="es-PE"/>
+        </w:rPr>
+        <mc:AlternateContent>
+          <mc:Choice Requires="wps">
+            <w:drawing>
+              <wp:anchor distT="0" distB="0" distL="114300" distR="114300" simplePos="0" relativeHeight="251681792" behindDoc="0" locked="0" layoutInCell="1" allowOverlap="1" wp14:anchorId="2B1C9211" wp14:editId="021C63F5">
+                <wp:simplePos x="0" y="0"/>
+                <wp:positionH relativeFrom="column">
+                  <wp:posOffset>2261235</wp:posOffset>
+                </wp:positionH>
+                <wp:positionV relativeFrom="paragraph">
+                  <wp:posOffset>704850</wp:posOffset>
+                </wp:positionV>
+                <wp:extent cx="228600" cy="239395"/>
+                <wp:effectExtent l="0" t="0" r="0" b="0"/>
+                <wp:wrapNone/>
+                <wp:docPr id="33" name="Cuadro de texto 33"/>
+                <wp:cNvGraphicFramePr/>
+                <a:graphic xmlns:a="http://schemas.openxmlformats.org/drawingml/2006/main">
+                  <a:graphicData uri="http://schemas.microsoft.com/office/word/2010/wordprocessingShape">
+                    <wps:wsp>
+                      <wps:cNvSpPr txBox="1"/>
+                      <wps:spPr>
+                        <a:xfrm>
+                          <a:off x="0" y="0"/>
+                          <a:ext cx="228600" cy="239395"/>
+                        </a:xfrm>
+                        <a:prstGeom prst="rect">
+                          <a:avLst/>
+                        </a:prstGeom>
+                        <a:noFill/>
+                        <a:ln w="6350">
+                          <a:noFill/>
+                        </a:ln>
+                        <a:effectLst/>
+                      </wps:spPr>
+                      <wps:style>
+                        <a:lnRef idx="0">
+                          <a:schemeClr val="accent1"/>
+                        </a:lnRef>
+                        <a:fillRef idx="0">
+                          <a:schemeClr val="accent1"/>
+                        </a:fillRef>
+                        <a:effectRef idx="0">
+                          <a:schemeClr val="accent1"/>
+                        </a:effectRef>
+                        <a:fontRef idx="minor">
+                          <a:schemeClr val="dk1"/>
+                        </a:fontRef>
+                      </wps:style>
+                      <wps:txbx>
+                        <w:txbxContent>
+                          <w:p>
+                            <w:pPr>
+                              <w:rPr>
+                                <w:b/>
+                                <w:lang w:val="es-PE"/>
+                              </w:rPr>
+                            </w:pPr>
+                            <w:r>
+                              <w:rPr>
+                                <w:b/>
+                                <w:lang w:val="es-PE"/>
+                              </w:rPr>
+                              <w:t>1</w:t>
+                            </w:r>
+                          </w:p>
+                          <w:p>
+                            <w:pPr>
+                              <w:rPr>
+                                <w:b/>
+                                <w:lang w:val="es-PE"/>
+                              </w:rPr>
+                            </w:pPr>
+                          </w:p>
+                        </w:txbxContent>
+                      </wps:txbx>
+                      <wps:bodyPr rot="0" spcFirstLastPara="0" vertOverflow="overflow" horzOverflow="overflow" vert="horz" wrap="square" lIns="91440" tIns="45720" rIns="91440" bIns="45720" numCol="1" spcCol="0" rtlCol="0" fromWordArt="0" anchor="t" anchorCtr="0" forceAA="0" compatLnSpc="1">
+                        <a:prstTxWarp prst="textNoShape">
+                          <a:avLst/>
+                        </a:prstTxWarp>
+                        <a:noAutofit/>
+                      </wps:bodyPr>
+                    </wps:wsp>
+                  </a:graphicData>
+                </a:graphic>
+              </wp:anchor>
+            </w:drawing>
+          </mc:Choice>
+          <mc:Fallback>
+            <w:pict>
+              <v:shape w14:anchorId="2B1C9211" id="Cuadro de texto 33" o:spid="_x0000_s1035" type="#_x0000_t202" style="position:absolute;left:0;text-align:left;margin-left:178.05pt;margin-top:55.5pt;width:18pt;height:18.85pt;z-index:251681792;visibility:visible;mso-wrap-style:square;mso-wrap-distance-left:9pt;mso-wrap-distance-top:0;mso-wrap-distance-right:9pt;mso-wrap-distance-bottom:0;mso-position-horizontal:absolute;mso-position-horizontal-relative:text;mso-position-vertical:absolute;mso-position-vertical-relative:text;v-text-anchor:top" o:gfxdata="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" filled="f" stroked="f" strokeweight=".5pt">
+                <v:textbox>
+                  <w:txbxContent>
+                    <w:p>
+                      <w:pPr>
+                        <w:rPr>
+                          <w:b/>
+                          <w:lang w:val="es-PE"/>
+                        </w:rPr>
+                      </w:pPr>
+                      <w:r>
+                        <w:rPr>
+                          <w:b/>
+                          <w:lang w:val="es-PE"/>
+                        </w:rPr>
+                        <w:t>1</w:t>
+                      </w:r>
+                    </w:p>
+                    <w:p>
+                      <w:pPr>
+                        <w:rPr>
+                          <w:b/>
+                          <w:lang w:val="es-PE"/>
+                        </w:rPr>
+                      </w:pPr>
+                    </w:p>
+                  </w:txbxContent>
+                </v:textbox>
+              </v:shape>
+            </w:pict>
+          </mc:Fallback>
+        </mc:AlternateContent>
+      </w:r>
+      <w:r>
+        <w:t>Correo Electrónico</w:t>
+      </w:r>
+      <w:r>
+        <w:t xml:space="preserve"> : </w:t>
+      </w:r>
+      <w:r>
+        <w:t xml:space="preserve">Este debe ser un correo </w:t>
+      </w:r>
+      <w:r>
+        <w:t>que brindará la UNMSM solo a los usuarios con el rol de administrador:</w:t>
+      </w:r>
+    </w:p>
+    <w:p>
+      <w:pPr>
+        <w:pStyle w:val="Textbody"/>
+        <w:numPr>
+          <w:ilvl w:val="0"/>
+          <w:numId w:val="5"/>
+        </w:numPr>
+      </w:pPr>
+      <w:r>
+        <w:rPr>
+          <w:noProof/>
+          <w:lang w:val="es-PE"/>
+        </w:rPr>
+        <mc:AlternateContent>
+          <mc:Choice Requires="wps">
+            <w:drawing>
+              <wp:anchor distT="0" distB="0" distL="114300" distR="114300" simplePos="0" relativeHeight="251679744" behindDoc="0" locked="0" layoutInCell="1" allowOverlap="1">
+                <wp:simplePos x="0" y="0"/>
+                <wp:positionH relativeFrom="column">
+                  <wp:posOffset>2141492</wp:posOffset>
+                </wp:positionH>
+                <wp:positionV relativeFrom="paragraph">
+                  <wp:posOffset>367030</wp:posOffset>
+                </wp:positionV>
+                <wp:extent cx="228600" cy="239486"/>
+                <wp:effectExtent l="0" t="0" r="0" b="0"/>
+                <wp:wrapNone/>
+                <wp:docPr id="32" name="Cuadro de texto 32"/>
+                <wp:cNvGraphicFramePr/>
+                <a:graphic xmlns:a="http://schemas.openxmlformats.org/drawingml/2006/main">
+                  <a:graphicData uri="http://schemas.microsoft.com/office/word/2010/wordprocessingShape">
+                    <wps:wsp>
+                      <wps:cNvSpPr txBox="1"/>
+                      <wps:spPr>
+                        <a:xfrm>
+                          <a:off x="0" y="0"/>
+                          <a:ext cx="228600" cy="239486"/>
+                        </a:xfrm>
+                        <a:prstGeom prst="rect">
+                          <a:avLst/>
+                        </a:prstGeom>
+                        <a:noFill/>
+                        <a:ln w="6350">
+                          <a:noFill/>
+                        </a:ln>
+                        <a:effectLst/>
+                      </wps:spPr>
+                      <wps:style>
+                        <a:lnRef idx="0">
+                          <a:schemeClr val="accent1"/>
+                        </a:lnRef>
+                        <a:fillRef idx="0">
+                          <a:schemeClr val="accent1"/>
+                        </a:fillRef>
+                        <a:effectRef idx="0">
+                          <a:schemeClr val="accent1"/>
+                        </a:effectRef>
+                        <a:fontRef idx="minor">
+                          <a:schemeClr val="dk1"/>
+                        </a:fontRef>
+                      </wps:style>
+                      <wps:txbx>
+                        <w:txbxContent>
+                          <w:p>
+                            <w:pPr>
+                              <w:rPr>
+                                <w:b/>
+                                <w:lang w:val="es-PE"/>
+                              </w:rPr>
+                            </w:pPr>
+                            <w:r>
+                              <w:rPr>
+                                <w:b/>
+                                <w:lang w:val="es-PE"/>
+                              </w:rPr>
+                              <w:t>2</w:t>
+                            </w:r>
+                          </w:p>
+                          <w:p>
+                            <w:pPr>
+                              <w:rPr>
+                                <w:b/>
+                                <w:lang w:val="es-PE"/>
+                              </w:rPr>
+                            </w:pPr>
+                          </w:p>
+                        </w:txbxContent>
+                      </wps:txbx>
+                      <wps:bodyPr rot="0" spcFirstLastPara="0" vertOverflow="overflow" horzOverflow="overflow" vert="horz" wrap="square" lIns="91440" tIns="45720" rIns="91440" bIns="45720" numCol="1" spcCol="0" rtlCol="0" fromWordArt="0" anchor="t" anchorCtr="0" forceAA="0" compatLnSpc="1">
+                        <a:prstTxWarp prst="textNoShape">
+                          <a:avLst/>
+                        </a:prstTxWarp>
+                        <a:noAutofit/>
+                      </wps:bodyPr>
+                    </wps:wsp>
+                  </a:graphicData>
+                </a:graphic>
+              </wp:anchor>
+            </w:drawing>
+          </mc:Choice>
+          <mc:Fallback>
+            <w:pict>
+              <v:shape id="Cuadro de texto 32" o:spid="_x0000_s1036" type="#_x0000_t202" style="position:absolute;left:0;text-align:left;margin-left:168.6pt;margin-top:28.9pt;width:18pt;height:18.85pt;z-index:251679744;visibility:visible;mso-wrap-style:square;mso-wrap-distance-left:9pt;mso-wrap-distance-top:0;mso-wrap-distance-right:9pt;mso-wrap-distance-bottom:0;mso-position-horizontal:absolute;mso-position-horizontal-relative:text;mso-position-vertical:absolute;mso-position-vertical-relative:text;v-text-anchor:top" o:gfxdata="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" filled="f" stroked="f" strokeweight=".5pt">
+                <v:textbox>
+                  <w:txbxContent>
+                    <w:p>
+                      <w:pPr>
+                        <w:rPr>
+                          <w:b/>
+                          <w:lang w:val="es-PE"/>
+                        </w:rPr>
+                      </w:pPr>
+                      <w:r>
+                        <w:rPr>
+                          <w:b/>
+                          <w:lang w:val="es-PE"/>
+                        </w:rPr>
+                        <w:t>2</w:t>
+                      </w:r>
+                    </w:p>
+                    <w:p>
+                      <w:pPr>
+                        <w:rPr>
+                          <w:b/>
+                          <w:lang w:val="es-PE"/>
+                        </w:rPr>
+                      </w:pPr>
+                    </w:p>
+                  </w:txbxContent>
+                </v:textbox>
+              </v:shape>
+            </w:pict>
+          </mc:Fallback>
+        </mc:AlternateContent>
+      </w:r>
+      <w:r>
+        <w:t>Contraseña: Es un campo que acepta caracteres especiales.</w:t>
+      </w:r>
+    </w:p>
+    <w:p>
+      <w:pPr>
+        <w:pStyle w:val="Textbody"/>
+      </w:pPr>
+    </w:p>
+    <w:p>
+      <w:pPr>
+        <w:pStyle w:val="Textbody"/>
+      </w:pPr>
+      <w:r>
+        <w:t>Luego tenemos al botón “Ingresar” la cual permite realizar la verificación de los credenciales.</w:t>
+      </w:r>
+    </w:p>
+    <w:p>
+      <w:pPr>
+        <w:pStyle w:val="Textbody"/>
+      </w:pPr>
+    </w:p>
+    <w:p>
+      <w:pPr>
+        <w:pStyle w:val="Textbody"/>
+      </w:pPr>
+    </w:p>
+    <w:p>
+      <w:pPr>
+        <w:pStyle w:val="Textbody"/>
+      </w:pPr>
+    </w:p>
+    <w:p>
+      <w:pPr>
+        <w:pStyle w:val="Ttulo3"/>
+      </w:pPr>
+      <w:r>
+        <w:lastRenderedPageBreak/>
+        <w:t>HOME</w:t>
+      </w:r>
+    </w:p>
+    <w:p>
+      <w:pPr>
+        <w:pStyle w:val="Textbody"/>
+      </w:pPr>
+      <w:r>
+        <w:rPr>
+          <w:noProof/>
+          <w:lang w:val="es-PE"/>
+        </w:rPr>
+        <w:drawing>
+          <wp:inline distT="0" distB="0" distL="0" distR="0" wp14:anchorId="3A3A8AF5" wp14:editId="3DFB79FC">
+            <wp:extent cx="5760085" cy="2786380"/>
+            <wp:effectExtent l="0" t="0" r="0" b="0"/>
+            <wp:docPr id="34" name="Imagen 34"/>
+            <wp:cNvGraphicFramePr>
+              <a:graphicFrameLocks xmlns:a="http://schemas.openxmlformats.org/drawingml/2006/main" noChangeAspect="1"/>
+            </wp:cNvGraphicFramePr>
+            <a:graphic xmlns:a="http://schemas.openxmlformats.org/drawingml/2006/main">
+              <a:graphicData uri="http://schemas.openxmlformats.org/drawingml/2006/picture">
+                <pic:pic xmlns:pic="http://schemas.openxmlformats.org/drawingml/2006/picture">
+                  <pic:nvPicPr>
+                    <pic:cNvPr id="1" name=""/>
+                    <pic:cNvPicPr/>
+                  </pic:nvPicPr>
+                  <pic:blipFill>
+                    <a:blip r:embed="rId27"/>
+                    <a:stretch>
+                      <a:fillRect/>
+                    </a:stretch>
+                  </pic:blipFill>
+                  <pic:spPr>
+                    <a:xfrm>
+                      <a:off x="0" y="0"/>
+                      <a:ext cx="5760085" cy="2786380"/>
+                    </a:xfrm>
+                    <a:prstGeom prst="rect">
+                      <a:avLst/>
+                    </a:prstGeom>
+                  </pic:spPr>
+                </pic:pic>
+              </a:graphicData>
+            </a:graphic>
+          </wp:inline>
+        </w:drawing>
+      </w:r>
+    </w:p>
+    <w:p>
+      <w:pPr>
+        <w:pStyle w:val="Textbody"/>
+      </w:pPr>
+      <w:r>
+        <w:t xml:space="preserve">Esta es la página principal de Administrador la </w:t>
+      </w:r>
+      <w:proofErr w:type="gramStart"/>
+      <w:r>
+        <w:t>cual ,</w:t>
+      </w:r>
+      <w:proofErr w:type="gramEnd"/>
+      <w:r>
+        <w:t xml:space="preserve"> tiene información personal en la parte centrar, por el lado izquierdo la opción que este puede realizar, por la parte superior derecha la opción de salir.</w:t>
+      </w:r>
+    </w:p>
+    <w:p>
+      <w:pPr>
+        <w:pStyle w:val="Textbody"/>
+      </w:pPr>
+    </w:p>
+    <w:p>
+      <w:pPr>
+        <w:pStyle w:val="Textbody"/>
+      </w:pPr>
+      <w:r>
+        <w:rPr>
+          <w:noProof/>
+          <w:lang w:val="es-PE"/>
+        </w:rPr>
+        <w:drawing>
+          <wp:anchor distT="0" distB="0" distL="114300" distR="114300" simplePos="0" relativeHeight="251682816" behindDoc="1" locked="0" layoutInCell="1" allowOverlap="1">
+            <wp:simplePos x="0" y="0"/>
+            <wp:positionH relativeFrom="column">
+              <wp:posOffset>-2449</wp:posOffset>
+            </wp:positionH>
+            <wp:positionV relativeFrom="paragraph">
+              <wp:posOffset>-3810</wp:posOffset>
+            </wp:positionV>
+            <wp:extent cx="2600325" cy="3219450"/>
+            <wp:effectExtent l="0" t="0" r="9525" b="0"/>
+            <wp:wrapTight wrapText="bothSides">
+              <wp:wrapPolygon edited="0">
+                <wp:start x="0" y="0"/>
+                <wp:lineTo x="0" y="21472"/>
+                <wp:lineTo x="21521" y="21472"/>
+                <wp:lineTo x="21521" y="0"/>
+                <wp:lineTo x="0" y="0"/>
+              </wp:wrapPolygon>
+            </wp:wrapTight>
+            <wp:docPr id="35" name="Imagen 35"/>
+            <wp:cNvGraphicFramePr>
+              <a:graphicFrameLocks xmlns:a="http://schemas.openxmlformats.org/drawingml/2006/main" noChangeAspect="1"/>
+            </wp:cNvGraphicFramePr>
+            <a:graphic xmlns:a="http://schemas.openxmlformats.org/drawingml/2006/main">
+              <a:graphicData uri="http://schemas.openxmlformats.org/drawingml/2006/picture">
+                <pic:pic xmlns:pic="http://schemas.openxmlformats.org/drawingml/2006/picture">
+                  <pic:nvPicPr>
+                    <pic:cNvPr id="1" name=""/>
+                    <pic:cNvPicPr/>
+                  </pic:nvPicPr>
+                  <pic:blipFill>
+                    <a:blip r:embed="rId28">
+                      <a:extLst>
+                        <a:ext uri="{28A0092B-C50C-407E-A947-70E740481C1C}">
+                          <a14:useLocalDpi xmlns:a14="http://schemas.microsoft.com/office/drawing/2010/main" val="0"/>
+                        </a:ext>
+                      </a:extLst>
+                    </a:blip>
+                    <a:stretch>
+                      <a:fillRect/>
+                    </a:stretch>
+                  </pic:blipFill>
+                  <pic:spPr>
+                    <a:xfrm>
+                      <a:off x="0" y="0"/>
+                      <a:ext cx="2600325" cy="3219450"/>
+                    </a:xfrm>
+                    <a:prstGeom prst="rect">
+                      <a:avLst/>
+                    </a:prstGeom>
+                  </pic:spPr>
+                </pic:pic>
+              </a:graphicData>
+            </a:graphic>
+            <wp14:sizeRelH relativeFrom="page">
+              <wp14:pctWidth>0</wp14:pctWidth>
+            </wp14:sizeRelH>
+            <wp14:sizeRelV relativeFrom="page">
+              <wp14:pctHeight>0</wp14:pctHeight>
+            </wp14:sizeRelV>
+          </wp:anchor>
+        </w:drawing>
+      </w:r>
+    </w:p>
+    <w:p>
+      <w:pPr>
+        <w:pStyle w:val="Textbody"/>
+      </w:pPr>
+      <w:r>
+        <w:t>Inicio: Esta</w:t>
+      </w:r>
+      <w:r>
+        <w:t xml:space="preserve"> opción me brinda la información del usuario quien se ha registrado.</w:t>
+      </w:r>
+    </w:p>
+    <w:p>
+      <w:pPr>
+        <w:pStyle w:val="Textbody"/>
+      </w:pPr>
+    </w:p>
+    <w:p>
+      <w:pPr>
+        <w:pStyle w:val="Textbody"/>
+      </w:pPr>
+      <w:r>
+        <w:t xml:space="preserve">Postulante: Esta opción me muestra el listado de todos los </w:t>
+      </w:r>
+      <w:r>
+        <w:t>postulantes.</w:t>
+      </w:r>
+    </w:p>
+    <w:p>
+      <w:pPr>
+        <w:pStyle w:val="Textbody"/>
+      </w:pPr>
+    </w:p>
+    <w:p>
+      <w:pPr>
+        <w:pStyle w:val="Textbody"/>
+      </w:pPr>
+      <w:r>
+        <w:t>Constancia: Aquí vemos los estados de las constancias de ingreso.</w:t>
+      </w:r>
+    </w:p>
+    <w:p>
+      <w:pPr>
+        <w:pStyle w:val="Textbody"/>
+      </w:pPr>
+    </w:p>
+    <w:p>
+      <w:pPr>
+        <w:pStyle w:val="Textbody"/>
+      </w:pPr>
+      <w:r>
+        <w:t>Historial:</w:t>
+      </w:r>
+      <w:r>
+        <w:t xml:space="preserve"> </w:t>
+      </w:r>
+      <w:r>
+        <w:t>No</w:t>
+      </w:r>
+      <w:r>
+        <w:t>s muestra la lista de todas las constancias realizadas.</w:t>
+      </w:r>
+    </w:p>
+    <w:p>
+      <w:pPr>
+        <w:pStyle w:val="Textbody"/>
+      </w:pPr>
+    </w:p>
+    <w:p>
+      <w:pPr>
+        <w:pStyle w:val="Textbody"/>
+      </w:pPr>
+    </w:p>
+    <w:p>
+      <w:pPr>
+        <w:pStyle w:val="Textbody"/>
+      </w:pPr>
+    </w:p>
+    <w:p>
+      <w:pPr>
+        <w:pStyle w:val="Textbody"/>
+      </w:pPr>
+    </w:p>
+    <w:p>
+      <w:pPr>
+        <w:pStyle w:val="Textbody"/>
+      </w:pPr>
+    </w:p>
+    <w:p>
+      <w:pPr>
+        <w:pStyle w:val="Textbody"/>
+      </w:pPr>
+    </w:p>
+    <w:p>
+      <w:pPr>
+        <w:pStyle w:val="Textbody"/>
+      </w:pPr>
+      <w:bookmarkStart w:id="19" w:name="_GoBack"/>
+      <w:bookmarkEnd w:id="19"/>
     </w:p>
     <w:p>
       <w:pPr>
@@ -3164,18 +6974,18 @@
           <w:rFonts w:hint="eastAsia"/>
         </w:rPr>
       </w:pPr>
-      <w:bookmarkStart w:id="17" w:name="__RefHeading__834_995473275"/>
-      <w:bookmarkStart w:id="18" w:name="__RefHeading__836_995473275"/>
-      <w:bookmarkStart w:id="19" w:name="_Toc49812308"/>
-      <w:bookmarkStart w:id="20" w:name="_Toc49813286"/>
-      <w:bookmarkEnd w:id="17"/>
-      <w:bookmarkEnd w:id="18"/>
+      <w:bookmarkStart w:id="20" w:name="__RefHeading__834_995473275"/>
+      <w:bookmarkStart w:id="21" w:name="__RefHeading__836_995473275"/>
+      <w:bookmarkStart w:id="22" w:name="_Toc49812308"/>
+      <w:bookmarkStart w:id="23" w:name="_Toc49928744"/>
+      <w:bookmarkEnd w:id="20"/>
+      <w:bookmarkEnd w:id="21"/>
       <w:r>
         <w:lastRenderedPageBreak/>
         <w:t>GLOSARIO</w:t>
       </w:r>
-      <w:bookmarkEnd w:id="19"/>
-      <w:bookmarkEnd w:id="20"/>
+      <w:bookmarkEnd w:id="22"/>
+      <w:bookmarkEnd w:id="23"/>
     </w:p>
     <w:p>
       <w:pPr>
@@ -3505,16 +7315,16 @@
           <w:rFonts w:hint="eastAsia"/>
         </w:rPr>
       </w:pPr>
-      <w:bookmarkStart w:id="21" w:name="__RefHeading__838_995473275"/>
-      <w:bookmarkStart w:id="22" w:name="_Toc49812309"/>
-      <w:bookmarkStart w:id="23" w:name="_Toc49813287"/>
-      <w:bookmarkEnd w:id="21"/>
+      <w:bookmarkStart w:id="24" w:name="__RefHeading__838_995473275"/>
+      <w:bookmarkStart w:id="25" w:name="_Toc49812309"/>
+      <w:bookmarkStart w:id="26" w:name="_Toc49928745"/>
+      <w:bookmarkEnd w:id="24"/>
       <w:r>
         <w:lastRenderedPageBreak/>
         <w:t>BIBLIOGRAFÍA Y REFERENCIAS</w:t>
       </w:r>
-      <w:bookmarkEnd w:id="22"/>
-      <w:bookmarkEnd w:id="23"/>
+      <w:bookmarkEnd w:id="25"/>
+      <w:bookmarkEnd w:id="26"/>
     </w:p>
     <w:p>
       <w:pPr>
@@ -3526,8 +7336,8 @@
       </w:pPr>
     </w:p>
     <w:sectPr>
-      <w:headerReference w:type="default" r:id="rId9"/>
-      <w:footerReference w:type="default" r:id="rId10"/>
+      <w:headerReference w:type="default" r:id="rId29"/>
+      <w:footerReference w:type="default" r:id="rId30"/>
       <w:pgSz w:w="11906" w:h="16838"/>
       <w:pgMar w:top="1474" w:right="1134" w:bottom="1134" w:left="1701" w:header="1134" w:footer="720" w:gutter="0"/>
       <w:cols w:space="720"/>
@@ -3600,7 +7410,7 @@
         <w:rFonts w:hint="eastAsia"/>
         <w:noProof/>
       </w:rPr>
-      <w:t>6</w:t>
+      <w:t>18</w:t>
     </w:r>
     <w:r>
       <w:fldChar w:fldCharType="end"/>
@@ -3608,15 +7418,37 @@
     <w:r>
       <w:t xml:space="preserve"> de </w:t>
     </w:r>
-    <w:fldSimple w:instr=" NUMPAGES ">
-      <w:r>
-        <w:rPr>
-          <w:rFonts w:hint="eastAsia"/>
-          <w:noProof/>
-        </w:rPr>
-        <w:t>8</w:t>
-      </w:r>
-    </w:fldSimple>
+    <w:r>
+      <w:rPr>
+        <w:noProof/>
+      </w:rPr>
+      <w:fldChar w:fldCharType="begin"/>
+    </w:r>
+    <w:r>
+      <w:rPr>
+        <w:noProof/>
+      </w:rPr>
+      <w:instrText xml:space="preserve"> NUMPAGES </w:instrText>
+    </w:r>
+    <w:r>
+      <w:rPr>
+        <w:noProof/>
+      </w:rPr>
+      <w:fldChar w:fldCharType="separate"/>
+    </w:r>
+    <w:r>
+      <w:rPr>
+        <w:rFonts w:hint="eastAsia"/>
+        <w:noProof/>
+      </w:rPr>
+      <w:t>18</w:t>
+    </w:r>
+    <w:r>
+      <w:rPr>
+        <w:noProof/>
+      </w:rPr>
+      <w:fldChar w:fldCharType="end"/>
+    </w:r>
   </w:p>
 </w:ftr>
 </file>
@@ -3889,6 +7721,118 @@
 <file path=word/numbering.xml><?xml version="1.0" encoding="utf-8"?>
 <w:numbering xmlns:wpc="http://schemas.microsoft.com/office/word/2010/wordprocessingCanvas" xmlns:mc="http://schemas.openxmlformats.org/markup-compatibility/2006" xmlns:o="urn:schemas-microsoft-com:office:office" xmlns:r="http://schemas.openxmlformats.org/officeDocument/2006/relationships" xmlns:m="http://schemas.openxmlformats.org/officeDocument/2006/math" xmlns:v="urn:schemas-microsoft-com:vml" xmlns:wp14="http://schemas.microsoft.com/office/word/2010/wordprocessingDrawing" xmlns:wp="http://schemas.openxmlformats.org/drawingml/2006/wordprocessingDrawing" xmlns:w10="urn:schemas-microsoft-com:office:word" xmlns:w="http://schemas.openxmlformats.org/wordprocessingml/2006/main" xmlns:w14="http://schemas.microsoft.com/office/word/2010/wordml" xmlns:w15="http://schemas.microsoft.com/office/word/2012/wordml" xmlns:wpg="http://schemas.microsoft.com/office/word/2010/wordprocessingGroup" xmlns:wpi="http://schemas.microsoft.com/office/word/2010/wordprocessingInk" xmlns:wne="http://schemas.microsoft.com/office/word/2006/wordml" xmlns:wps="http://schemas.microsoft.com/office/word/2010/wordprocessingShape" mc:Ignorable="w14 w15 wp14">
   <w:abstractNum w:abstractNumId="0" w15:restartNumberingAfterBreak="0">
+    <w:nsid w:val="1F775AAC"/>
+    <w:multiLevelType w:val="hybridMultilevel"/>
+    <w:tmpl w:val="92B23D3C"/>
+    <w:lvl w:ilvl="0" w:tplc="C9D80D2C">
+      <w:numFmt w:val="bullet"/>
+      <w:lvlText w:val=""/>
+      <w:lvlJc w:val="left"/>
+      <w:pPr>
+        <w:ind w:left="2847" w:hanging="360"/>
+      </w:pPr>
+      <w:rPr>
+        <w:rFonts w:ascii="Symbol" w:eastAsia="Arial Unicode MS" w:hAnsi="Symbol" w:cs="Tahoma" w:hint="default"/>
+      </w:rPr>
+    </w:lvl>
+    <w:lvl w:ilvl="1" w:tplc="280A0003" w:tentative="1">
+      <w:start w:val="1"/>
+      <w:numFmt w:val="bullet"/>
+      <w:lvlText w:val="o"/>
+      <w:lvlJc w:val="left"/>
+      <w:pPr>
+        <w:ind w:left="3567" w:hanging="360"/>
+      </w:pPr>
+      <w:rPr>
+        <w:rFonts w:ascii="Courier New" w:hAnsi="Courier New" w:cs="Courier New" w:hint="default"/>
+      </w:rPr>
+    </w:lvl>
+    <w:lvl w:ilvl="2" w:tplc="280A0005" w:tentative="1">
+      <w:start w:val="1"/>
+      <w:numFmt w:val="bullet"/>
+      <w:lvlText w:val=""/>
+      <w:lvlJc w:val="left"/>
+      <w:pPr>
+        <w:ind w:left="4287" w:hanging="360"/>
+      </w:pPr>
+      <w:rPr>
+        <w:rFonts w:ascii="Wingdings" w:hAnsi="Wingdings" w:hint="default"/>
+      </w:rPr>
+    </w:lvl>
+    <w:lvl w:ilvl="3" w:tplc="280A0001" w:tentative="1">
+      <w:start w:val="1"/>
+      <w:numFmt w:val="bullet"/>
+      <w:lvlText w:val=""/>
+      <w:lvlJc w:val="left"/>
+      <w:pPr>
+        <w:ind w:left="5007" w:hanging="360"/>
+      </w:pPr>
+      <w:rPr>
+        <w:rFonts w:ascii="Symbol" w:hAnsi="Symbol" w:hint="default"/>
+      </w:rPr>
+    </w:lvl>
+    <w:lvl w:ilvl="4" w:tplc="280A0003" w:tentative="1">
+      <w:start w:val="1"/>
+      <w:numFmt w:val="bullet"/>
+      <w:lvlText w:val="o"/>
+      <w:lvlJc w:val="left"/>
+      <w:pPr>
+        <w:ind w:left="5727" w:hanging="360"/>
+      </w:pPr>
+      <w:rPr>
+        <w:rFonts w:ascii="Courier New" w:hAnsi="Courier New" w:cs="Courier New" w:hint="default"/>
+      </w:rPr>
+    </w:lvl>
+    <w:lvl w:ilvl="5" w:tplc="280A0005" w:tentative="1">
+      <w:start w:val="1"/>
+      <w:numFmt w:val="bullet"/>
+      <w:lvlText w:val=""/>
+      <w:lvlJc w:val="left"/>
+      <w:pPr>
+        <w:ind w:left="6447" w:hanging="360"/>
+      </w:pPr>
+      <w:rPr>
+        <w:rFonts w:ascii="Wingdings" w:hAnsi="Wingdings" w:hint="default"/>
+      </w:rPr>
+    </w:lvl>
+    <w:lvl w:ilvl="6" w:tplc="280A0001" w:tentative="1">
+      <w:start w:val="1"/>
+      <w:numFmt w:val="bullet"/>
+      <w:lvlText w:val=""/>
+      <w:lvlJc w:val="left"/>
+      <w:pPr>
+        <w:ind w:left="7167" w:hanging="360"/>
+      </w:pPr>
+      <w:rPr>
+        <w:rFonts w:ascii="Symbol" w:hAnsi="Symbol" w:hint="default"/>
+      </w:rPr>
+    </w:lvl>
+    <w:lvl w:ilvl="7" w:tplc="280A0003" w:tentative="1">
+      <w:start w:val="1"/>
+      <w:numFmt w:val="bullet"/>
+      <w:lvlText w:val="o"/>
+      <w:lvlJc w:val="left"/>
+      <w:pPr>
+        <w:ind w:left="7887" w:hanging="360"/>
+      </w:pPr>
+      <w:rPr>
+        <w:rFonts w:ascii="Courier New" w:hAnsi="Courier New" w:cs="Courier New" w:hint="default"/>
+      </w:rPr>
+    </w:lvl>
+    <w:lvl w:ilvl="8" w:tplc="280A0005" w:tentative="1">
+      <w:start w:val="1"/>
+      <w:numFmt w:val="bullet"/>
+      <w:lvlText w:val=""/>
+      <w:lvlJc w:val="left"/>
+      <w:pPr>
+        <w:ind w:left="8607" w:hanging="360"/>
+      </w:pPr>
+      <w:rPr>
+        <w:rFonts w:ascii="Wingdings" w:hAnsi="Wingdings" w:hint="default"/>
+      </w:rPr>
+    </w:lvl>
+  </w:abstractNum>
+  <w:abstractNum w:abstractNumId="1" w15:restartNumberingAfterBreak="0">
     <w:nsid w:val="2674780B"/>
     <w:multiLevelType w:val="multilevel"/>
     <w:tmpl w:val="2CCE3EE6"/>
@@ -3968,7 +7912,185 @@
       <w:lvlJc w:val="left"/>
     </w:lvl>
   </w:abstractNum>
-  <w:abstractNum w:abstractNumId="1" w15:restartNumberingAfterBreak="0">
+  <w:abstractNum w:abstractNumId="2" w15:restartNumberingAfterBreak="0">
+    <w:nsid w:val="26C20E1B"/>
+    <w:multiLevelType w:val="hybridMultilevel"/>
+    <w:tmpl w:val="B606999E"/>
+    <w:lvl w:ilvl="0" w:tplc="280A000F">
+      <w:start w:val="1"/>
+      <w:numFmt w:val="decimal"/>
+      <w:lvlText w:val="%1."/>
+      <w:lvlJc w:val="left"/>
+      <w:pPr>
+        <w:ind w:left="720" w:hanging="360"/>
+      </w:pPr>
+      <w:rPr>
+        <w:rFonts w:hint="default"/>
+      </w:rPr>
+    </w:lvl>
+    <w:lvl w:ilvl="1" w:tplc="280A0019" w:tentative="1">
+      <w:start w:val="1"/>
+      <w:numFmt w:val="lowerLetter"/>
+      <w:lvlText w:val="%2."/>
+      <w:lvlJc w:val="left"/>
+      <w:pPr>
+        <w:ind w:left="1440" w:hanging="360"/>
+      </w:pPr>
+    </w:lvl>
+    <w:lvl w:ilvl="2" w:tplc="280A001B" w:tentative="1">
+      <w:start w:val="1"/>
+      <w:numFmt w:val="lowerRoman"/>
+      <w:lvlText w:val="%3."/>
+      <w:lvlJc w:val="right"/>
+      <w:pPr>
+        <w:ind w:left="2160" w:hanging="180"/>
+      </w:pPr>
+    </w:lvl>
+    <w:lvl w:ilvl="3" w:tplc="280A000F" w:tentative="1">
+      <w:start w:val="1"/>
+      <w:numFmt w:val="decimal"/>
+      <w:lvlText w:val="%4."/>
+      <w:lvlJc w:val="left"/>
+      <w:pPr>
+        <w:ind w:left="2880" w:hanging="360"/>
+      </w:pPr>
+    </w:lvl>
+    <w:lvl w:ilvl="4" w:tplc="280A0019" w:tentative="1">
+      <w:start w:val="1"/>
+      <w:numFmt w:val="lowerLetter"/>
+      <w:lvlText w:val="%5."/>
+      <w:lvlJc w:val="left"/>
+      <w:pPr>
+        <w:ind w:left="3600" w:hanging="360"/>
+      </w:pPr>
+    </w:lvl>
+    <w:lvl w:ilvl="5" w:tplc="280A001B" w:tentative="1">
+      <w:start w:val="1"/>
+      <w:numFmt w:val="lowerRoman"/>
+      <w:lvlText w:val="%6."/>
+      <w:lvlJc w:val="right"/>
+      <w:pPr>
+        <w:ind w:left="4320" w:hanging="180"/>
+      </w:pPr>
+    </w:lvl>
+    <w:lvl w:ilvl="6" w:tplc="280A000F" w:tentative="1">
+      <w:start w:val="1"/>
+      <w:numFmt w:val="decimal"/>
+      <w:lvlText w:val="%7."/>
+      <w:lvlJc w:val="left"/>
+      <w:pPr>
+        <w:ind w:left="5040" w:hanging="360"/>
+      </w:pPr>
+    </w:lvl>
+    <w:lvl w:ilvl="7" w:tplc="280A0019" w:tentative="1">
+      <w:start w:val="1"/>
+      <w:numFmt w:val="lowerLetter"/>
+      <w:lvlText w:val="%8."/>
+      <w:lvlJc w:val="left"/>
+      <w:pPr>
+        <w:ind w:left="5760" w:hanging="360"/>
+      </w:pPr>
+    </w:lvl>
+    <w:lvl w:ilvl="8" w:tplc="280A001B" w:tentative="1">
+      <w:start w:val="1"/>
+      <w:numFmt w:val="lowerRoman"/>
+      <w:lvlText w:val="%9."/>
+      <w:lvlJc w:val="right"/>
+      <w:pPr>
+        <w:ind w:left="6480" w:hanging="180"/>
+      </w:pPr>
+    </w:lvl>
+  </w:abstractNum>
+  <w:abstractNum w:abstractNumId="3" w15:restartNumberingAfterBreak="0">
+    <w:nsid w:val="31152A7C"/>
+    <w:multiLevelType w:val="hybridMultilevel"/>
+    <w:tmpl w:val="54A225A2"/>
+    <w:lvl w:ilvl="0" w:tplc="280A000F">
+      <w:start w:val="1"/>
+      <w:numFmt w:val="decimal"/>
+      <w:lvlText w:val="%1."/>
+      <w:lvlJc w:val="left"/>
+      <w:pPr>
+        <w:ind w:left="720" w:hanging="360"/>
+      </w:pPr>
+      <w:rPr>
+        <w:rFonts w:hint="default"/>
+      </w:rPr>
+    </w:lvl>
+    <w:lvl w:ilvl="1" w:tplc="280A0019" w:tentative="1">
+      <w:start w:val="1"/>
+      <w:numFmt w:val="lowerLetter"/>
+      <w:lvlText w:val="%2."/>
+      <w:lvlJc w:val="left"/>
+      <w:pPr>
+        <w:ind w:left="1440" w:hanging="360"/>
+      </w:pPr>
+    </w:lvl>
+    <w:lvl w:ilvl="2" w:tplc="280A001B" w:tentative="1">
+      <w:start w:val="1"/>
+      <w:numFmt w:val="lowerRoman"/>
+      <w:lvlText w:val="%3."/>
+      <w:lvlJc w:val="right"/>
+      <w:pPr>
+        <w:ind w:left="2160" w:hanging="180"/>
+      </w:pPr>
+    </w:lvl>
+    <w:lvl w:ilvl="3" w:tplc="280A000F" w:tentative="1">
+      <w:start w:val="1"/>
+      <w:numFmt w:val="decimal"/>
+      <w:lvlText w:val="%4."/>
+      <w:lvlJc w:val="left"/>
+      <w:pPr>
+        <w:ind w:left="2880" w:hanging="360"/>
+      </w:pPr>
+    </w:lvl>
+    <w:lvl w:ilvl="4" w:tplc="280A0019" w:tentative="1">
+      <w:start w:val="1"/>
+      <w:numFmt w:val="lowerLetter"/>
+      <w:lvlText w:val="%5."/>
+      <w:lvlJc w:val="left"/>
+      <w:pPr>
+        <w:ind w:left="3600" w:hanging="360"/>
+      </w:pPr>
+    </w:lvl>
+    <w:lvl w:ilvl="5" w:tplc="280A001B" w:tentative="1">
+      <w:start w:val="1"/>
+      <w:numFmt w:val="lowerRoman"/>
+      <w:lvlText w:val="%6."/>
+      <w:lvlJc w:val="right"/>
+      <w:pPr>
+        <w:ind w:left="4320" w:hanging="180"/>
+      </w:pPr>
+    </w:lvl>
+    <w:lvl w:ilvl="6" w:tplc="280A000F" w:tentative="1">
+      <w:start w:val="1"/>
+      <w:numFmt w:val="decimal"/>
+      <w:lvlText w:val="%7."/>
+      <w:lvlJc w:val="left"/>
+      <w:pPr>
+        <w:ind w:left="5040" w:hanging="360"/>
+      </w:pPr>
+    </w:lvl>
+    <w:lvl w:ilvl="7" w:tplc="280A0019" w:tentative="1">
+      <w:start w:val="1"/>
+      <w:numFmt w:val="lowerLetter"/>
+      <w:lvlText w:val="%8."/>
+      <w:lvlJc w:val="left"/>
+      <w:pPr>
+        <w:ind w:left="5760" w:hanging="360"/>
+      </w:pPr>
+    </w:lvl>
+    <w:lvl w:ilvl="8" w:tplc="280A001B" w:tentative="1">
+      <w:start w:val="1"/>
+      <w:numFmt w:val="lowerRoman"/>
+      <w:lvlText w:val="%9."/>
+      <w:lvlJc w:val="right"/>
+      <w:pPr>
+        <w:ind w:left="6480" w:hanging="180"/>
+      </w:pPr>
+    </w:lvl>
+  </w:abstractNum>
+  <w:abstractNum w:abstractNumId="4" w15:restartNumberingAfterBreak="0">
     <w:nsid w:val="44D1436E"/>
     <w:multiLevelType w:val="multilevel"/>
     <w:tmpl w:val="444C998A"/>
@@ -4056,10 +8178,19 @@
     </w:lvl>
   </w:abstractNum>
   <w:num w:numId="1">
+    <w:abstractNumId w:val="1"/>
+  </w:num>
+  <w:num w:numId="2">
+    <w:abstractNumId w:val="4"/>
+  </w:num>
+  <w:num w:numId="3">
+    <w:abstractNumId w:val="3"/>
+  </w:num>
+  <w:num w:numId="4">
     <w:abstractNumId w:val="0"/>
   </w:num>
-  <w:num w:numId="2">
-    <w:abstractNumId w:val="1"/>
+  <w:num w:numId="5">
+    <w:abstractNumId w:val="2"/>
   </w:num>
 </w:numbering>
 </file>
@@ -4558,6 +8689,7 @@
   <w:style w:type="character" w:default="1" w:styleId="Fuentedeprrafopredeter">
     <w:name w:val="Default Paragraph Font"/>
     <w:uiPriority w:val="1"/>
+    <w:semiHidden/>
     <w:unhideWhenUsed/>
   </w:style>
   <w:style w:type="table" w:default="1" w:styleId="Tablanormal">
@@ -4873,13 +9005,12 @@
   </w:style>
   <w:style w:type="paragraph" w:styleId="TtulodeTDC">
     <w:name w:val="TOC Heading"/>
-    <w:basedOn w:val="Ttulo1"/>
+    <w:basedOn w:val="Ttulo2"/>
     <w:next w:val="Normal"/>
     <w:uiPriority w:val="39"/>
     <w:qFormat/>
     <w:pPr>
       <w:keepLines/>
-      <w:pageBreakBefore w:val="0"/>
       <w:widowControl/>
       <w:suppressAutoHyphens w:val="0"/>
       <w:spacing w:after="0" w:line="256" w:lineRule="auto"/>
@@ -4949,6 +9080,30 @@
       <w:b/>
       <w:bCs/>
     </w:rPr>
+  </w:style>
+  <w:style w:type="paragraph" w:styleId="Prrafodelista">
+    <w:name w:val="List Paragraph"/>
+    <w:basedOn w:val="Normal"/>
+    <w:uiPriority w:val="34"/>
+    <w:qFormat/>
+    <w:rsid w:val="006C047A"/>
+    <w:pPr>
+      <w:ind w:left="720"/>
+      <w:contextualSpacing/>
+    </w:pPr>
+  </w:style>
+  <w:style w:type="paragraph" w:styleId="TDC3">
+    <w:name w:val="toc 3"/>
+    <w:basedOn w:val="Normal"/>
+    <w:next w:val="Normal"/>
+    <w:autoRedefine/>
+    <w:uiPriority w:val="39"/>
+    <w:unhideWhenUsed/>
+    <w:rsid w:val="001D4110"/>
+    <w:pPr>
+      <w:spacing w:after="100"/>
+      <w:ind w:left="480"/>
+    </w:pPr>
   </w:style>
 </w:styles>
 </file>
@@ -5219,7 +9374,7 @@
 </file>
 
 <file path=customXml/itemProps1.xml><?xml version="1.0" encoding="utf-8"?>
-<ds:datastoreItem xmlns:ds="http://schemas.openxmlformats.org/officeDocument/2006/customXml" ds:itemID="{CD150E7C-866A-4375-BCDE-60476E9CA202}">
+<ds:datastoreItem xmlns:ds="http://schemas.openxmlformats.org/officeDocument/2006/customXml" ds:itemID="{D2690E71-18DE-4FE3-A6F1-D55271A91BBA}">
   <ds:schemaRefs>
     <ds:schemaRef ds:uri="http://schemas.openxmlformats.org/officeDocument/2006/bibliography"/>
   </ds:schemaRefs>

</xml_diff>

<commit_message>
Manual de Usuario-Modulo Postulante-Modulo Administrador
</commit_message>
<xml_diff>
--- a/desarrollo/FRSIAAATR/Manuales/FRSIAAATR_MU.docx
+++ b/desarrollo/FRSIAAATR/Manuales/FRSIAAATR_MU.docx
@@ -2176,7 +2176,7 @@
         </w:rPr>
       </w:pPr>
     </w:p>
-    <w:bookmarkStart w:id="0" w:name="_Toc49928736" w:displacedByCustomXml="next"/>
+    <w:bookmarkStart w:id="0" w:name="_Toc49939030" w:displacedByCustomXml="next"/>
     <w:sdt>
       <w:sdtPr>
         <w:rPr>
@@ -2211,8 +2211,16 @@
             </w:numPr>
             <w:ind w:left="432"/>
             <w:jc w:val="center"/>
+            <w:rPr>
+              <w:b/>
+              <w:sz w:val="36"/>
+            </w:rPr>
           </w:pPr>
           <w:r>
+            <w:rPr>
+              <w:b/>
+              <w:sz w:val="36"/>
+            </w:rPr>
             <w:t>Contenido</w:t>
           </w:r>
           <w:bookmarkEnd w:id="0"/>
@@ -2220,9 +2228,6 @@
         <w:p>
           <w:pPr>
             <w:pStyle w:val="TDC2"/>
-            <w:tabs>
-              <w:tab w:val="right" w:leader="dot" w:pos="9061"/>
-            </w:tabs>
             <w:rPr>
               <w:rFonts w:asciiTheme="minorHAnsi" w:eastAsiaTheme="minorEastAsia" w:hAnsiTheme="minorHAnsi" w:cstheme="minorBidi"/>
               <w:noProof/>
@@ -2253,23 +2258,54 @@
             </w:rPr>
             <w:fldChar w:fldCharType="separate"/>
           </w:r>
-          <w:hyperlink w:anchor="_Toc49928736" w:history="1">
+        </w:p>
+        <w:p>
+          <w:pPr>
+            <w:pStyle w:val="TDC1"/>
+            <w:rPr>
+              <w:rFonts w:asciiTheme="minorHAnsi" w:eastAsiaTheme="minorEastAsia" w:hAnsiTheme="minorHAnsi" w:cstheme="minorBidi"/>
+              <w:noProof/>
+              <w:kern w:val="0"/>
+              <w:sz w:val="22"/>
+              <w:szCs w:val="22"/>
+              <w:lang w:val="es-PE"/>
+            </w:rPr>
+          </w:pPr>
+          <w:hyperlink w:anchor="_Toc49939031" w:history="1">
             <w:r>
               <w:rPr>
                 <w:rStyle w:val="Hipervnculo"/>
                 <w:noProof/>
               </w:rPr>
-              <w:t>Contenido</w:t>
-            </w:r>
-            <w:r>
-              <w:rPr>
-                <w:noProof/>
-                <w:webHidden/>
+              <w:t>1</w:t>
+            </w:r>
+            <w:r>
+              <w:rPr>
+                <w:rFonts w:asciiTheme="minorHAnsi" w:eastAsiaTheme="minorEastAsia" w:hAnsiTheme="minorHAnsi" w:cstheme="minorBidi"/>
+                <w:noProof/>
+                <w:kern w:val="0"/>
+                <w:sz w:val="22"/>
+                <w:szCs w:val="22"/>
+                <w:lang w:val="es-PE"/>
               </w:rPr>
               <w:tab/>
             </w:r>
             <w:r>
               <w:rPr>
+                <w:rStyle w:val="Hipervnculo"/>
+                <w:noProof/>
+              </w:rPr>
+              <w:t>DESCRIPCIÓN DEL SISTEMA</w:t>
+            </w:r>
+            <w:r>
+              <w:rPr>
+                <w:noProof/>
+                <w:webHidden/>
+              </w:rPr>
+              <w:tab/>
+            </w:r>
+            <w:r>
+              <w:rPr>
                 <w:noProof/>
                 <w:webHidden/>
               </w:rPr>
@@ -2280,7 +2316,7 @@
                 <w:noProof/>
                 <w:webHidden/>
               </w:rPr>
-              <w:instrText xml:space="preserve"> PAGEREF _Toc49928736 \h </w:instrText>
+              <w:instrText xml:space="preserve"> PAGEREF _Toc49939031 \h </w:instrText>
             </w:r>
             <w:r>
               <w:rPr>
@@ -2300,7 +2336,183 @@
                 <w:noProof/>
                 <w:webHidden/>
               </w:rPr>
-              <w:t>4</w:t>
+              <w:t>5</w:t>
+            </w:r>
+            <w:r>
+              <w:rPr>
+                <w:noProof/>
+                <w:webHidden/>
+              </w:rPr>
+              <w:fldChar w:fldCharType="end"/>
+            </w:r>
+          </w:hyperlink>
+        </w:p>
+        <w:p>
+          <w:pPr>
+            <w:pStyle w:val="TDC2"/>
+            <w:rPr>
+              <w:rFonts w:asciiTheme="minorHAnsi" w:eastAsiaTheme="minorEastAsia" w:hAnsiTheme="minorHAnsi" w:cstheme="minorBidi"/>
+              <w:noProof/>
+              <w:kern w:val="0"/>
+              <w:sz w:val="22"/>
+              <w:szCs w:val="22"/>
+              <w:lang w:val="es-PE"/>
+            </w:rPr>
+          </w:pPr>
+          <w:hyperlink w:anchor="_Toc49939032" w:history="1">
+            <w:r>
+              <w:rPr>
+                <w:rStyle w:val="Hipervnculo"/>
+                <w:noProof/>
+              </w:rPr>
+              <w:t>1.1</w:t>
+            </w:r>
+            <w:r>
+              <w:rPr>
+                <w:rFonts w:asciiTheme="minorHAnsi" w:eastAsiaTheme="minorEastAsia" w:hAnsiTheme="minorHAnsi" w:cstheme="minorBidi"/>
+                <w:noProof/>
+                <w:kern w:val="0"/>
+                <w:sz w:val="22"/>
+                <w:szCs w:val="22"/>
+                <w:lang w:val="es-PE"/>
+              </w:rPr>
+              <w:tab/>
+            </w:r>
+            <w:r>
+              <w:rPr>
+                <w:rStyle w:val="Hipervnculo"/>
+                <w:noProof/>
+              </w:rPr>
+              <w:t>PROPÓSITO</w:t>
+            </w:r>
+            <w:r>
+              <w:rPr>
+                <w:noProof/>
+                <w:webHidden/>
+              </w:rPr>
+              <w:tab/>
+            </w:r>
+            <w:r>
+              <w:rPr>
+                <w:noProof/>
+                <w:webHidden/>
+              </w:rPr>
+              <w:fldChar w:fldCharType="begin"/>
+            </w:r>
+            <w:r>
+              <w:rPr>
+                <w:noProof/>
+                <w:webHidden/>
+              </w:rPr>
+              <w:instrText xml:space="preserve"> PAGEREF _Toc49939032 \h </w:instrText>
+            </w:r>
+            <w:r>
+              <w:rPr>
+                <w:noProof/>
+                <w:webHidden/>
+              </w:rPr>
+            </w:r>
+            <w:r>
+              <w:rPr>
+                <w:noProof/>
+                <w:webHidden/>
+              </w:rPr>
+              <w:fldChar w:fldCharType="separate"/>
+            </w:r>
+            <w:r>
+              <w:rPr>
+                <w:noProof/>
+                <w:webHidden/>
+              </w:rPr>
+              <w:t>5</w:t>
+            </w:r>
+            <w:r>
+              <w:rPr>
+                <w:noProof/>
+                <w:webHidden/>
+              </w:rPr>
+              <w:fldChar w:fldCharType="end"/>
+            </w:r>
+          </w:hyperlink>
+        </w:p>
+        <w:p>
+          <w:pPr>
+            <w:pStyle w:val="TDC2"/>
+            <w:rPr>
+              <w:rFonts w:asciiTheme="minorHAnsi" w:eastAsiaTheme="minorEastAsia" w:hAnsiTheme="minorHAnsi" w:cstheme="minorBidi"/>
+              <w:noProof/>
+              <w:kern w:val="0"/>
+              <w:sz w:val="22"/>
+              <w:szCs w:val="22"/>
+              <w:lang w:val="es-PE"/>
+            </w:rPr>
+          </w:pPr>
+          <w:hyperlink w:anchor="_Toc49939033" w:history="1">
+            <w:r>
+              <w:rPr>
+                <w:rStyle w:val="Hipervnculo"/>
+                <w:noProof/>
+              </w:rPr>
+              <w:t>1.2</w:t>
+            </w:r>
+            <w:r>
+              <w:rPr>
+                <w:rFonts w:asciiTheme="minorHAnsi" w:eastAsiaTheme="minorEastAsia" w:hAnsiTheme="minorHAnsi" w:cstheme="minorBidi"/>
+                <w:noProof/>
+                <w:kern w:val="0"/>
+                <w:sz w:val="22"/>
+                <w:szCs w:val="22"/>
+                <w:lang w:val="es-PE"/>
+              </w:rPr>
+              <w:tab/>
+            </w:r>
+            <w:r>
+              <w:rPr>
+                <w:rStyle w:val="Hipervnculo"/>
+                <w:noProof/>
+              </w:rPr>
+              <w:t>ALCANCE</w:t>
+            </w:r>
+            <w:r>
+              <w:rPr>
+                <w:noProof/>
+                <w:webHidden/>
+              </w:rPr>
+              <w:tab/>
+            </w:r>
+            <w:r>
+              <w:rPr>
+                <w:noProof/>
+                <w:webHidden/>
+              </w:rPr>
+              <w:fldChar w:fldCharType="begin"/>
+            </w:r>
+            <w:r>
+              <w:rPr>
+                <w:noProof/>
+                <w:webHidden/>
+              </w:rPr>
+              <w:instrText xml:space="preserve"> PAGEREF _Toc49939033 \h </w:instrText>
+            </w:r>
+            <w:r>
+              <w:rPr>
+                <w:noProof/>
+                <w:webHidden/>
+              </w:rPr>
+            </w:r>
+            <w:r>
+              <w:rPr>
+                <w:noProof/>
+                <w:webHidden/>
+              </w:rPr>
+              <w:fldChar w:fldCharType="separate"/>
+            </w:r>
+            <w:r>
+              <w:rPr>
+                <w:noProof/>
+                <w:webHidden/>
+              </w:rPr>
+              <w:t>5</w:t>
             </w:r>
             <w:r>
               <w:rPr>
@@ -2323,13 +2535,13 @@
               <w:lang w:val="es-PE"/>
             </w:rPr>
           </w:pPr>
-          <w:hyperlink w:anchor="_Toc49928737" w:history="1">
+          <w:hyperlink w:anchor="_Toc49939034" w:history="1">
             <w:r>
               <w:rPr>
                 <w:rStyle w:val="Hipervnculo"/>
                 <w:noProof/>
               </w:rPr>
-              <w:t>1</w:t>
+              <w:t>2</w:t>
             </w:r>
             <w:r>
               <w:rPr>
@@ -2368,7 +2580,7 @@
                 <w:noProof/>
                 <w:webHidden/>
               </w:rPr>
-              <w:instrText xml:space="preserve"> PAGEREF _Toc49928737 \h </w:instrText>
+              <w:instrText xml:space="preserve"> PAGEREF _Toc49939034 \h </w:instrText>
             </w:r>
             <w:r>
               <w:rPr>
@@ -2388,7 +2600,7 @@
                 <w:noProof/>
                 <w:webHidden/>
               </w:rPr>
-              <w:t>5</w:t>
+              <w:t>6</w:t>
             </w:r>
             <w:r>
               <w:rPr>
@@ -2402,8 +2614,96 @@
         <w:p>
           <w:pPr>
             <w:pStyle w:val="TDC2"/>
+            <w:rPr>
+              <w:rFonts w:asciiTheme="minorHAnsi" w:eastAsiaTheme="minorEastAsia" w:hAnsiTheme="minorHAnsi" w:cstheme="minorBidi"/>
+              <w:noProof/>
+              <w:kern w:val="0"/>
+              <w:sz w:val="22"/>
+              <w:szCs w:val="22"/>
+              <w:lang w:val="es-PE"/>
+            </w:rPr>
+          </w:pPr>
+          <w:hyperlink w:anchor="_Toc49939035" w:history="1">
+            <w:r>
+              <w:rPr>
+                <w:rStyle w:val="Hipervnculo"/>
+                <w:noProof/>
+              </w:rPr>
+              <w:t>2.1</w:t>
+            </w:r>
+            <w:r>
+              <w:rPr>
+                <w:rFonts w:asciiTheme="minorHAnsi" w:eastAsiaTheme="minorEastAsia" w:hAnsiTheme="minorHAnsi" w:cstheme="minorBidi"/>
+                <w:noProof/>
+                <w:kern w:val="0"/>
+                <w:sz w:val="22"/>
+                <w:szCs w:val="22"/>
+                <w:lang w:val="es-PE"/>
+              </w:rPr>
+              <w:tab/>
+            </w:r>
+            <w:r>
+              <w:rPr>
+                <w:rStyle w:val="Hipervnculo"/>
+                <w:noProof/>
+              </w:rPr>
+              <w:t>MÓDULO POSTULANTE</w:t>
+            </w:r>
+            <w:r>
+              <w:rPr>
+                <w:noProof/>
+                <w:webHidden/>
+              </w:rPr>
+              <w:tab/>
+            </w:r>
+            <w:r>
+              <w:rPr>
+                <w:noProof/>
+                <w:webHidden/>
+              </w:rPr>
+              <w:fldChar w:fldCharType="begin"/>
+            </w:r>
+            <w:r>
+              <w:rPr>
+                <w:noProof/>
+                <w:webHidden/>
+              </w:rPr>
+              <w:instrText xml:space="preserve"> PAGEREF _Toc49939035 \h </w:instrText>
+            </w:r>
+            <w:r>
+              <w:rPr>
+                <w:noProof/>
+                <w:webHidden/>
+              </w:rPr>
+            </w:r>
+            <w:r>
+              <w:rPr>
+                <w:noProof/>
+                <w:webHidden/>
+              </w:rPr>
+              <w:fldChar w:fldCharType="separate"/>
+            </w:r>
+            <w:r>
+              <w:rPr>
+                <w:noProof/>
+                <w:webHidden/>
+              </w:rPr>
+              <w:t>6</w:t>
+            </w:r>
+            <w:r>
+              <w:rPr>
+                <w:noProof/>
+                <w:webHidden/>
+              </w:rPr>
+              <w:fldChar w:fldCharType="end"/>
+            </w:r>
+          </w:hyperlink>
+        </w:p>
+        <w:p>
+          <w:pPr>
+            <w:pStyle w:val="TDC3"/>
             <w:tabs>
-              <w:tab w:val="left" w:pos="880"/>
+              <w:tab w:val="left" w:pos="1320"/>
               <w:tab w:val="right" w:leader="dot" w:pos="9061"/>
             </w:tabs>
             <w:rPr>
@@ -2415,13 +2715,14 @@
               <w:lang w:val="es-PE"/>
             </w:rPr>
           </w:pPr>
-          <w:hyperlink w:anchor="_Toc49928738" w:history="1">
+          <w:hyperlink w:anchor="_Toc49939036" w:history="1">
             <w:r>
               <w:rPr>
                 <w:rStyle w:val="Hipervnculo"/>
-                <w:noProof/>
-              </w:rPr>
-              <w:t>1.1</w:t>
+                <w:i/>
+                <w:noProof/>
+              </w:rPr>
+              <w:t>2.1.1</w:t>
             </w:r>
             <w:r>
               <w:rPr>
@@ -2439,7 +2740,7 @@
                 <w:rStyle w:val="Hipervnculo"/>
                 <w:noProof/>
               </w:rPr>
-              <w:t>Propósito</w:t>
+              <w:t>LOGIN</w:t>
             </w:r>
             <w:r>
               <w:rPr>
@@ -2460,7 +2761,7 @@
                 <w:noProof/>
                 <w:webHidden/>
               </w:rPr>
-              <w:instrText xml:space="preserve"> PAGEREF _Toc49928738 \h </w:instrText>
+              <w:instrText xml:space="preserve"> PAGEREF _Toc49939036 \h </w:instrText>
             </w:r>
             <w:r>
               <w:rPr>
@@ -2480,7 +2781,7 @@
                 <w:noProof/>
                 <w:webHidden/>
               </w:rPr>
-              <w:t>5</w:t>
+              <w:t>6</w:t>
             </w:r>
             <w:r>
               <w:rPr>
@@ -2493,9 +2794,9 @@
         </w:p>
         <w:p>
           <w:pPr>
-            <w:pStyle w:val="TDC2"/>
+            <w:pStyle w:val="TDC3"/>
             <w:tabs>
-              <w:tab w:val="left" w:pos="880"/>
+              <w:tab w:val="left" w:pos="1320"/>
               <w:tab w:val="right" w:leader="dot" w:pos="9061"/>
             </w:tabs>
             <w:rPr>
@@ -2507,13 +2808,14 @@
               <w:lang w:val="es-PE"/>
             </w:rPr>
           </w:pPr>
-          <w:hyperlink w:anchor="_Toc49928739" w:history="1">
+          <w:hyperlink w:anchor="_Toc49939037" w:history="1">
             <w:r>
               <w:rPr>
                 <w:rStyle w:val="Hipervnculo"/>
-                <w:noProof/>
-              </w:rPr>
-              <w:t>1.2</w:t>
+                <w:i/>
+                <w:noProof/>
+              </w:rPr>
+              <w:t>2.1.2</w:t>
             </w:r>
             <w:r>
               <w:rPr>
@@ -2531,7 +2833,7 @@
                 <w:rStyle w:val="Hipervnculo"/>
                 <w:noProof/>
               </w:rPr>
-              <w:t>Alcance</w:t>
+              <w:t>REGISTRO</w:t>
             </w:r>
             <w:r>
               <w:rPr>
@@ -2552,7 +2854,7 @@
                 <w:noProof/>
                 <w:webHidden/>
               </w:rPr>
-              <w:instrText xml:space="preserve"> PAGEREF _Toc49928739 \h </w:instrText>
+              <w:instrText xml:space="preserve"> PAGEREF _Toc49939037 \h </w:instrText>
             </w:r>
             <w:r>
               <w:rPr>
@@ -2572,7 +2874,1019 @@
                 <w:noProof/>
                 <w:webHidden/>
               </w:rPr>
-              <w:t>5</w:t>
+              <w:t>8</w:t>
+            </w:r>
+            <w:r>
+              <w:rPr>
+                <w:noProof/>
+                <w:webHidden/>
+              </w:rPr>
+              <w:fldChar w:fldCharType="end"/>
+            </w:r>
+          </w:hyperlink>
+        </w:p>
+        <w:p>
+          <w:pPr>
+            <w:pStyle w:val="TDC3"/>
+            <w:tabs>
+              <w:tab w:val="left" w:pos="1320"/>
+              <w:tab w:val="right" w:leader="dot" w:pos="9061"/>
+            </w:tabs>
+            <w:rPr>
+              <w:rFonts w:asciiTheme="minorHAnsi" w:eastAsiaTheme="minorEastAsia" w:hAnsiTheme="minorHAnsi" w:cstheme="minorBidi"/>
+              <w:noProof/>
+              <w:kern w:val="0"/>
+              <w:sz w:val="22"/>
+              <w:szCs w:val="22"/>
+              <w:lang w:val="es-PE"/>
+            </w:rPr>
+          </w:pPr>
+          <w:hyperlink w:anchor="_Toc49939038" w:history="1">
+            <w:r>
+              <w:rPr>
+                <w:rStyle w:val="Hipervnculo"/>
+                <w:noProof/>
+              </w:rPr>
+              <w:t>2.1.3</w:t>
+            </w:r>
+            <w:r>
+              <w:rPr>
+                <w:rFonts w:asciiTheme="minorHAnsi" w:eastAsiaTheme="minorEastAsia" w:hAnsiTheme="minorHAnsi" w:cstheme="minorBidi"/>
+                <w:noProof/>
+                <w:kern w:val="0"/>
+                <w:sz w:val="22"/>
+                <w:szCs w:val="22"/>
+                <w:lang w:val="es-PE"/>
+              </w:rPr>
+              <w:tab/>
+            </w:r>
+            <w:r>
+              <w:rPr>
+                <w:rStyle w:val="Hipervnculo"/>
+                <w:noProof/>
+              </w:rPr>
+              <w:t>HOME</w:t>
+            </w:r>
+            <w:r>
+              <w:rPr>
+                <w:noProof/>
+                <w:webHidden/>
+              </w:rPr>
+              <w:tab/>
+            </w:r>
+            <w:r>
+              <w:rPr>
+                <w:noProof/>
+                <w:webHidden/>
+              </w:rPr>
+              <w:fldChar w:fldCharType="begin"/>
+            </w:r>
+            <w:r>
+              <w:rPr>
+                <w:noProof/>
+                <w:webHidden/>
+              </w:rPr>
+              <w:instrText xml:space="preserve"> PAGEREF _Toc49939038 \h </w:instrText>
+            </w:r>
+            <w:r>
+              <w:rPr>
+                <w:noProof/>
+                <w:webHidden/>
+              </w:rPr>
+            </w:r>
+            <w:r>
+              <w:rPr>
+                <w:noProof/>
+                <w:webHidden/>
+              </w:rPr>
+              <w:fldChar w:fldCharType="separate"/>
+            </w:r>
+            <w:r>
+              <w:rPr>
+                <w:noProof/>
+                <w:webHidden/>
+              </w:rPr>
+              <w:t>11</w:t>
+            </w:r>
+            <w:r>
+              <w:rPr>
+                <w:noProof/>
+                <w:webHidden/>
+              </w:rPr>
+              <w:fldChar w:fldCharType="end"/>
+            </w:r>
+          </w:hyperlink>
+        </w:p>
+        <w:p>
+          <w:pPr>
+            <w:pStyle w:val="TDC3"/>
+            <w:tabs>
+              <w:tab w:val="left" w:pos="1320"/>
+              <w:tab w:val="right" w:leader="dot" w:pos="9061"/>
+            </w:tabs>
+            <w:rPr>
+              <w:rFonts w:asciiTheme="minorHAnsi" w:eastAsiaTheme="minorEastAsia" w:hAnsiTheme="minorHAnsi" w:cstheme="minorBidi"/>
+              <w:noProof/>
+              <w:kern w:val="0"/>
+              <w:sz w:val="22"/>
+              <w:szCs w:val="22"/>
+              <w:lang w:val="es-PE"/>
+            </w:rPr>
+          </w:pPr>
+          <w:hyperlink w:anchor="_Toc49939039" w:history="1">
+            <w:r>
+              <w:rPr>
+                <w:rStyle w:val="Hipervnculo"/>
+                <w:noProof/>
+              </w:rPr>
+              <w:t>2.1.4</w:t>
+            </w:r>
+            <w:r>
+              <w:rPr>
+                <w:rFonts w:asciiTheme="minorHAnsi" w:eastAsiaTheme="minorEastAsia" w:hAnsiTheme="minorHAnsi" w:cstheme="minorBidi"/>
+                <w:noProof/>
+                <w:kern w:val="0"/>
+                <w:sz w:val="22"/>
+                <w:szCs w:val="22"/>
+                <w:lang w:val="es-PE"/>
+              </w:rPr>
+              <w:tab/>
+            </w:r>
+            <w:r>
+              <w:rPr>
+                <w:rStyle w:val="Hipervnculo"/>
+                <w:noProof/>
+              </w:rPr>
+              <w:t>MI INFORMACIÓN</w:t>
+            </w:r>
+            <w:r>
+              <w:rPr>
+                <w:noProof/>
+                <w:webHidden/>
+              </w:rPr>
+              <w:tab/>
+            </w:r>
+            <w:r>
+              <w:rPr>
+                <w:noProof/>
+                <w:webHidden/>
+              </w:rPr>
+              <w:fldChar w:fldCharType="begin"/>
+            </w:r>
+            <w:r>
+              <w:rPr>
+                <w:noProof/>
+                <w:webHidden/>
+              </w:rPr>
+              <w:instrText xml:space="preserve"> PAGEREF _Toc49939039 \h </w:instrText>
+            </w:r>
+            <w:r>
+              <w:rPr>
+                <w:noProof/>
+                <w:webHidden/>
+              </w:rPr>
+            </w:r>
+            <w:r>
+              <w:rPr>
+                <w:noProof/>
+                <w:webHidden/>
+              </w:rPr>
+              <w:fldChar w:fldCharType="separate"/>
+            </w:r>
+            <w:r>
+              <w:rPr>
+                <w:noProof/>
+                <w:webHidden/>
+              </w:rPr>
+              <w:t>12</w:t>
+            </w:r>
+            <w:r>
+              <w:rPr>
+                <w:noProof/>
+                <w:webHidden/>
+              </w:rPr>
+              <w:fldChar w:fldCharType="end"/>
+            </w:r>
+          </w:hyperlink>
+        </w:p>
+        <w:p>
+          <w:pPr>
+            <w:pStyle w:val="TDC3"/>
+            <w:tabs>
+              <w:tab w:val="left" w:pos="1320"/>
+              <w:tab w:val="right" w:leader="dot" w:pos="9061"/>
+            </w:tabs>
+            <w:rPr>
+              <w:rFonts w:asciiTheme="minorHAnsi" w:eastAsiaTheme="minorEastAsia" w:hAnsiTheme="minorHAnsi" w:cstheme="minorBidi"/>
+              <w:noProof/>
+              <w:kern w:val="0"/>
+              <w:sz w:val="22"/>
+              <w:szCs w:val="22"/>
+              <w:lang w:val="es-PE"/>
+            </w:rPr>
+          </w:pPr>
+          <w:hyperlink w:anchor="_Toc49939040" w:history="1">
+            <w:r>
+              <w:rPr>
+                <w:rStyle w:val="Hipervnculo"/>
+                <w:noProof/>
+              </w:rPr>
+              <w:t>2.1.5</w:t>
+            </w:r>
+            <w:r>
+              <w:rPr>
+                <w:rFonts w:asciiTheme="minorHAnsi" w:eastAsiaTheme="minorEastAsia" w:hAnsiTheme="minorHAnsi" w:cstheme="minorBidi"/>
+                <w:noProof/>
+                <w:kern w:val="0"/>
+                <w:sz w:val="22"/>
+                <w:szCs w:val="22"/>
+                <w:lang w:val="es-PE"/>
+              </w:rPr>
+              <w:tab/>
+            </w:r>
+            <w:r>
+              <w:rPr>
+                <w:rStyle w:val="Hipervnculo"/>
+                <w:noProof/>
+              </w:rPr>
+              <w:t>TRÁMITE DE CONSTANCIA DE INGRESO DE POSTULANTE.</w:t>
+            </w:r>
+            <w:r>
+              <w:rPr>
+                <w:noProof/>
+                <w:webHidden/>
+              </w:rPr>
+              <w:tab/>
+            </w:r>
+            <w:r>
+              <w:rPr>
+                <w:noProof/>
+                <w:webHidden/>
+              </w:rPr>
+              <w:fldChar w:fldCharType="begin"/>
+            </w:r>
+            <w:r>
+              <w:rPr>
+                <w:noProof/>
+                <w:webHidden/>
+              </w:rPr>
+              <w:instrText xml:space="preserve"> PAGEREF _Toc49939040 \h </w:instrText>
+            </w:r>
+            <w:r>
+              <w:rPr>
+                <w:noProof/>
+                <w:webHidden/>
+              </w:rPr>
+            </w:r>
+            <w:r>
+              <w:rPr>
+                <w:noProof/>
+                <w:webHidden/>
+              </w:rPr>
+              <w:fldChar w:fldCharType="separate"/>
+            </w:r>
+            <w:r>
+              <w:rPr>
+                <w:noProof/>
+                <w:webHidden/>
+              </w:rPr>
+              <w:t>13</w:t>
+            </w:r>
+            <w:r>
+              <w:rPr>
+                <w:noProof/>
+                <w:webHidden/>
+              </w:rPr>
+              <w:fldChar w:fldCharType="end"/>
+            </w:r>
+          </w:hyperlink>
+        </w:p>
+        <w:p>
+          <w:pPr>
+            <w:pStyle w:val="TDC2"/>
+            <w:rPr>
+              <w:rFonts w:asciiTheme="minorHAnsi" w:eastAsiaTheme="minorEastAsia" w:hAnsiTheme="minorHAnsi" w:cstheme="minorBidi"/>
+              <w:noProof/>
+              <w:kern w:val="0"/>
+              <w:sz w:val="22"/>
+              <w:szCs w:val="22"/>
+              <w:lang w:val="es-PE"/>
+            </w:rPr>
+          </w:pPr>
+          <w:hyperlink w:anchor="_Toc49939041" w:history="1">
+            <w:r>
+              <w:rPr>
+                <w:rStyle w:val="Hipervnculo"/>
+                <w:noProof/>
+              </w:rPr>
+              <w:t>2.2</w:t>
+            </w:r>
+            <w:r>
+              <w:rPr>
+                <w:rFonts w:asciiTheme="minorHAnsi" w:eastAsiaTheme="minorEastAsia" w:hAnsiTheme="minorHAnsi" w:cstheme="minorBidi"/>
+                <w:noProof/>
+                <w:kern w:val="0"/>
+                <w:sz w:val="22"/>
+                <w:szCs w:val="22"/>
+                <w:lang w:val="es-PE"/>
+              </w:rPr>
+              <w:tab/>
+            </w:r>
+            <w:r>
+              <w:rPr>
+                <w:rStyle w:val="Hipervnculo"/>
+                <w:noProof/>
+              </w:rPr>
+              <w:t>MÓDULO DE ADMINISTRADOR</w:t>
+            </w:r>
+            <w:r>
+              <w:rPr>
+                <w:noProof/>
+                <w:webHidden/>
+              </w:rPr>
+              <w:tab/>
+            </w:r>
+            <w:r>
+              <w:rPr>
+                <w:noProof/>
+                <w:webHidden/>
+              </w:rPr>
+              <w:fldChar w:fldCharType="begin"/>
+            </w:r>
+            <w:r>
+              <w:rPr>
+                <w:noProof/>
+                <w:webHidden/>
+              </w:rPr>
+              <w:instrText xml:space="preserve"> PAGEREF _Toc49939041 \h </w:instrText>
+            </w:r>
+            <w:r>
+              <w:rPr>
+                <w:noProof/>
+                <w:webHidden/>
+              </w:rPr>
+            </w:r>
+            <w:r>
+              <w:rPr>
+                <w:noProof/>
+                <w:webHidden/>
+              </w:rPr>
+              <w:fldChar w:fldCharType="separate"/>
+            </w:r>
+            <w:r>
+              <w:rPr>
+                <w:noProof/>
+                <w:webHidden/>
+              </w:rPr>
+              <w:t>14</w:t>
+            </w:r>
+            <w:r>
+              <w:rPr>
+                <w:noProof/>
+                <w:webHidden/>
+              </w:rPr>
+              <w:fldChar w:fldCharType="end"/>
+            </w:r>
+          </w:hyperlink>
+        </w:p>
+        <w:p>
+          <w:pPr>
+            <w:pStyle w:val="TDC3"/>
+            <w:tabs>
+              <w:tab w:val="left" w:pos="1320"/>
+              <w:tab w:val="right" w:leader="dot" w:pos="9061"/>
+            </w:tabs>
+            <w:rPr>
+              <w:rFonts w:asciiTheme="minorHAnsi" w:eastAsiaTheme="minorEastAsia" w:hAnsiTheme="minorHAnsi" w:cstheme="minorBidi"/>
+              <w:noProof/>
+              <w:kern w:val="0"/>
+              <w:sz w:val="22"/>
+              <w:szCs w:val="22"/>
+              <w:lang w:val="es-PE"/>
+            </w:rPr>
+          </w:pPr>
+          <w:hyperlink w:anchor="_Toc49939042" w:history="1">
+            <w:r>
+              <w:rPr>
+                <w:rStyle w:val="Hipervnculo"/>
+                <w:noProof/>
+              </w:rPr>
+              <w:t>2.2.1</w:t>
+            </w:r>
+            <w:r>
+              <w:rPr>
+                <w:rFonts w:asciiTheme="minorHAnsi" w:eastAsiaTheme="minorEastAsia" w:hAnsiTheme="minorHAnsi" w:cstheme="minorBidi"/>
+                <w:noProof/>
+                <w:kern w:val="0"/>
+                <w:sz w:val="22"/>
+                <w:szCs w:val="22"/>
+                <w:lang w:val="es-PE"/>
+              </w:rPr>
+              <w:tab/>
+            </w:r>
+            <w:r>
+              <w:rPr>
+                <w:rStyle w:val="Hipervnculo"/>
+                <w:noProof/>
+              </w:rPr>
+              <w:t>LOGIN</w:t>
+            </w:r>
+            <w:r>
+              <w:rPr>
+                <w:noProof/>
+                <w:webHidden/>
+              </w:rPr>
+              <w:tab/>
+            </w:r>
+            <w:r>
+              <w:rPr>
+                <w:noProof/>
+                <w:webHidden/>
+              </w:rPr>
+              <w:fldChar w:fldCharType="begin"/>
+            </w:r>
+            <w:r>
+              <w:rPr>
+                <w:noProof/>
+                <w:webHidden/>
+              </w:rPr>
+              <w:instrText xml:space="preserve"> PAGEREF _Toc49939042 \h </w:instrText>
+            </w:r>
+            <w:r>
+              <w:rPr>
+                <w:noProof/>
+                <w:webHidden/>
+              </w:rPr>
+            </w:r>
+            <w:r>
+              <w:rPr>
+                <w:noProof/>
+                <w:webHidden/>
+              </w:rPr>
+              <w:fldChar w:fldCharType="separate"/>
+            </w:r>
+            <w:r>
+              <w:rPr>
+                <w:noProof/>
+                <w:webHidden/>
+              </w:rPr>
+              <w:t>14</w:t>
+            </w:r>
+            <w:r>
+              <w:rPr>
+                <w:noProof/>
+                <w:webHidden/>
+              </w:rPr>
+              <w:fldChar w:fldCharType="end"/>
+            </w:r>
+          </w:hyperlink>
+        </w:p>
+        <w:p>
+          <w:pPr>
+            <w:pStyle w:val="TDC3"/>
+            <w:tabs>
+              <w:tab w:val="left" w:pos="1320"/>
+              <w:tab w:val="right" w:leader="dot" w:pos="9061"/>
+            </w:tabs>
+            <w:rPr>
+              <w:rFonts w:asciiTheme="minorHAnsi" w:eastAsiaTheme="minorEastAsia" w:hAnsiTheme="minorHAnsi" w:cstheme="minorBidi"/>
+              <w:noProof/>
+              <w:kern w:val="0"/>
+              <w:sz w:val="22"/>
+              <w:szCs w:val="22"/>
+              <w:lang w:val="es-PE"/>
+            </w:rPr>
+          </w:pPr>
+          <w:hyperlink w:anchor="_Toc49939043" w:history="1">
+            <w:r>
+              <w:rPr>
+                <w:rStyle w:val="Hipervnculo"/>
+                <w:noProof/>
+              </w:rPr>
+              <w:t>2.2.2</w:t>
+            </w:r>
+            <w:r>
+              <w:rPr>
+                <w:rFonts w:asciiTheme="minorHAnsi" w:eastAsiaTheme="minorEastAsia" w:hAnsiTheme="minorHAnsi" w:cstheme="minorBidi"/>
+                <w:noProof/>
+                <w:kern w:val="0"/>
+                <w:sz w:val="22"/>
+                <w:szCs w:val="22"/>
+                <w:lang w:val="es-PE"/>
+              </w:rPr>
+              <w:tab/>
+            </w:r>
+            <w:r>
+              <w:rPr>
+                <w:rStyle w:val="Hipervnculo"/>
+                <w:noProof/>
+              </w:rPr>
+              <w:t>HOME</w:t>
+            </w:r>
+            <w:r>
+              <w:rPr>
+                <w:noProof/>
+                <w:webHidden/>
+              </w:rPr>
+              <w:tab/>
+            </w:r>
+            <w:r>
+              <w:rPr>
+                <w:noProof/>
+                <w:webHidden/>
+              </w:rPr>
+              <w:fldChar w:fldCharType="begin"/>
+            </w:r>
+            <w:r>
+              <w:rPr>
+                <w:noProof/>
+                <w:webHidden/>
+              </w:rPr>
+              <w:instrText xml:space="preserve"> PAGEREF _Toc49939043 \h </w:instrText>
+            </w:r>
+            <w:r>
+              <w:rPr>
+                <w:noProof/>
+                <w:webHidden/>
+              </w:rPr>
+            </w:r>
+            <w:r>
+              <w:rPr>
+                <w:noProof/>
+                <w:webHidden/>
+              </w:rPr>
+              <w:fldChar w:fldCharType="separate"/>
+            </w:r>
+            <w:r>
+              <w:rPr>
+                <w:noProof/>
+                <w:webHidden/>
+              </w:rPr>
+              <w:t>15</w:t>
+            </w:r>
+            <w:r>
+              <w:rPr>
+                <w:noProof/>
+                <w:webHidden/>
+              </w:rPr>
+              <w:fldChar w:fldCharType="end"/>
+            </w:r>
+          </w:hyperlink>
+        </w:p>
+        <w:p>
+          <w:pPr>
+            <w:pStyle w:val="TDC3"/>
+            <w:tabs>
+              <w:tab w:val="left" w:pos="1320"/>
+              <w:tab w:val="right" w:leader="dot" w:pos="9061"/>
+            </w:tabs>
+            <w:rPr>
+              <w:rFonts w:asciiTheme="minorHAnsi" w:eastAsiaTheme="minorEastAsia" w:hAnsiTheme="minorHAnsi" w:cstheme="minorBidi"/>
+              <w:noProof/>
+              <w:kern w:val="0"/>
+              <w:sz w:val="22"/>
+              <w:szCs w:val="22"/>
+              <w:lang w:val="es-PE"/>
+            </w:rPr>
+          </w:pPr>
+          <w:hyperlink w:anchor="_Toc49939044" w:history="1">
+            <w:r>
+              <w:rPr>
+                <w:rStyle w:val="Hipervnculo"/>
+                <w:noProof/>
+              </w:rPr>
+              <w:t>2.2.3</w:t>
+            </w:r>
+            <w:r>
+              <w:rPr>
+                <w:rFonts w:asciiTheme="minorHAnsi" w:eastAsiaTheme="minorEastAsia" w:hAnsiTheme="minorHAnsi" w:cstheme="minorBidi"/>
+                <w:noProof/>
+                <w:kern w:val="0"/>
+                <w:sz w:val="22"/>
+                <w:szCs w:val="22"/>
+                <w:lang w:val="es-PE"/>
+              </w:rPr>
+              <w:tab/>
+            </w:r>
+            <w:r>
+              <w:rPr>
+                <w:rStyle w:val="Hipervnculo"/>
+                <w:noProof/>
+              </w:rPr>
+              <w:t>LISTADO DE POSTULANTES</w:t>
+            </w:r>
+            <w:r>
+              <w:rPr>
+                <w:noProof/>
+                <w:webHidden/>
+              </w:rPr>
+              <w:tab/>
+            </w:r>
+            <w:r>
+              <w:rPr>
+                <w:noProof/>
+                <w:webHidden/>
+              </w:rPr>
+              <w:fldChar w:fldCharType="begin"/>
+            </w:r>
+            <w:r>
+              <w:rPr>
+                <w:noProof/>
+                <w:webHidden/>
+              </w:rPr>
+              <w:instrText xml:space="preserve"> PAGEREF _Toc49939044 \h </w:instrText>
+            </w:r>
+            <w:r>
+              <w:rPr>
+                <w:noProof/>
+                <w:webHidden/>
+              </w:rPr>
+            </w:r>
+            <w:r>
+              <w:rPr>
+                <w:noProof/>
+                <w:webHidden/>
+              </w:rPr>
+              <w:fldChar w:fldCharType="separate"/>
+            </w:r>
+            <w:r>
+              <w:rPr>
+                <w:noProof/>
+                <w:webHidden/>
+              </w:rPr>
+              <w:t>16</w:t>
+            </w:r>
+            <w:r>
+              <w:rPr>
+                <w:noProof/>
+                <w:webHidden/>
+              </w:rPr>
+              <w:fldChar w:fldCharType="end"/>
+            </w:r>
+          </w:hyperlink>
+        </w:p>
+        <w:p>
+          <w:pPr>
+            <w:pStyle w:val="TDC3"/>
+            <w:tabs>
+              <w:tab w:val="left" w:pos="1320"/>
+              <w:tab w:val="right" w:leader="dot" w:pos="9061"/>
+            </w:tabs>
+            <w:rPr>
+              <w:rFonts w:asciiTheme="minorHAnsi" w:eastAsiaTheme="minorEastAsia" w:hAnsiTheme="minorHAnsi" w:cstheme="minorBidi"/>
+              <w:noProof/>
+              <w:kern w:val="0"/>
+              <w:sz w:val="22"/>
+              <w:szCs w:val="22"/>
+              <w:lang w:val="es-PE"/>
+            </w:rPr>
+          </w:pPr>
+          <w:hyperlink w:anchor="_Toc49939045" w:history="1">
+            <w:r>
+              <w:rPr>
+                <w:rStyle w:val="Hipervnculo"/>
+                <w:noProof/>
+              </w:rPr>
+              <w:t>2.2.4</w:t>
+            </w:r>
+            <w:r>
+              <w:rPr>
+                <w:rFonts w:asciiTheme="minorHAnsi" w:eastAsiaTheme="minorEastAsia" w:hAnsiTheme="minorHAnsi" w:cstheme="minorBidi"/>
+                <w:noProof/>
+                <w:kern w:val="0"/>
+                <w:sz w:val="22"/>
+                <w:szCs w:val="22"/>
+                <w:lang w:val="es-PE"/>
+              </w:rPr>
+              <w:tab/>
+            </w:r>
+            <w:r>
+              <w:rPr>
+                <w:rStyle w:val="Hipervnculo"/>
+                <w:noProof/>
+                <w:shd w:val="clear" w:color="auto" w:fill="FFFFFF"/>
+              </w:rPr>
+              <w:t>LISTA DE SOLICITUDES EN PROCESO</w:t>
+            </w:r>
+            <w:r>
+              <w:rPr>
+                <w:noProof/>
+                <w:webHidden/>
+              </w:rPr>
+              <w:tab/>
+            </w:r>
+            <w:r>
+              <w:rPr>
+                <w:noProof/>
+                <w:webHidden/>
+              </w:rPr>
+              <w:fldChar w:fldCharType="begin"/>
+            </w:r>
+            <w:r>
+              <w:rPr>
+                <w:noProof/>
+                <w:webHidden/>
+              </w:rPr>
+              <w:instrText xml:space="preserve"> PAGEREF _Toc49939045 \h </w:instrText>
+            </w:r>
+            <w:r>
+              <w:rPr>
+                <w:noProof/>
+                <w:webHidden/>
+              </w:rPr>
+            </w:r>
+            <w:r>
+              <w:rPr>
+                <w:noProof/>
+                <w:webHidden/>
+              </w:rPr>
+              <w:fldChar w:fldCharType="separate"/>
+            </w:r>
+            <w:r>
+              <w:rPr>
+                <w:noProof/>
+                <w:webHidden/>
+              </w:rPr>
+              <w:t>16</w:t>
+            </w:r>
+            <w:r>
+              <w:rPr>
+                <w:noProof/>
+                <w:webHidden/>
+              </w:rPr>
+              <w:fldChar w:fldCharType="end"/>
+            </w:r>
+          </w:hyperlink>
+        </w:p>
+        <w:p>
+          <w:pPr>
+            <w:pStyle w:val="TDC3"/>
+            <w:tabs>
+              <w:tab w:val="left" w:pos="1320"/>
+              <w:tab w:val="right" w:leader="dot" w:pos="9061"/>
+            </w:tabs>
+            <w:rPr>
+              <w:rFonts w:asciiTheme="minorHAnsi" w:eastAsiaTheme="minorEastAsia" w:hAnsiTheme="minorHAnsi" w:cstheme="minorBidi"/>
+              <w:noProof/>
+              <w:kern w:val="0"/>
+              <w:sz w:val="22"/>
+              <w:szCs w:val="22"/>
+              <w:lang w:val="es-PE"/>
+            </w:rPr>
+          </w:pPr>
+          <w:hyperlink w:anchor="_Toc49939046" w:history="1">
+            <w:r>
+              <w:rPr>
+                <w:rStyle w:val="Hipervnculo"/>
+                <w:noProof/>
+              </w:rPr>
+              <w:t>2.2.5</w:t>
+            </w:r>
+            <w:r>
+              <w:rPr>
+                <w:rFonts w:asciiTheme="minorHAnsi" w:eastAsiaTheme="minorEastAsia" w:hAnsiTheme="minorHAnsi" w:cstheme="minorBidi"/>
+                <w:noProof/>
+                <w:kern w:val="0"/>
+                <w:sz w:val="22"/>
+                <w:szCs w:val="22"/>
+                <w:lang w:val="es-PE"/>
+              </w:rPr>
+              <w:tab/>
+            </w:r>
+            <w:r>
+              <w:rPr>
+                <w:rStyle w:val="Hipervnculo"/>
+                <w:noProof/>
+                <w:shd w:val="clear" w:color="auto" w:fill="FFFFFF"/>
+              </w:rPr>
+              <w:t>REVISIÓN DE REQUISITOS</w:t>
+            </w:r>
+            <w:r>
+              <w:rPr>
+                <w:noProof/>
+                <w:webHidden/>
+              </w:rPr>
+              <w:tab/>
+            </w:r>
+            <w:r>
+              <w:rPr>
+                <w:noProof/>
+                <w:webHidden/>
+              </w:rPr>
+              <w:fldChar w:fldCharType="begin"/>
+            </w:r>
+            <w:r>
+              <w:rPr>
+                <w:noProof/>
+                <w:webHidden/>
+              </w:rPr>
+              <w:instrText xml:space="preserve"> PAGEREF _Toc49939046 \h </w:instrText>
+            </w:r>
+            <w:r>
+              <w:rPr>
+                <w:noProof/>
+                <w:webHidden/>
+              </w:rPr>
+            </w:r>
+            <w:r>
+              <w:rPr>
+                <w:noProof/>
+                <w:webHidden/>
+              </w:rPr>
+              <w:fldChar w:fldCharType="separate"/>
+            </w:r>
+            <w:r>
+              <w:rPr>
+                <w:noProof/>
+                <w:webHidden/>
+              </w:rPr>
+              <w:t>18</w:t>
+            </w:r>
+            <w:r>
+              <w:rPr>
+                <w:noProof/>
+                <w:webHidden/>
+              </w:rPr>
+              <w:fldChar w:fldCharType="end"/>
+            </w:r>
+          </w:hyperlink>
+        </w:p>
+        <w:p>
+          <w:pPr>
+            <w:pStyle w:val="TDC3"/>
+            <w:tabs>
+              <w:tab w:val="left" w:pos="1320"/>
+              <w:tab w:val="right" w:leader="dot" w:pos="9061"/>
+            </w:tabs>
+            <w:rPr>
+              <w:rFonts w:asciiTheme="minorHAnsi" w:eastAsiaTheme="minorEastAsia" w:hAnsiTheme="minorHAnsi" w:cstheme="minorBidi"/>
+              <w:noProof/>
+              <w:kern w:val="0"/>
+              <w:sz w:val="22"/>
+              <w:szCs w:val="22"/>
+              <w:lang w:val="es-PE"/>
+            </w:rPr>
+          </w:pPr>
+          <w:hyperlink w:anchor="_Toc49939047" w:history="1">
+            <w:r>
+              <w:rPr>
+                <w:rStyle w:val="Hipervnculo"/>
+                <w:noProof/>
+              </w:rPr>
+              <w:t>2.2.6</w:t>
+            </w:r>
+            <w:r>
+              <w:rPr>
+                <w:rFonts w:asciiTheme="minorHAnsi" w:eastAsiaTheme="minorEastAsia" w:hAnsiTheme="minorHAnsi" w:cstheme="minorBidi"/>
+                <w:noProof/>
+                <w:kern w:val="0"/>
+                <w:sz w:val="22"/>
+                <w:szCs w:val="22"/>
+                <w:lang w:val="es-PE"/>
+              </w:rPr>
+              <w:tab/>
+            </w:r>
+            <w:r>
+              <w:rPr>
+                <w:rStyle w:val="Hipervnculo"/>
+                <w:noProof/>
+              </w:rPr>
+              <w:t>LISTA DE SOLICITUDES PARA FIRMAR</w:t>
+            </w:r>
+            <w:r>
+              <w:rPr>
+                <w:noProof/>
+                <w:webHidden/>
+              </w:rPr>
+              <w:tab/>
+            </w:r>
+            <w:r>
+              <w:rPr>
+                <w:noProof/>
+                <w:webHidden/>
+              </w:rPr>
+              <w:fldChar w:fldCharType="begin"/>
+            </w:r>
+            <w:r>
+              <w:rPr>
+                <w:noProof/>
+                <w:webHidden/>
+              </w:rPr>
+              <w:instrText xml:space="preserve"> PAGEREF _Toc49939047 \h </w:instrText>
+            </w:r>
+            <w:r>
+              <w:rPr>
+                <w:noProof/>
+                <w:webHidden/>
+              </w:rPr>
+            </w:r>
+            <w:r>
+              <w:rPr>
+                <w:noProof/>
+                <w:webHidden/>
+              </w:rPr>
+              <w:fldChar w:fldCharType="separate"/>
+            </w:r>
+            <w:r>
+              <w:rPr>
+                <w:noProof/>
+                <w:webHidden/>
+              </w:rPr>
+              <w:t>19</w:t>
+            </w:r>
+            <w:r>
+              <w:rPr>
+                <w:noProof/>
+                <w:webHidden/>
+              </w:rPr>
+              <w:fldChar w:fldCharType="end"/>
+            </w:r>
+          </w:hyperlink>
+        </w:p>
+        <w:p>
+          <w:pPr>
+            <w:pStyle w:val="TDC3"/>
+            <w:tabs>
+              <w:tab w:val="left" w:pos="1320"/>
+              <w:tab w:val="right" w:leader="dot" w:pos="9061"/>
+            </w:tabs>
+            <w:rPr>
+              <w:rFonts w:asciiTheme="minorHAnsi" w:eastAsiaTheme="minorEastAsia" w:hAnsiTheme="minorHAnsi" w:cstheme="minorBidi"/>
+              <w:noProof/>
+              <w:kern w:val="0"/>
+              <w:sz w:val="22"/>
+              <w:szCs w:val="22"/>
+              <w:lang w:val="es-PE"/>
+            </w:rPr>
+          </w:pPr>
+          <w:hyperlink w:anchor="_Toc49939048" w:history="1">
+            <w:r>
+              <w:rPr>
+                <w:rStyle w:val="Hipervnculo"/>
+                <w:noProof/>
+              </w:rPr>
+              <w:t>2.2.7</w:t>
+            </w:r>
+            <w:r>
+              <w:rPr>
+                <w:rFonts w:asciiTheme="minorHAnsi" w:eastAsiaTheme="minorEastAsia" w:hAnsiTheme="minorHAnsi" w:cstheme="minorBidi"/>
+                <w:noProof/>
+                <w:kern w:val="0"/>
+                <w:sz w:val="22"/>
+                <w:szCs w:val="22"/>
+                <w:lang w:val="es-PE"/>
+              </w:rPr>
+              <w:tab/>
+            </w:r>
+            <w:r>
+              <w:rPr>
+                <w:rStyle w:val="Hipervnculo"/>
+                <w:rFonts w:ascii="Segoe UI" w:hAnsi="Segoe UI" w:cs="Segoe UI"/>
+                <w:noProof/>
+                <w:spacing w:val="-4"/>
+              </w:rPr>
+              <w:t>Panel de historial de solicitudes</w:t>
+            </w:r>
+            <w:r>
+              <w:rPr>
+                <w:noProof/>
+                <w:webHidden/>
+              </w:rPr>
+              <w:tab/>
+            </w:r>
+            <w:r>
+              <w:rPr>
+                <w:noProof/>
+                <w:webHidden/>
+              </w:rPr>
+              <w:fldChar w:fldCharType="begin"/>
+            </w:r>
+            <w:r>
+              <w:rPr>
+                <w:noProof/>
+                <w:webHidden/>
+              </w:rPr>
+              <w:instrText xml:space="preserve"> PAGEREF _Toc49939048 \h </w:instrText>
+            </w:r>
+            <w:r>
+              <w:rPr>
+                <w:noProof/>
+                <w:webHidden/>
+              </w:rPr>
+            </w:r>
+            <w:r>
+              <w:rPr>
+                <w:noProof/>
+                <w:webHidden/>
+              </w:rPr>
+              <w:fldChar w:fldCharType="separate"/>
+            </w:r>
+            <w:r>
+              <w:rPr>
+                <w:noProof/>
+                <w:webHidden/>
+              </w:rPr>
+              <w:t>20</w:t>
             </w:r>
             <w:r>
               <w:rPr>
@@ -2595,13 +3909,13 @@
               <w:lang w:val="es-PE"/>
             </w:rPr>
           </w:pPr>
-          <w:hyperlink w:anchor="_Toc49928740" w:history="1">
+          <w:hyperlink w:anchor="_Toc49939049" w:history="1">
             <w:r>
               <w:rPr>
                 <w:rStyle w:val="Hipervnculo"/>
                 <w:noProof/>
               </w:rPr>
-              <w:t>2</w:t>
+              <w:t>3</w:t>
             </w:r>
             <w:r>
               <w:rPr>
@@ -2619,7 +3933,7 @@
                 <w:rStyle w:val="Hipervnculo"/>
                 <w:noProof/>
               </w:rPr>
-              <w:t>DESCRIPCIÓN DEL SISTEMA</w:t>
+              <w:t>GLOSARIO</w:t>
             </w:r>
             <w:r>
               <w:rPr>
@@ -2640,7 +3954,7 @@
                 <w:noProof/>
                 <w:webHidden/>
               </w:rPr>
-              <w:instrText xml:space="preserve"> PAGEREF _Toc49928740 \h </w:instrText>
+              <w:instrText xml:space="preserve"> PAGEREF _Toc49939049 \h </w:instrText>
             </w:r>
             <w:r>
               <w:rPr>
@@ -2660,441 +3974,7 @@
                 <w:noProof/>
                 <w:webHidden/>
               </w:rPr>
-              <w:t>6</w:t>
-            </w:r>
-            <w:r>
-              <w:rPr>
-                <w:noProof/>
-                <w:webHidden/>
-              </w:rPr>
-              <w:fldChar w:fldCharType="end"/>
-            </w:r>
-          </w:hyperlink>
-        </w:p>
-        <w:p>
-          <w:pPr>
-            <w:pStyle w:val="TDC2"/>
-            <w:tabs>
-              <w:tab w:val="left" w:pos="880"/>
-              <w:tab w:val="right" w:leader="dot" w:pos="9061"/>
-            </w:tabs>
-            <w:rPr>
-              <w:rFonts w:asciiTheme="minorHAnsi" w:eastAsiaTheme="minorEastAsia" w:hAnsiTheme="minorHAnsi" w:cstheme="minorBidi"/>
-              <w:noProof/>
-              <w:kern w:val="0"/>
-              <w:sz w:val="22"/>
-              <w:szCs w:val="22"/>
-              <w:lang w:val="es-PE"/>
-            </w:rPr>
-          </w:pPr>
-          <w:hyperlink w:anchor="_Toc49928741" w:history="1">
-            <w:r>
-              <w:rPr>
-                <w:rStyle w:val="Hipervnculo"/>
-                <w:noProof/>
-              </w:rPr>
-              <w:t>2.1</w:t>
-            </w:r>
-            <w:r>
-              <w:rPr>
-                <w:rFonts w:asciiTheme="minorHAnsi" w:eastAsiaTheme="minorEastAsia" w:hAnsiTheme="minorHAnsi" w:cstheme="minorBidi"/>
-                <w:noProof/>
-                <w:kern w:val="0"/>
-                <w:sz w:val="22"/>
-                <w:szCs w:val="22"/>
-                <w:lang w:val="es-PE"/>
-              </w:rPr>
-              <w:tab/>
-            </w:r>
-            <w:r>
-              <w:rPr>
-                <w:rStyle w:val="Hipervnculo"/>
-                <w:noProof/>
-              </w:rPr>
-              <w:t>Módulo Postulante</w:t>
-            </w:r>
-            <w:r>
-              <w:rPr>
-                <w:noProof/>
-                <w:webHidden/>
-              </w:rPr>
-              <w:tab/>
-            </w:r>
-            <w:r>
-              <w:rPr>
-                <w:noProof/>
-                <w:webHidden/>
-              </w:rPr>
-              <w:fldChar w:fldCharType="begin"/>
-            </w:r>
-            <w:r>
-              <w:rPr>
-                <w:noProof/>
-                <w:webHidden/>
-              </w:rPr>
-              <w:instrText xml:space="preserve"> PAGEREF _Toc49928741 \h </w:instrText>
-            </w:r>
-            <w:r>
-              <w:rPr>
-                <w:noProof/>
-                <w:webHidden/>
-              </w:rPr>
-            </w:r>
-            <w:r>
-              <w:rPr>
-                <w:noProof/>
-                <w:webHidden/>
-              </w:rPr>
-              <w:fldChar w:fldCharType="separate"/>
-            </w:r>
-            <w:r>
-              <w:rPr>
-                <w:noProof/>
-                <w:webHidden/>
-              </w:rPr>
-              <w:t>6</w:t>
-            </w:r>
-            <w:r>
-              <w:rPr>
-                <w:noProof/>
-                <w:webHidden/>
-              </w:rPr>
-              <w:fldChar w:fldCharType="end"/>
-            </w:r>
-          </w:hyperlink>
-        </w:p>
-        <w:p>
-          <w:pPr>
-            <w:pStyle w:val="TDC3"/>
-            <w:tabs>
-              <w:tab w:val="left" w:pos="1320"/>
-              <w:tab w:val="right" w:leader="dot" w:pos="9061"/>
-            </w:tabs>
-            <w:rPr>
-              <w:noProof/>
-            </w:rPr>
-          </w:pPr>
-          <w:hyperlink w:anchor="_Toc49928742" w:history="1">
-            <w:r>
-              <w:rPr>
-                <w:rStyle w:val="Hipervnculo"/>
-                <w:i/>
-                <w:noProof/>
-              </w:rPr>
-              <w:t>2.1.1</w:t>
-            </w:r>
-            <w:r>
-              <w:rPr>
-                <w:noProof/>
-              </w:rPr>
-              <w:tab/>
-            </w:r>
-            <w:r>
-              <w:rPr>
-                <w:rStyle w:val="Hipervnculo"/>
-                <w:noProof/>
-              </w:rPr>
-              <w:t>LOGIN</w:t>
-            </w:r>
-            <w:r>
-              <w:rPr>
-                <w:noProof/>
-                <w:webHidden/>
-              </w:rPr>
-              <w:tab/>
-            </w:r>
-            <w:r>
-              <w:rPr>
-                <w:noProof/>
-                <w:webHidden/>
-              </w:rPr>
-              <w:fldChar w:fldCharType="begin"/>
-            </w:r>
-            <w:r>
-              <w:rPr>
-                <w:noProof/>
-                <w:webHidden/>
-              </w:rPr>
-              <w:instrText xml:space="preserve"> PAGEREF _Toc49928742 \h </w:instrText>
-            </w:r>
-            <w:r>
-              <w:rPr>
-                <w:noProof/>
-                <w:webHidden/>
-              </w:rPr>
-            </w:r>
-            <w:r>
-              <w:rPr>
-                <w:noProof/>
-                <w:webHidden/>
-              </w:rPr>
-              <w:fldChar w:fldCharType="separate"/>
-            </w:r>
-            <w:r>
-              <w:rPr>
-                <w:noProof/>
-                <w:webHidden/>
-              </w:rPr>
-              <w:t>6</w:t>
-            </w:r>
-            <w:r>
-              <w:rPr>
-                <w:noProof/>
-                <w:webHidden/>
-              </w:rPr>
-              <w:fldChar w:fldCharType="end"/>
-            </w:r>
-          </w:hyperlink>
-        </w:p>
-        <w:p>
-          <w:pPr>
-            <w:pStyle w:val="TDC3"/>
-            <w:tabs>
-              <w:tab w:val="left" w:pos="1320"/>
-              <w:tab w:val="right" w:leader="dot" w:pos="9061"/>
-            </w:tabs>
-            <w:rPr>
-              <w:noProof/>
-            </w:rPr>
-          </w:pPr>
-          <w:hyperlink w:anchor="_Toc49928743" w:history="1">
-            <w:r>
-              <w:rPr>
-                <w:rStyle w:val="Hipervnculo"/>
-                <w:i/>
-                <w:noProof/>
-              </w:rPr>
-              <w:t>2.1.2</w:t>
-            </w:r>
-            <w:r>
-              <w:rPr>
-                <w:noProof/>
-              </w:rPr>
-              <w:tab/>
-            </w:r>
-            <w:r>
-              <w:rPr>
-                <w:rStyle w:val="Hipervnculo"/>
-                <w:noProof/>
-              </w:rPr>
-              <w:t>REGISTRO</w:t>
-            </w:r>
-            <w:r>
-              <w:rPr>
-                <w:noProof/>
-                <w:webHidden/>
-              </w:rPr>
-              <w:tab/>
-            </w:r>
-            <w:r>
-              <w:rPr>
-                <w:noProof/>
-                <w:webHidden/>
-              </w:rPr>
-              <w:fldChar w:fldCharType="begin"/>
-            </w:r>
-            <w:r>
-              <w:rPr>
-                <w:noProof/>
-                <w:webHidden/>
-              </w:rPr>
-              <w:instrText xml:space="preserve"> PAGEREF _Toc49928743 \h </w:instrText>
-            </w:r>
-            <w:r>
-              <w:rPr>
-                <w:noProof/>
-                <w:webHidden/>
-              </w:rPr>
-            </w:r>
-            <w:r>
-              <w:rPr>
-                <w:noProof/>
-                <w:webHidden/>
-              </w:rPr>
-              <w:fldChar w:fldCharType="separate"/>
-            </w:r>
-            <w:r>
-              <w:rPr>
-                <w:noProof/>
-                <w:webHidden/>
-              </w:rPr>
-              <w:t>7</w:t>
-            </w:r>
-            <w:r>
-              <w:rPr>
-                <w:noProof/>
-                <w:webHidden/>
-              </w:rPr>
-              <w:fldChar w:fldCharType="end"/>
-            </w:r>
-          </w:hyperlink>
-        </w:p>
-        <w:p>
-          <w:pPr>
-            <w:pStyle w:val="TDC1"/>
-            <w:rPr>
-              <w:rFonts w:asciiTheme="minorHAnsi" w:eastAsiaTheme="minorEastAsia" w:hAnsiTheme="minorHAnsi" w:cstheme="minorBidi"/>
-              <w:noProof/>
-              <w:kern w:val="0"/>
-              <w:sz w:val="22"/>
-              <w:szCs w:val="22"/>
-              <w:lang w:val="es-PE"/>
-            </w:rPr>
-          </w:pPr>
-          <w:hyperlink w:anchor="_Toc49928744" w:history="1">
-            <w:r>
-              <w:rPr>
-                <w:rStyle w:val="Hipervnculo"/>
-                <w:noProof/>
-              </w:rPr>
-              <w:t>3</w:t>
-            </w:r>
-            <w:r>
-              <w:rPr>
-                <w:rFonts w:asciiTheme="minorHAnsi" w:eastAsiaTheme="minorEastAsia" w:hAnsiTheme="minorHAnsi" w:cstheme="minorBidi"/>
-                <w:noProof/>
-                <w:kern w:val="0"/>
-                <w:sz w:val="22"/>
-                <w:szCs w:val="22"/>
-                <w:lang w:val="es-PE"/>
-              </w:rPr>
-              <w:tab/>
-            </w:r>
-            <w:r>
-              <w:rPr>
-                <w:rStyle w:val="Hipervnculo"/>
-                <w:noProof/>
-              </w:rPr>
-              <w:t>GLOSARIO</w:t>
-            </w:r>
-            <w:r>
-              <w:rPr>
-                <w:noProof/>
-                <w:webHidden/>
-              </w:rPr>
-              <w:tab/>
-            </w:r>
-            <w:r>
-              <w:rPr>
-                <w:noProof/>
-                <w:webHidden/>
-              </w:rPr>
-              <w:fldChar w:fldCharType="begin"/>
-            </w:r>
-            <w:r>
-              <w:rPr>
-                <w:noProof/>
-                <w:webHidden/>
-              </w:rPr>
-              <w:instrText xml:space="preserve"> PAGEREF _Toc49928744 \h </w:instrText>
-            </w:r>
-            <w:r>
-              <w:rPr>
-                <w:noProof/>
-                <w:webHidden/>
-              </w:rPr>
-            </w:r>
-            <w:r>
-              <w:rPr>
-                <w:noProof/>
-                <w:webHidden/>
-              </w:rPr>
-              <w:fldChar w:fldCharType="separate"/>
-            </w:r>
-            <w:r>
-              <w:rPr>
-                <w:noProof/>
-                <w:webHidden/>
-              </w:rPr>
-              <w:t>10</w:t>
-            </w:r>
-            <w:r>
-              <w:rPr>
-                <w:noProof/>
-                <w:webHidden/>
-              </w:rPr>
-              <w:fldChar w:fldCharType="end"/>
-            </w:r>
-          </w:hyperlink>
-        </w:p>
-        <w:p>
-          <w:pPr>
-            <w:pStyle w:val="TDC1"/>
-            <w:rPr>
-              <w:rFonts w:asciiTheme="minorHAnsi" w:eastAsiaTheme="minorEastAsia" w:hAnsiTheme="minorHAnsi" w:cstheme="minorBidi"/>
-              <w:noProof/>
-              <w:kern w:val="0"/>
-              <w:sz w:val="22"/>
-              <w:szCs w:val="22"/>
-              <w:lang w:val="es-PE"/>
-            </w:rPr>
-          </w:pPr>
-          <w:hyperlink w:anchor="_Toc49928745" w:history="1">
-            <w:r>
-              <w:rPr>
-                <w:rStyle w:val="Hipervnculo"/>
-                <w:noProof/>
-              </w:rPr>
-              <w:t>4</w:t>
-            </w:r>
-            <w:r>
-              <w:rPr>
-                <w:rFonts w:asciiTheme="minorHAnsi" w:eastAsiaTheme="minorEastAsia" w:hAnsiTheme="minorHAnsi" w:cstheme="minorBidi"/>
-                <w:noProof/>
-                <w:kern w:val="0"/>
-                <w:sz w:val="22"/>
-                <w:szCs w:val="22"/>
-                <w:lang w:val="es-PE"/>
-              </w:rPr>
-              <w:tab/>
-            </w:r>
-            <w:r>
-              <w:rPr>
-                <w:rStyle w:val="Hipervnculo"/>
-                <w:noProof/>
-              </w:rPr>
-              <w:t>BIBLIOGRAFÍA Y REFERENCIAS</w:t>
-            </w:r>
-            <w:r>
-              <w:rPr>
-                <w:noProof/>
-                <w:webHidden/>
-              </w:rPr>
-              <w:tab/>
-            </w:r>
-            <w:r>
-              <w:rPr>
-                <w:noProof/>
-                <w:webHidden/>
-              </w:rPr>
-              <w:fldChar w:fldCharType="begin"/>
-            </w:r>
-            <w:r>
-              <w:rPr>
-                <w:noProof/>
-                <w:webHidden/>
-              </w:rPr>
-              <w:instrText xml:space="preserve"> PAGEREF _Toc49928745 \h </w:instrText>
-            </w:r>
-            <w:r>
-              <w:rPr>
-                <w:noProof/>
-                <w:webHidden/>
-              </w:rPr>
-            </w:r>
-            <w:r>
-              <w:rPr>
-                <w:noProof/>
-                <w:webHidden/>
-              </w:rPr>
-              <w:fldChar w:fldCharType="separate"/>
-            </w:r>
-            <w:r>
-              <w:rPr>
-                <w:noProof/>
-                <w:webHidden/>
-              </w:rPr>
-              <w:t>11</w:t>
+              <w:t>22</w:t>
             </w:r>
             <w:r>
               <w:rPr>
@@ -3170,7 +4050,7 @@
       </w:pPr>
       <w:bookmarkStart w:id="1" w:name="__RefHeading__808_995473275"/>
       <w:bookmarkStart w:id="2" w:name="_Toc49812304"/>
-      <w:bookmarkStart w:id="3" w:name="_Toc49928737"/>
+      <w:bookmarkStart w:id="3" w:name="_Toc49939031"/>
       <w:bookmarkEnd w:id="1"/>
       <w:r>
         <w:lastRenderedPageBreak/>
@@ -3188,12 +4068,15 @@
       </w:pPr>
       <w:bookmarkStart w:id="4" w:name="__RefHeading__810_995473275"/>
       <w:bookmarkStart w:id="5" w:name="_Toc49812305"/>
-      <w:bookmarkStart w:id="6" w:name="_Toc49928738"/>
+      <w:bookmarkStart w:id="6" w:name="_Toc49939032"/>
       <w:bookmarkEnd w:id="4"/>
       <w:r>
-        <w:t>Propósito</w:t>
+        <w:t>P</w:t>
       </w:r>
       <w:bookmarkEnd w:id="5"/>
+      <w:r>
+        <w:t>ROPÓSITO</w:t>
+      </w:r>
       <w:bookmarkEnd w:id="6"/>
     </w:p>
     <w:p>
@@ -3263,12 +4146,15 @@
       </w:pPr>
       <w:bookmarkStart w:id="7" w:name="__RefHeading__812_995473275"/>
       <w:bookmarkStart w:id="8" w:name="_Toc49812306"/>
-      <w:bookmarkStart w:id="9" w:name="_Toc49928739"/>
+      <w:bookmarkStart w:id="9" w:name="_Toc49939033"/>
       <w:bookmarkEnd w:id="7"/>
       <w:r>
-        <w:t>Alcance</w:t>
+        <w:t>A</w:t>
       </w:r>
       <w:bookmarkEnd w:id="8"/>
+      <w:r>
+        <w:t>LCANCE</w:t>
+      </w:r>
       <w:bookmarkEnd w:id="9"/>
     </w:p>
     <w:p>
@@ -3374,7 +4260,7 @@
       </w:pPr>
       <w:bookmarkStart w:id="12" w:name="__RefHeading__822_995473275"/>
       <w:bookmarkStart w:id="13" w:name="_Toc49812307"/>
-      <w:bookmarkStart w:id="14" w:name="_Toc49928740"/>
+      <w:bookmarkStart w:id="14" w:name="_Toc49939034"/>
       <w:bookmarkEnd w:id="12"/>
       <w:r>
         <w:lastRenderedPageBreak/>
@@ -3386,10 +4272,20 @@
     <w:p>
       <w:pPr>
         <w:pStyle w:val="TtulodeTDC"/>
-      </w:pPr>
-      <w:bookmarkStart w:id="15" w:name="_Toc49928741"/>
-      <w:r>
-        <w:t>Módulo Postulante</w:t>
+        <w:rPr>
+          <w:b/>
+          <w:i w:val="0"/>
+          <w:color w:val="auto"/>
+        </w:rPr>
+      </w:pPr>
+      <w:bookmarkStart w:id="15" w:name="_Toc49939035"/>
+      <w:r>
+        <w:rPr>
+          <w:b/>
+          <w:i w:val="0"/>
+          <w:color w:val="auto"/>
+        </w:rPr>
+        <w:t>MÓDULO POSTULANTE</w:t>
       </w:r>
       <w:bookmarkEnd w:id="15"/>
     </w:p>
@@ -3404,11 +4300,12 @@
       <w:pPr>
         <w:pStyle w:val="Ttulo3"/>
         <w:rPr>
+          <w:rFonts w:hint="eastAsia"/>
           <w:i/>
         </w:rPr>
       </w:pPr>
       <w:bookmarkStart w:id="16" w:name="__RefHeading__832_995473275"/>
-      <w:bookmarkStart w:id="17" w:name="_Toc49928742"/>
+      <w:bookmarkStart w:id="17" w:name="_Toc49939036"/>
       <w:bookmarkEnd w:id="16"/>
       <w:r>
         <w:t>LOGIN</w:t>
@@ -4463,10 +5360,11 @@
       <w:pPr>
         <w:pStyle w:val="Ttulo3"/>
         <w:rPr>
+          <w:rFonts w:hint="eastAsia"/>
           <w:i/>
         </w:rPr>
       </w:pPr>
-      <w:bookmarkStart w:id="18" w:name="_Toc49928743"/>
+      <w:bookmarkStart w:id="18" w:name="_Toc49939037"/>
       <w:r>
         <w:lastRenderedPageBreak/>
         <w:t>REGISTRO</w:t>
@@ -4900,17 +5798,8 @@
           <w:rFonts w:ascii="Times New Roman" w:hAnsi="Times New Roman" w:cs="Times New Roman"/>
           <w:sz w:val="24"/>
         </w:rPr>
-        <w:t>Este botón permite abrir la webcam para realizar las fotos, el proceso de tomado de fotos se realiza en la siguiente webcam</w:t>
-      </w:r>
-      <w:proofErr w:type="gramStart"/>
-      <w:r>
-        <w:rPr>
-          <w:rFonts w:ascii="Times New Roman" w:hAnsi="Times New Roman" w:cs="Times New Roman"/>
-          <w:sz w:val="24"/>
-        </w:rPr>
-        <w:t>..</w:t>
-      </w:r>
-      <w:proofErr w:type="gramEnd"/>
+        <w:t>Este botón permite abrir la webcam para realizar las fotos, el proceso de tomado de fotos se realiza en la siguiente webcam..</w:t>
+      </w:r>
     </w:p>
     <w:p>
       <w:pPr>
@@ -5399,25 +6288,7 @@
           <w:rFonts w:ascii="Times New Roman" w:hAnsi="Times New Roman" w:cs="Times New Roman"/>
           <w:sz w:val="24"/>
         </w:rPr>
-        <w:t xml:space="preserve">el dispositivo que queremos abrir para realizar las fotos, en caso de tener </w:t>
-      </w:r>
-      <w:proofErr w:type="spellStart"/>
-      <w:proofErr w:type="gramStart"/>
-      <w:r>
-        <w:rPr>
-          <w:rFonts w:ascii="Times New Roman" w:hAnsi="Times New Roman" w:cs="Times New Roman"/>
-          <w:sz w:val="24"/>
-        </w:rPr>
-        <w:t>mas</w:t>
-      </w:r>
-      <w:proofErr w:type="spellEnd"/>
-      <w:proofErr w:type="gramEnd"/>
-      <w:r>
-        <w:rPr>
-          <w:rFonts w:ascii="Times New Roman" w:hAnsi="Times New Roman" w:cs="Times New Roman"/>
-          <w:sz w:val="24"/>
-        </w:rPr>
-        <w:t xml:space="preserve"> de 1webcam,</w:t>
+        <w:t>el dispositivo que queremos abrir para realizar las fotos, en caso de tener mas de 1webcam,</w:t>
       </w:r>
       <w:r>
         <w:rPr>
@@ -5599,11 +6470,16 @@
     <w:p>
       <w:pPr>
         <w:pStyle w:val="Ttulo3"/>
-      </w:pPr>
+        <w:rPr>
+          <w:rFonts w:hint="eastAsia"/>
+        </w:rPr>
+      </w:pPr>
+      <w:bookmarkStart w:id="19" w:name="_Toc49939038"/>
       <w:r>
         <w:lastRenderedPageBreak/>
         <w:t>HOME</w:t>
       </w:r>
+      <w:bookmarkEnd w:id="19"/>
     </w:p>
     <w:p>
       <w:pPr>
@@ -5857,11 +6733,16 @@
     <w:p>
       <w:pPr>
         <w:pStyle w:val="Ttulo3"/>
-      </w:pPr>
+        <w:rPr>
+          <w:rFonts w:hint="eastAsia"/>
+        </w:rPr>
+      </w:pPr>
+      <w:bookmarkStart w:id="20" w:name="_Toc49939039"/>
       <w:r>
         <w:lastRenderedPageBreak/>
         <w:t>MI INFORMACIÓN</w:t>
       </w:r>
+      <w:bookmarkEnd w:id="20"/>
     </w:p>
     <w:p>
       <w:pPr>
@@ -6044,11 +6925,25 @@
     <w:p>
       <w:pPr>
         <w:pStyle w:val="Ttulo3"/>
-      </w:pPr>
+        <w:rPr>
+          <w:rFonts w:hint="eastAsia"/>
+        </w:rPr>
+      </w:pPr>
+      <w:bookmarkStart w:id="21" w:name="_Toc49939040"/>
       <w:r>
         <w:lastRenderedPageBreak/>
-        <w:t>Trámite de Constancia de Ingreso de Postulante.</w:t>
-      </w:r>
+        <w:t>TR</w:t>
+      </w:r>
+      <w:r>
+        <w:rPr>
+          <w:rFonts w:hint="cs"/>
+        </w:rPr>
+        <w:t>Á</w:t>
+      </w:r>
+      <w:r>
+        <w:t>MITE DE CONSTANCIA DE INGRESO DE POSTULANTE.</w:t>
+      </w:r>
+      <w:bookmarkEnd w:id="21"/>
     </w:p>
     <w:p>
       <w:pPr>
@@ -6295,10 +7190,19 @@
     <w:p>
       <w:pPr>
         <w:pStyle w:val="Ttulo2"/>
-      </w:pPr>
-      <w:r>
+        <w:rPr>
+          <w:rFonts w:hint="eastAsia"/>
+          <w:i w:val="0"/>
+        </w:rPr>
+      </w:pPr>
+      <w:bookmarkStart w:id="22" w:name="_Toc49939041"/>
+      <w:r>
+        <w:rPr>
+          <w:i w:val="0"/>
+        </w:rPr>
         <w:t>MÓDULO DE ADMINISTRADOR</w:t>
       </w:r>
+      <w:bookmarkEnd w:id="22"/>
     </w:p>
     <w:p>
       <w:pPr>
@@ -6313,7 +7217,11 @@
     <w:p>
       <w:pPr>
         <w:pStyle w:val="Ttulo3"/>
-      </w:pPr>
+        <w:rPr>
+          <w:rFonts w:hint="eastAsia"/>
+        </w:rPr>
+      </w:pPr>
+      <w:bookmarkStart w:id="23" w:name="_Toc49939042"/>
       <w:r>
         <w:rPr>
           <w:noProof/>
@@ -6384,23 +7292,19 @@
         </w:drawing>
       </w:r>
       <w:r>
-        <w:t>Login</w:t>
-      </w:r>
-    </w:p>
-    <w:p>
-      <w:pPr>
-        <w:pStyle w:val="Textbody"/>
-      </w:pPr>
-      <w:r>
-        <w:t xml:space="preserve">Esta es la interfaz de </w:t>
-      </w:r>
-      <w:proofErr w:type="gramStart"/>
-      <w:r>
-        <w:t>Login ,</w:t>
-      </w:r>
-      <w:proofErr w:type="gramEnd"/>
-      <w:r>
-        <w:t xml:space="preserve"> como vemos contiene 2 campos , las cuales son:</w:t>
+        <w:rPr>
+          <w:rFonts w:hint="eastAsia"/>
+        </w:rPr>
+        <w:t>LOGIN</w:t>
+      </w:r>
+      <w:bookmarkEnd w:id="23"/>
+    </w:p>
+    <w:p>
+      <w:pPr>
+        <w:pStyle w:val="Textbody"/>
+      </w:pPr>
+      <w:r>
+        <w:t>Esta es la interfaz de Login , como vemos contiene 2 campos , las cuales son:</w:t>
       </w:r>
     </w:p>
     <w:p>
@@ -6721,11 +7625,16 @@
     <w:p>
       <w:pPr>
         <w:pStyle w:val="Ttulo3"/>
-      </w:pPr>
+        <w:rPr>
+          <w:rFonts w:hint="eastAsia"/>
+        </w:rPr>
+      </w:pPr>
+      <w:bookmarkStart w:id="24" w:name="_Toc49939043"/>
       <w:r>
         <w:lastRenderedPageBreak/>
         <w:t>HOME</w:t>
       </w:r>
+      <w:bookmarkEnd w:id="24"/>
     </w:p>
     <w:p>
       <w:pPr>
@@ -6778,15 +7687,7 @@
         <w:pStyle w:val="Textbody"/>
       </w:pPr>
       <w:r>
-        <w:t xml:space="preserve">Esta es la página principal de Administrador la </w:t>
-      </w:r>
-      <w:proofErr w:type="gramStart"/>
-      <w:r>
-        <w:t>cual ,</w:t>
-      </w:r>
-      <w:proofErr w:type="gramEnd"/>
-      <w:r>
-        <w:t xml:space="preserve"> tiene información personal en la parte centrar, por el lado izquierdo la opción que este puede realizar, por la parte superior derecha la opción de salir.</w:t>
+        <w:t>Esta es la página principal de Administrador la cual , tiene información personal en la parte centrar, por el lado izquierdo la opción que este puede realizar, por la parte superior derecha la opción de salir.</w:t>
       </w:r>
     </w:p>
     <w:p>
@@ -6962,10 +7863,2145 @@
     </w:p>
     <w:p>
       <w:pPr>
-        <w:pStyle w:val="Textbody"/>
-      </w:pPr>
-      <w:bookmarkStart w:id="19" w:name="_GoBack"/>
-      <w:bookmarkEnd w:id="19"/>
+        <w:pStyle w:val="Ttulo3"/>
+        <w:rPr>
+          <w:rFonts w:hint="eastAsia"/>
+        </w:rPr>
+      </w:pPr>
+      <w:bookmarkStart w:id="25" w:name="_Toc49939044"/>
+      <w:r>
+        <w:rPr>
+          <w:noProof/>
+          <w:lang w:val="es-PE"/>
+        </w:rPr>
+        <w:lastRenderedPageBreak/>
+        <w:drawing>
+          <wp:anchor distT="0" distB="0" distL="114300" distR="114300" simplePos="0" relativeHeight="251683840" behindDoc="1" locked="0" layoutInCell="1" allowOverlap="1">
+            <wp:simplePos x="0" y="0"/>
+            <wp:positionH relativeFrom="column">
+              <wp:posOffset>-176893</wp:posOffset>
+            </wp:positionH>
+            <wp:positionV relativeFrom="paragraph">
+              <wp:posOffset>377916</wp:posOffset>
+            </wp:positionV>
+            <wp:extent cx="5760085" cy="2604770"/>
+            <wp:effectExtent l="0" t="0" r="0" b="5080"/>
+            <wp:wrapTight wrapText="bothSides">
+              <wp:wrapPolygon edited="0">
+                <wp:start x="0" y="0"/>
+                <wp:lineTo x="0" y="21484"/>
+                <wp:lineTo x="21502" y="21484"/>
+                <wp:lineTo x="21502" y="0"/>
+                <wp:lineTo x="0" y="0"/>
+              </wp:wrapPolygon>
+            </wp:wrapTight>
+            <wp:docPr id="36" name="Imagen 36"/>
+            <wp:cNvGraphicFramePr>
+              <a:graphicFrameLocks xmlns:a="http://schemas.openxmlformats.org/drawingml/2006/main" noChangeAspect="1"/>
+            </wp:cNvGraphicFramePr>
+            <a:graphic xmlns:a="http://schemas.openxmlformats.org/drawingml/2006/main">
+              <a:graphicData uri="http://schemas.openxmlformats.org/drawingml/2006/picture">
+                <pic:pic xmlns:pic="http://schemas.openxmlformats.org/drawingml/2006/picture">
+                  <pic:nvPicPr>
+                    <pic:cNvPr id="1" name=""/>
+                    <pic:cNvPicPr/>
+                  </pic:nvPicPr>
+                  <pic:blipFill>
+                    <a:blip r:embed="rId29">
+                      <a:extLst>
+                        <a:ext uri="{28A0092B-C50C-407E-A947-70E740481C1C}">
+                          <a14:useLocalDpi xmlns:a14="http://schemas.microsoft.com/office/drawing/2010/main" val="0"/>
+                        </a:ext>
+                      </a:extLst>
+                    </a:blip>
+                    <a:stretch>
+                      <a:fillRect/>
+                    </a:stretch>
+                  </pic:blipFill>
+                  <pic:spPr>
+                    <a:xfrm>
+                      <a:off x="0" y="0"/>
+                      <a:ext cx="5760085" cy="2604770"/>
+                    </a:xfrm>
+                    <a:prstGeom prst="rect">
+                      <a:avLst/>
+                    </a:prstGeom>
+                  </pic:spPr>
+                </pic:pic>
+              </a:graphicData>
+            </a:graphic>
+            <wp14:sizeRelH relativeFrom="page">
+              <wp14:pctWidth>0</wp14:pctWidth>
+            </wp14:sizeRelH>
+            <wp14:sizeRelV relativeFrom="page">
+              <wp14:pctHeight>0</wp14:pctHeight>
+            </wp14:sizeRelV>
+          </wp:anchor>
+        </w:drawing>
+      </w:r>
+      <w:r>
+        <w:rPr>
+          <w:rFonts w:hint="eastAsia"/>
+        </w:rPr>
+        <w:t>LISTADO DE POSTULANTES</w:t>
+      </w:r>
+      <w:bookmarkEnd w:id="25"/>
+    </w:p>
+    <w:p>
+      <w:pPr>
+        <w:pStyle w:val="Textbody"/>
+      </w:pPr>
+      <w:r>
+        <w:rPr>
+          <w:noProof/>
+          <w:lang w:val="es-PE"/>
+        </w:rPr>
+        <w:drawing>
+          <wp:anchor distT="0" distB="0" distL="114300" distR="114300" simplePos="0" relativeHeight="251684864" behindDoc="1" locked="0" layoutInCell="1" allowOverlap="1">
+            <wp:simplePos x="0" y="0"/>
+            <wp:positionH relativeFrom="column">
+              <wp:posOffset>2120265</wp:posOffset>
+            </wp:positionH>
+            <wp:positionV relativeFrom="paragraph">
+              <wp:posOffset>3390265</wp:posOffset>
+            </wp:positionV>
+            <wp:extent cx="1123950" cy="581025"/>
+            <wp:effectExtent l="0" t="0" r="0" b="9525"/>
+            <wp:wrapTight wrapText="bothSides">
+              <wp:wrapPolygon edited="0">
+                <wp:start x="0" y="0"/>
+                <wp:lineTo x="0" y="21246"/>
+                <wp:lineTo x="21234" y="21246"/>
+                <wp:lineTo x="21234" y="0"/>
+                <wp:lineTo x="0" y="0"/>
+              </wp:wrapPolygon>
+            </wp:wrapTight>
+            <wp:docPr id="38" name="Imagen 38"/>
+            <wp:cNvGraphicFramePr>
+              <a:graphicFrameLocks xmlns:a="http://schemas.openxmlformats.org/drawingml/2006/main" noChangeAspect="1"/>
+            </wp:cNvGraphicFramePr>
+            <a:graphic xmlns:a="http://schemas.openxmlformats.org/drawingml/2006/main">
+              <a:graphicData uri="http://schemas.openxmlformats.org/drawingml/2006/picture">
+                <pic:pic xmlns:pic="http://schemas.openxmlformats.org/drawingml/2006/picture">
+                  <pic:nvPicPr>
+                    <pic:cNvPr id="1" name=""/>
+                    <pic:cNvPicPr/>
+                  </pic:nvPicPr>
+                  <pic:blipFill>
+                    <a:blip r:embed="rId30">
+                      <a:extLst>
+                        <a:ext uri="{28A0092B-C50C-407E-A947-70E740481C1C}">
+                          <a14:useLocalDpi xmlns:a14="http://schemas.microsoft.com/office/drawing/2010/main" val="0"/>
+                        </a:ext>
+                      </a:extLst>
+                    </a:blip>
+                    <a:stretch>
+                      <a:fillRect/>
+                    </a:stretch>
+                  </pic:blipFill>
+                  <pic:spPr>
+                    <a:xfrm>
+                      <a:off x="0" y="0"/>
+                      <a:ext cx="1123950" cy="581025"/>
+                    </a:xfrm>
+                    <a:prstGeom prst="rect">
+                      <a:avLst/>
+                    </a:prstGeom>
+                  </pic:spPr>
+                </pic:pic>
+              </a:graphicData>
+            </a:graphic>
+            <wp14:sizeRelH relativeFrom="page">
+              <wp14:pctWidth>0</wp14:pctWidth>
+            </wp14:sizeRelH>
+            <wp14:sizeRelV relativeFrom="page">
+              <wp14:pctHeight>0</wp14:pctHeight>
+            </wp14:sizeRelV>
+          </wp:anchor>
+        </w:drawing>
+      </w:r>
+      <w:r>
+        <w:t xml:space="preserve">Esta interfaz muestra  el listado de los postulantes, aquí podemos realizar filtros </w:t>
+      </w:r>
+      <w:r>
+        <w:rPr>
+          <w:noProof/>
+          <w:lang w:val="es-PE"/>
+        </w:rPr>
+        <w:drawing>
+          <wp:inline distT="0" distB="0" distL="0" distR="0" wp14:anchorId="10ADB480" wp14:editId="79453FE9">
+            <wp:extent cx="2525485" cy="464759"/>
+            <wp:effectExtent l="0" t="0" r="0" b="0"/>
+            <wp:docPr id="37" name="Imagen 37"/>
+            <wp:cNvGraphicFramePr>
+              <a:graphicFrameLocks xmlns:a="http://schemas.openxmlformats.org/drawingml/2006/main" noChangeAspect="1"/>
+            </wp:cNvGraphicFramePr>
+            <a:graphic xmlns:a="http://schemas.openxmlformats.org/drawingml/2006/main">
+              <a:graphicData uri="http://schemas.openxmlformats.org/drawingml/2006/picture">
+                <pic:pic xmlns:pic="http://schemas.openxmlformats.org/drawingml/2006/picture">
+                  <pic:nvPicPr>
+                    <pic:cNvPr id="1" name=""/>
+                    <pic:cNvPicPr/>
+                  </pic:nvPicPr>
+                  <pic:blipFill>
+                    <a:blip r:embed="rId31"/>
+                    <a:stretch>
+                      <a:fillRect/>
+                    </a:stretch>
+                  </pic:blipFill>
+                  <pic:spPr>
+                    <a:xfrm>
+                      <a:off x="0" y="0"/>
+                      <a:ext cx="2573907" cy="473670"/>
+                    </a:xfrm>
+                    <a:prstGeom prst="rect">
+                      <a:avLst/>
+                    </a:prstGeom>
+                  </pic:spPr>
+                </pic:pic>
+              </a:graphicData>
+            </a:graphic>
+          </wp:inline>
+        </w:drawing>
+      </w:r>
+      <w:r>
+        <w:t xml:space="preserve"> , así como también escoger la cantidad de postulantes que queremos ver en nuestra tabla.</w:t>
+      </w:r>
+      <w:r>
+        <w:rPr>
+          <w:noProof/>
+          <w:lang w:val="es-PE"/>
+        </w:rPr>
+        <w:t xml:space="preserve"> </w:t>
+      </w:r>
+    </w:p>
+    <w:p>
+      <w:pPr>
+        <w:pStyle w:val="Ttulo4"/>
+        <w:numPr>
+          <w:ilvl w:val="0"/>
+          <w:numId w:val="0"/>
+        </w:numPr>
+        <w:shd w:val="clear" w:color="auto" w:fill="FFFFFF"/>
+        <w:spacing w:before="0"/>
+        <w:ind w:left="864"/>
+        <w:rPr>
+          <w:rFonts w:ascii="Segoe UI" w:hAnsi="Segoe UI" w:cs="Segoe UI"/>
+          <w:b w:val="0"/>
+          <w:bCs w:val="0"/>
+          <w:color w:val="333333"/>
+          <w:spacing w:val="-4"/>
+        </w:rPr>
+      </w:pPr>
+    </w:p>
+    <w:p>
+      <w:pPr>
+        <w:pStyle w:val="Textbody"/>
+      </w:pPr>
+    </w:p>
+    <w:p>
+      <w:pPr>
+        <w:pStyle w:val="Textbody"/>
+      </w:pPr>
+    </w:p>
+    <w:p>
+      <w:pPr>
+        <w:pStyle w:val="Ttulo3"/>
+        <w:rPr>
+          <w:rFonts w:hint="eastAsia"/>
+          <w:shd w:val="clear" w:color="auto" w:fill="FFFFFF"/>
+        </w:rPr>
+      </w:pPr>
+      <w:bookmarkStart w:id="26" w:name="_Toc49939045"/>
+      <w:r>
+        <w:rPr>
+          <w:shd w:val="clear" w:color="auto" w:fill="FFFFFF"/>
+        </w:rPr>
+        <w:t>LISTA DE SOLICITUDES EN PROCESO</w:t>
+      </w:r>
+      <w:bookmarkEnd w:id="26"/>
+    </w:p>
+    <w:p>
+      <w:pPr>
+        <w:pStyle w:val="Textbody"/>
+      </w:pPr>
+      <w:r>
+        <w:rPr>
+          <w:noProof/>
+          <w:lang w:val="es-PE"/>
+        </w:rPr>
+        <w:drawing>
+          <wp:inline distT="0" distB="0" distL="0" distR="0" wp14:anchorId="634DDFCE" wp14:editId="0A5AFEE4">
+            <wp:extent cx="2762250" cy="1876425"/>
+            <wp:effectExtent l="0" t="0" r="0" b="9525"/>
+            <wp:docPr id="40" name="Imagen 40"/>
+            <wp:cNvGraphicFramePr>
+              <a:graphicFrameLocks xmlns:a="http://schemas.openxmlformats.org/drawingml/2006/main" noChangeAspect="1"/>
+            </wp:cNvGraphicFramePr>
+            <a:graphic xmlns:a="http://schemas.openxmlformats.org/drawingml/2006/main">
+              <a:graphicData uri="http://schemas.openxmlformats.org/drawingml/2006/picture">
+                <pic:pic xmlns:pic="http://schemas.openxmlformats.org/drawingml/2006/picture">
+                  <pic:nvPicPr>
+                    <pic:cNvPr id="1" name=""/>
+                    <pic:cNvPicPr/>
+                  </pic:nvPicPr>
+                  <pic:blipFill>
+                    <a:blip r:embed="rId32"/>
+                    <a:stretch>
+                      <a:fillRect/>
+                    </a:stretch>
+                  </pic:blipFill>
+                  <pic:spPr>
+                    <a:xfrm>
+                      <a:off x="0" y="0"/>
+                      <a:ext cx="2762250" cy="1876425"/>
+                    </a:xfrm>
+                    <a:prstGeom prst="rect">
+                      <a:avLst/>
+                    </a:prstGeom>
+                  </pic:spPr>
+                </pic:pic>
+              </a:graphicData>
+            </a:graphic>
+          </wp:inline>
+        </w:drawing>
+      </w:r>
+      <w:r>
+        <w:rPr>
+          <w:rFonts w:hint="eastAsia"/>
+        </w:rPr>
+        <w:t>A</w:t>
+      </w:r>
+      <w:r>
+        <w:t xml:space="preserve">quí como se mencionó anteriormente se realizará se listará los trámites pendientes que están en proceso de verificación si cumple con los requisitos establecidos para poder obtener su </w:t>
+      </w:r>
+      <w:r>
+        <w:t>constancia de ingreso.</w:t>
+      </w:r>
+    </w:p>
+    <w:p>
+      <w:pPr>
+        <w:pStyle w:val="Textbody"/>
+      </w:pPr>
+      <w:r>
+        <w:rPr>
+          <w:noProof/>
+          <w:lang w:val="es-PE"/>
+        </w:rPr>
+        <w:lastRenderedPageBreak/>
+        <w:drawing>
+          <wp:inline distT="0" distB="0" distL="0" distR="0" wp14:anchorId="7903975C" wp14:editId="580245C4">
+            <wp:extent cx="5238750" cy="2428875"/>
+            <wp:effectExtent l="0" t="0" r="0" b="9525"/>
+            <wp:docPr id="39" name="Imagen 39"/>
+            <wp:cNvGraphicFramePr>
+              <a:graphicFrameLocks xmlns:a="http://schemas.openxmlformats.org/drawingml/2006/main" noChangeAspect="1"/>
+            </wp:cNvGraphicFramePr>
+            <a:graphic xmlns:a="http://schemas.openxmlformats.org/drawingml/2006/main">
+              <a:graphicData uri="http://schemas.openxmlformats.org/drawingml/2006/picture">
+                <pic:pic xmlns:pic="http://schemas.openxmlformats.org/drawingml/2006/picture">
+                  <pic:nvPicPr>
+                    <pic:cNvPr id="1" name=""/>
+                    <pic:cNvPicPr/>
+                  </pic:nvPicPr>
+                  <pic:blipFill>
+                    <a:blip r:embed="rId33"/>
+                    <a:stretch>
+                      <a:fillRect/>
+                    </a:stretch>
+                  </pic:blipFill>
+                  <pic:spPr>
+                    <a:xfrm>
+                      <a:off x="0" y="0"/>
+                      <a:ext cx="5238750" cy="2428875"/>
+                    </a:xfrm>
+                    <a:prstGeom prst="rect">
+                      <a:avLst/>
+                    </a:prstGeom>
+                  </pic:spPr>
+                </pic:pic>
+              </a:graphicData>
+            </a:graphic>
+          </wp:inline>
+        </w:drawing>
+      </w:r>
+    </w:p>
+    <w:p>
+      <w:pPr>
+        <w:pStyle w:val="Textbody"/>
+      </w:pPr>
+      <w:r>
+        <w:rPr>
+          <w:noProof/>
+          <w:lang w:val="es-PE"/>
+        </w:rPr>
+        <w:drawing>
+          <wp:anchor distT="0" distB="0" distL="114300" distR="114300" simplePos="0" relativeHeight="251685888" behindDoc="1" locked="0" layoutInCell="1" allowOverlap="1">
+            <wp:simplePos x="0" y="0"/>
+            <wp:positionH relativeFrom="column">
+              <wp:posOffset>-2449</wp:posOffset>
+            </wp:positionH>
+            <wp:positionV relativeFrom="paragraph">
+              <wp:posOffset>-3538</wp:posOffset>
+            </wp:positionV>
+            <wp:extent cx="1095375" cy="419100"/>
+            <wp:effectExtent l="0" t="0" r="9525" b="0"/>
+            <wp:wrapTight wrapText="bothSides">
+              <wp:wrapPolygon edited="0">
+                <wp:start x="0" y="0"/>
+                <wp:lineTo x="0" y="20618"/>
+                <wp:lineTo x="21412" y="20618"/>
+                <wp:lineTo x="21412" y="0"/>
+                <wp:lineTo x="0" y="0"/>
+              </wp:wrapPolygon>
+            </wp:wrapTight>
+            <wp:docPr id="42" name="Imagen 42"/>
+            <wp:cNvGraphicFramePr>
+              <a:graphicFrameLocks xmlns:a="http://schemas.openxmlformats.org/drawingml/2006/main" noChangeAspect="1"/>
+            </wp:cNvGraphicFramePr>
+            <a:graphic xmlns:a="http://schemas.openxmlformats.org/drawingml/2006/main">
+              <a:graphicData uri="http://schemas.openxmlformats.org/drawingml/2006/picture">
+                <pic:pic xmlns:pic="http://schemas.openxmlformats.org/drawingml/2006/picture">
+                  <pic:nvPicPr>
+                    <pic:cNvPr id="1" name=""/>
+                    <pic:cNvPicPr/>
+                  </pic:nvPicPr>
+                  <pic:blipFill>
+                    <a:blip r:embed="rId34">
+                      <a:extLst>
+                        <a:ext uri="{28A0092B-C50C-407E-A947-70E740481C1C}">
+                          <a14:useLocalDpi xmlns:a14="http://schemas.microsoft.com/office/drawing/2010/main" val="0"/>
+                        </a:ext>
+                      </a:extLst>
+                    </a:blip>
+                    <a:stretch>
+                      <a:fillRect/>
+                    </a:stretch>
+                  </pic:blipFill>
+                  <pic:spPr>
+                    <a:xfrm>
+                      <a:off x="0" y="0"/>
+                      <a:ext cx="1095375" cy="419100"/>
+                    </a:xfrm>
+                    <a:prstGeom prst="rect">
+                      <a:avLst/>
+                    </a:prstGeom>
+                  </pic:spPr>
+                </pic:pic>
+              </a:graphicData>
+            </a:graphic>
+            <wp14:sizeRelH relativeFrom="page">
+              <wp14:pctWidth>0</wp14:pctWidth>
+            </wp14:sizeRelH>
+            <wp14:sizeRelV relativeFrom="page">
+              <wp14:pctHeight>0</wp14:pctHeight>
+            </wp14:sizeRelV>
+          </wp:anchor>
+        </w:drawing>
+      </w:r>
+    </w:p>
+    <w:p>
+      <w:pPr>
+        <w:pStyle w:val="Textbody"/>
+      </w:pPr>
+      <w:r>
+        <w:rPr>
+          <w:rFonts w:hint="eastAsia"/>
+        </w:rPr>
+        <w:t>C</w:t>
+      </w:r>
+      <w:r>
+        <w:t>onstamos con un tabulador la cual nos permitirá ver los demás registros.</w:t>
+      </w:r>
+    </w:p>
+    <w:p>
+      <w:pPr>
+        <w:pStyle w:val="Textbody"/>
+      </w:pPr>
+    </w:p>
+    <w:p>
+      <w:pPr>
+        <w:pStyle w:val="Textbody"/>
+      </w:pPr>
+      <w:r>
+        <w:rPr>
+          <w:noProof/>
+          <w:lang w:val="es-PE"/>
+        </w:rPr>
+        <w:drawing>
+          <wp:inline distT="0" distB="0" distL="0" distR="0" wp14:anchorId="6DE554D0" wp14:editId="4A9C93B9">
+            <wp:extent cx="428625" cy="447675"/>
+            <wp:effectExtent l="0" t="0" r="9525" b="9525"/>
+            <wp:docPr id="49" name="Imagen 49"/>
+            <wp:cNvGraphicFramePr>
+              <a:graphicFrameLocks xmlns:a="http://schemas.openxmlformats.org/drawingml/2006/main" noChangeAspect="1"/>
+            </wp:cNvGraphicFramePr>
+            <a:graphic xmlns:a="http://schemas.openxmlformats.org/drawingml/2006/main">
+              <a:graphicData uri="http://schemas.openxmlformats.org/drawingml/2006/picture">
+                <pic:pic xmlns:pic="http://schemas.openxmlformats.org/drawingml/2006/picture">
+                  <pic:nvPicPr>
+                    <pic:cNvPr id="1" name=""/>
+                    <pic:cNvPicPr/>
+                  </pic:nvPicPr>
+                  <pic:blipFill>
+                    <a:blip r:embed="rId35"/>
+                    <a:stretch>
+                      <a:fillRect/>
+                    </a:stretch>
+                  </pic:blipFill>
+                  <pic:spPr>
+                    <a:xfrm>
+                      <a:off x="0" y="0"/>
+                      <a:ext cx="428625" cy="447675"/>
+                    </a:xfrm>
+                    <a:prstGeom prst="rect">
+                      <a:avLst/>
+                    </a:prstGeom>
+                  </pic:spPr>
+                </pic:pic>
+              </a:graphicData>
+            </a:graphic>
+          </wp:inline>
+        </w:drawing>
+      </w:r>
+      <w:r>
+        <w:t>Ópcion para revisar y darle diferentes estados al trámite que solicito el postulante.</w:t>
+      </w:r>
+    </w:p>
+    <w:p>
+      <w:pPr>
+        <w:pStyle w:val="Textbody"/>
+      </w:pPr>
+      <w:r>
+        <w:rPr>
+          <w:noProof/>
+          <w:lang w:val="es-PE"/>
+        </w:rPr>
+        <w:drawing>
+          <wp:anchor distT="0" distB="0" distL="114300" distR="114300" simplePos="0" relativeHeight="251688960" behindDoc="1" locked="0" layoutInCell="1" allowOverlap="1">
+            <wp:simplePos x="0" y="0"/>
+            <wp:positionH relativeFrom="column">
+              <wp:posOffset>-220254</wp:posOffset>
+            </wp:positionH>
+            <wp:positionV relativeFrom="paragraph">
+              <wp:posOffset>713922</wp:posOffset>
+            </wp:positionV>
+            <wp:extent cx="3140075" cy="2454275"/>
+            <wp:effectExtent l="0" t="0" r="3175" b="3175"/>
+            <wp:wrapTight wrapText="bothSides">
+              <wp:wrapPolygon edited="0">
+                <wp:start x="0" y="0"/>
+                <wp:lineTo x="0" y="21460"/>
+                <wp:lineTo x="21491" y="21460"/>
+                <wp:lineTo x="21491" y="0"/>
+                <wp:lineTo x="0" y="0"/>
+              </wp:wrapPolygon>
+            </wp:wrapTight>
+            <wp:docPr id="51" name="Imagen 51"/>
+            <wp:cNvGraphicFramePr>
+              <a:graphicFrameLocks xmlns:a="http://schemas.openxmlformats.org/drawingml/2006/main" noChangeAspect="1"/>
+            </wp:cNvGraphicFramePr>
+            <a:graphic xmlns:a="http://schemas.openxmlformats.org/drawingml/2006/main">
+              <a:graphicData uri="http://schemas.openxmlformats.org/drawingml/2006/picture">
+                <pic:pic xmlns:pic="http://schemas.openxmlformats.org/drawingml/2006/picture">
+                  <pic:nvPicPr>
+                    <pic:cNvPr id="1" name=""/>
+                    <pic:cNvPicPr/>
+                  </pic:nvPicPr>
+                  <pic:blipFill>
+                    <a:blip r:embed="rId36">
+                      <a:extLst>
+                        <a:ext uri="{28A0092B-C50C-407E-A947-70E740481C1C}">
+                          <a14:useLocalDpi xmlns:a14="http://schemas.microsoft.com/office/drawing/2010/main" val="0"/>
+                        </a:ext>
+                      </a:extLst>
+                    </a:blip>
+                    <a:stretch>
+                      <a:fillRect/>
+                    </a:stretch>
+                  </pic:blipFill>
+                  <pic:spPr>
+                    <a:xfrm>
+                      <a:off x="0" y="0"/>
+                      <a:ext cx="3140075" cy="2454275"/>
+                    </a:xfrm>
+                    <a:prstGeom prst="rect">
+                      <a:avLst/>
+                    </a:prstGeom>
+                  </pic:spPr>
+                </pic:pic>
+              </a:graphicData>
+            </a:graphic>
+            <wp14:sizeRelH relativeFrom="page">
+              <wp14:pctWidth>0</wp14:pctWidth>
+            </wp14:sizeRelH>
+            <wp14:sizeRelV relativeFrom="page">
+              <wp14:pctHeight>0</wp14:pctHeight>
+            </wp14:sizeRelV>
+          </wp:anchor>
+        </w:drawing>
+      </w:r>
+      <w:r>
+        <w:rPr>
+          <w:noProof/>
+          <w:lang w:val="es-PE"/>
+        </w:rPr>
+        <w:drawing>
+          <wp:inline distT="0" distB="0" distL="0" distR="0" wp14:anchorId="47F18546" wp14:editId="0CB5BB20">
+            <wp:extent cx="5760085" cy="581660"/>
+            <wp:effectExtent l="0" t="0" r="0" b="8890"/>
+            <wp:docPr id="50" name="Imagen 50"/>
+            <wp:cNvGraphicFramePr>
+              <a:graphicFrameLocks xmlns:a="http://schemas.openxmlformats.org/drawingml/2006/main" noChangeAspect="1"/>
+            </wp:cNvGraphicFramePr>
+            <a:graphic xmlns:a="http://schemas.openxmlformats.org/drawingml/2006/main">
+              <a:graphicData uri="http://schemas.openxmlformats.org/drawingml/2006/picture">
+                <pic:pic xmlns:pic="http://schemas.openxmlformats.org/drawingml/2006/picture">
+                  <pic:nvPicPr>
+                    <pic:cNvPr id="1" name=""/>
+                    <pic:cNvPicPr/>
+                  </pic:nvPicPr>
+                  <pic:blipFill>
+                    <a:blip r:embed="rId37"/>
+                    <a:stretch>
+                      <a:fillRect/>
+                    </a:stretch>
+                  </pic:blipFill>
+                  <pic:spPr>
+                    <a:xfrm>
+                      <a:off x="0" y="0"/>
+                      <a:ext cx="5760085" cy="581660"/>
+                    </a:xfrm>
+                    <a:prstGeom prst="rect">
+                      <a:avLst/>
+                    </a:prstGeom>
+                  </pic:spPr>
+                </pic:pic>
+              </a:graphicData>
+            </a:graphic>
+          </wp:inline>
+        </w:drawing>
+      </w:r>
+    </w:p>
+    <w:p>
+      <w:pPr>
+        <w:pStyle w:val="Textbody"/>
+      </w:pPr>
+    </w:p>
+    <w:p>
+      <w:pPr>
+        <w:pStyle w:val="Textbody"/>
+      </w:pPr>
+    </w:p>
+    <w:p>
+      <w:pPr>
+        <w:pStyle w:val="Textbody"/>
+      </w:pPr>
+    </w:p>
+    <w:p>
+      <w:pPr>
+        <w:pStyle w:val="Textbody"/>
+      </w:pPr>
+      <w:r>
+        <w:t>Generar DOC: Esta opción nos generará la constancia de Postulante en formato pdf y se esperará para derivar este doc para realizar las firmas respectivas y tener una constancia digital con las firmas para la veracidad de esta constancia.</w:t>
+      </w:r>
+    </w:p>
+    <w:p>
+      <w:pPr>
+        <w:pStyle w:val="Textbody"/>
+      </w:pPr>
+      <w:r>
+        <w:rPr>
+          <w:noProof/>
+          <w:lang w:val="es-PE"/>
+        </w:rPr>
+        <w:drawing>
+          <wp:anchor distT="0" distB="0" distL="114300" distR="114300" simplePos="0" relativeHeight="251692032" behindDoc="1" locked="0" layoutInCell="1" allowOverlap="1">
+            <wp:simplePos x="0" y="0"/>
+            <wp:positionH relativeFrom="column">
+              <wp:posOffset>3331210</wp:posOffset>
+            </wp:positionH>
+            <wp:positionV relativeFrom="paragraph">
+              <wp:posOffset>60506</wp:posOffset>
+            </wp:positionV>
+            <wp:extent cx="1905000" cy="438150"/>
+            <wp:effectExtent l="0" t="0" r="0" b="0"/>
+            <wp:wrapTight wrapText="bothSides">
+              <wp:wrapPolygon edited="0">
+                <wp:start x="0" y="0"/>
+                <wp:lineTo x="0" y="20661"/>
+                <wp:lineTo x="21384" y="20661"/>
+                <wp:lineTo x="21384" y="0"/>
+                <wp:lineTo x="0" y="0"/>
+              </wp:wrapPolygon>
+            </wp:wrapTight>
+            <wp:docPr id="54" name="Imagen 54"/>
+            <wp:cNvGraphicFramePr>
+              <a:graphicFrameLocks xmlns:a="http://schemas.openxmlformats.org/drawingml/2006/main" noChangeAspect="1"/>
+            </wp:cNvGraphicFramePr>
+            <a:graphic xmlns:a="http://schemas.openxmlformats.org/drawingml/2006/main">
+              <a:graphicData uri="http://schemas.openxmlformats.org/drawingml/2006/picture">
+                <pic:pic xmlns:pic="http://schemas.openxmlformats.org/drawingml/2006/picture">
+                  <pic:nvPicPr>
+                    <pic:cNvPr id="1" name=""/>
+                    <pic:cNvPicPr/>
+                  </pic:nvPicPr>
+                  <pic:blipFill rotWithShape="1">
+                    <a:blip r:embed="rId38">
+                      <a:extLst>
+                        <a:ext uri="{28A0092B-C50C-407E-A947-70E740481C1C}">
+                          <a14:useLocalDpi xmlns:a14="http://schemas.microsoft.com/office/drawing/2010/main" val="0"/>
+                        </a:ext>
+                      </a:extLst>
+                    </a:blip>
+                    <a:srcRect r="61390"/>
+                    <a:stretch/>
+                  </pic:blipFill>
+                  <pic:spPr bwMode="auto">
+                    <a:xfrm>
+                      <a:off x="0" y="0"/>
+                      <a:ext cx="1905000" cy="438150"/>
+                    </a:xfrm>
+                    <a:prstGeom prst="rect">
+                      <a:avLst/>
+                    </a:prstGeom>
+                    <a:ln>
+                      <a:noFill/>
+                    </a:ln>
+                    <a:extLst>
+                      <a:ext uri="{53640926-AAD7-44D8-BBD7-CCE9431645EC}">
+                        <a14:shadowObscured xmlns:a14="http://schemas.microsoft.com/office/drawing/2010/main"/>
+                      </a:ext>
+                    </a:extLst>
+                  </pic:spPr>
+                </pic:pic>
+              </a:graphicData>
+            </a:graphic>
+            <wp14:sizeRelH relativeFrom="page">
+              <wp14:pctWidth>0</wp14:pctWidth>
+            </wp14:sizeRelH>
+            <wp14:sizeRelV relativeFrom="page">
+              <wp14:pctHeight>0</wp14:pctHeight>
+            </wp14:sizeRelV>
+          </wp:anchor>
+        </w:drawing>
+      </w:r>
+    </w:p>
+    <w:p>
+      <w:pPr>
+        <w:pStyle w:val="Textbody"/>
+      </w:pPr>
+    </w:p>
+    <w:p>
+      <w:pPr>
+        <w:pStyle w:val="Textbody"/>
+      </w:pPr>
+    </w:p>
+    <w:p>
+      <w:pPr>
+        <w:pStyle w:val="Textbody"/>
+      </w:pPr>
+      <w:r>
+        <w:t>Revisar que muestre el mensaje.</w:t>
+      </w:r>
+    </w:p>
+    <w:p>
+      <w:pPr>
+        <w:pStyle w:val="Textbody"/>
+      </w:pPr>
+    </w:p>
+    <w:p>
+      <w:pPr>
+        <w:pStyle w:val="Textbody"/>
+      </w:pPr>
+    </w:p>
+    <w:p>
+      <w:pPr>
+        <w:pStyle w:val="Textbody"/>
+      </w:pPr>
+    </w:p>
+    <w:p>
+      <w:pPr>
+        <w:pStyle w:val="Textbody"/>
+        <w:rPr>
+          <w:noProof/>
+          <w:lang w:val="es-PE"/>
+        </w:rPr>
+      </w:pPr>
+      <w:r>
+        <w:lastRenderedPageBreak/>
+        <w:t>.</w:t>
+      </w:r>
+      <w:r>
+        <w:rPr>
+          <w:noProof/>
+          <w:lang w:val="es-PE"/>
+        </w:rPr>
+        <w:drawing>
+          <wp:anchor distT="0" distB="0" distL="114300" distR="114300" simplePos="0" relativeHeight="251689984" behindDoc="1" locked="0" layoutInCell="1" allowOverlap="1">
+            <wp:simplePos x="0" y="0"/>
+            <wp:positionH relativeFrom="column">
+              <wp:posOffset>73660</wp:posOffset>
+            </wp:positionH>
+            <wp:positionV relativeFrom="paragraph">
+              <wp:posOffset>-5080</wp:posOffset>
+            </wp:positionV>
+            <wp:extent cx="3295650" cy="533400"/>
+            <wp:effectExtent l="0" t="0" r="0" b="0"/>
+            <wp:wrapTight wrapText="bothSides">
+              <wp:wrapPolygon edited="0">
+                <wp:start x="0" y="0"/>
+                <wp:lineTo x="0" y="20829"/>
+                <wp:lineTo x="21475" y="20829"/>
+                <wp:lineTo x="21475" y="0"/>
+                <wp:lineTo x="0" y="0"/>
+              </wp:wrapPolygon>
+            </wp:wrapTight>
+            <wp:docPr id="52" name="Imagen 52"/>
+            <wp:cNvGraphicFramePr>
+              <a:graphicFrameLocks xmlns:a="http://schemas.openxmlformats.org/drawingml/2006/main" noChangeAspect="1"/>
+            </wp:cNvGraphicFramePr>
+            <a:graphic xmlns:a="http://schemas.openxmlformats.org/drawingml/2006/main">
+              <a:graphicData uri="http://schemas.openxmlformats.org/drawingml/2006/picture">
+                <pic:pic xmlns:pic="http://schemas.openxmlformats.org/drawingml/2006/picture">
+                  <pic:nvPicPr>
+                    <pic:cNvPr id="1" name=""/>
+                    <pic:cNvPicPr/>
+                  </pic:nvPicPr>
+                  <pic:blipFill>
+                    <a:blip r:embed="rId39">
+                      <a:extLst>
+                        <a:ext uri="{28A0092B-C50C-407E-A947-70E740481C1C}">
+                          <a14:useLocalDpi xmlns:a14="http://schemas.microsoft.com/office/drawing/2010/main" val="0"/>
+                        </a:ext>
+                      </a:extLst>
+                    </a:blip>
+                    <a:stretch>
+                      <a:fillRect/>
+                    </a:stretch>
+                  </pic:blipFill>
+                  <pic:spPr>
+                    <a:xfrm>
+                      <a:off x="0" y="0"/>
+                      <a:ext cx="3295650" cy="533400"/>
+                    </a:xfrm>
+                    <a:prstGeom prst="rect">
+                      <a:avLst/>
+                    </a:prstGeom>
+                  </pic:spPr>
+                </pic:pic>
+              </a:graphicData>
+            </a:graphic>
+            <wp14:sizeRelH relativeFrom="page">
+              <wp14:pctWidth>0</wp14:pctWidth>
+            </wp14:sizeRelH>
+            <wp14:sizeRelV relativeFrom="page">
+              <wp14:pctHeight>0</wp14:pctHeight>
+            </wp14:sizeRelV>
+          </wp:anchor>
+        </w:drawing>
+      </w:r>
+      <w:r>
+        <w:rPr>
+          <w:noProof/>
+          <w:lang w:val="es-PE"/>
+        </w:rPr>
+        <w:t>Ahora es necesario derivar este doc para registrar las firmas.</w:t>
+      </w:r>
+    </w:p>
+    <w:p>
+      <w:pPr>
+        <w:pStyle w:val="Textbody"/>
+      </w:pPr>
+    </w:p>
+    <w:p>
+      <w:pPr>
+        <w:pStyle w:val="Textbody"/>
+      </w:pPr>
+    </w:p>
+    <w:p>
+      <w:pPr>
+        <w:pStyle w:val="Textbody"/>
+      </w:pPr>
+    </w:p>
+    <w:p>
+      <w:pPr>
+        <w:pStyle w:val="Textbody"/>
+      </w:pPr>
+    </w:p>
+    <w:p>
+      <w:pPr>
+        <w:pStyle w:val="Ttulo3"/>
+        <w:rPr>
+          <w:rFonts w:hint="eastAsia"/>
+          <w:shd w:val="clear" w:color="auto" w:fill="FFFFFF"/>
+        </w:rPr>
+      </w:pPr>
+      <w:bookmarkStart w:id="27" w:name="_Toc49939046"/>
+      <w:r>
+        <w:rPr>
+          <w:shd w:val="clear" w:color="auto" w:fill="FFFFFF"/>
+        </w:rPr>
+        <w:t>REVISIÓN DE REQUISITOS</w:t>
+      </w:r>
+      <w:bookmarkEnd w:id="27"/>
+      <w:r>
+        <w:rPr>
+          <w:shd w:val="clear" w:color="auto" w:fill="FFFFFF"/>
+        </w:rPr>
+        <w:t xml:space="preserve"> </w:t>
+      </w:r>
+    </w:p>
+    <w:p>
+      <w:pPr>
+        <w:pStyle w:val="Textbody"/>
+      </w:pPr>
+      <w:r>
+        <w:t>De la interfaz anterior al pulsar  sobre el Asunto de un trámite, podemos validar si los requisitos mandados por el postulante son válidos.</w:t>
+      </w:r>
+    </w:p>
+    <w:p>
+      <w:pPr>
+        <w:pStyle w:val="Textbody"/>
+      </w:pPr>
+      <w:r>
+        <w:rPr>
+          <w:noProof/>
+          <w:lang w:val="es-PE"/>
+        </w:rPr>
+        <w:drawing>
+          <wp:inline distT="0" distB="0" distL="0" distR="0" wp14:anchorId="67195B02" wp14:editId="751A5106">
+            <wp:extent cx="4610100" cy="1085850"/>
+            <wp:effectExtent l="0" t="0" r="0" b="0"/>
+            <wp:docPr id="44" name="Imagen 44"/>
+            <wp:cNvGraphicFramePr>
+              <a:graphicFrameLocks xmlns:a="http://schemas.openxmlformats.org/drawingml/2006/main" noChangeAspect="1"/>
+            </wp:cNvGraphicFramePr>
+            <a:graphic xmlns:a="http://schemas.openxmlformats.org/drawingml/2006/main">
+              <a:graphicData uri="http://schemas.openxmlformats.org/drawingml/2006/picture">
+                <pic:pic xmlns:pic="http://schemas.openxmlformats.org/drawingml/2006/picture">
+                  <pic:nvPicPr>
+                    <pic:cNvPr id="1" name=""/>
+                    <pic:cNvPicPr/>
+                  </pic:nvPicPr>
+                  <pic:blipFill>
+                    <a:blip r:embed="rId40"/>
+                    <a:stretch>
+                      <a:fillRect/>
+                    </a:stretch>
+                  </pic:blipFill>
+                  <pic:spPr>
+                    <a:xfrm>
+                      <a:off x="0" y="0"/>
+                      <a:ext cx="4610100" cy="1085850"/>
+                    </a:xfrm>
+                    <a:prstGeom prst="rect">
+                      <a:avLst/>
+                    </a:prstGeom>
+                  </pic:spPr>
+                </pic:pic>
+              </a:graphicData>
+            </a:graphic>
+          </wp:inline>
+        </w:drawing>
+      </w:r>
+    </w:p>
+    <w:p>
+      <w:pPr>
+        <w:pStyle w:val="Textbody"/>
+      </w:pPr>
+    </w:p>
+    <w:p>
+      <w:pPr>
+        <w:pStyle w:val="Textbody"/>
+      </w:pPr>
+      <w:r>
+        <w:rPr>
+          <w:noProof/>
+          <w:lang w:val="es-PE"/>
+        </w:rPr>
+        <w:drawing>
+          <wp:anchor distT="0" distB="0" distL="114300" distR="114300" simplePos="0" relativeHeight="251686912" behindDoc="1" locked="0" layoutInCell="1" allowOverlap="1">
+            <wp:simplePos x="0" y="0"/>
+            <wp:positionH relativeFrom="column">
+              <wp:posOffset>-2449</wp:posOffset>
+            </wp:positionH>
+            <wp:positionV relativeFrom="paragraph">
+              <wp:posOffset>3084</wp:posOffset>
+            </wp:positionV>
+            <wp:extent cx="3695700" cy="2524125"/>
+            <wp:effectExtent l="0" t="0" r="0" b="9525"/>
+            <wp:wrapTight wrapText="bothSides">
+              <wp:wrapPolygon edited="0">
+                <wp:start x="0" y="0"/>
+                <wp:lineTo x="0" y="21518"/>
+                <wp:lineTo x="21489" y="21518"/>
+                <wp:lineTo x="21489" y="0"/>
+                <wp:lineTo x="0" y="0"/>
+              </wp:wrapPolygon>
+            </wp:wrapTight>
+            <wp:docPr id="43" name="Imagen 43"/>
+            <wp:cNvGraphicFramePr>
+              <a:graphicFrameLocks xmlns:a="http://schemas.openxmlformats.org/drawingml/2006/main" noChangeAspect="1"/>
+            </wp:cNvGraphicFramePr>
+            <a:graphic xmlns:a="http://schemas.openxmlformats.org/drawingml/2006/main">
+              <a:graphicData uri="http://schemas.openxmlformats.org/drawingml/2006/picture">
+                <pic:pic xmlns:pic="http://schemas.openxmlformats.org/drawingml/2006/picture">
+                  <pic:nvPicPr>
+                    <pic:cNvPr id="1" name=""/>
+                    <pic:cNvPicPr/>
+                  </pic:nvPicPr>
+                  <pic:blipFill>
+                    <a:blip r:embed="rId41">
+                      <a:extLst>
+                        <a:ext uri="{28A0092B-C50C-407E-A947-70E740481C1C}">
+                          <a14:useLocalDpi xmlns:a14="http://schemas.microsoft.com/office/drawing/2010/main" val="0"/>
+                        </a:ext>
+                      </a:extLst>
+                    </a:blip>
+                    <a:stretch>
+                      <a:fillRect/>
+                    </a:stretch>
+                  </pic:blipFill>
+                  <pic:spPr>
+                    <a:xfrm>
+                      <a:off x="0" y="0"/>
+                      <a:ext cx="3695700" cy="2524125"/>
+                    </a:xfrm>
+                    <a:prstGeom prst="rect">
+                      <a:avLst/>
+                    </a:prstGeom>
+                  </pic:spPr>
+                </pic:pic>
+              </a:graphicData>
+            </a:graphic>
+            <wp14:sizeRelH relativeFrom="page">
+              <wp14:pctWidth>0</wp14:pctWidth>
+            </wp14:sizeRelH>
+            <wp14:sizeRelV relativeFrom="page">
+              <wp14:pctHeight>0</wp14:pctHeight>
+            </wp14:sizeRelV>
+          </wp:anchor>
+        </w:drawing>
+      </w:r>
+      <w:r>
+        <w:t>Esta es la interfaz donde nosotros validamos si un requisito es válido</w:t>
+      </w:r>
+      <w:r>
+        <w:rPr>
+          <w:noProof/>
+          <w:lang w:val="es-PE"/>
+        </w:rPr>
+        <w:t xml:space="preserve"> </w:t>
+      </w:r>
+      <w:r>
+        <w:rPr>
+          <w:noProof/>
+          <w:lang w:val="es-PE"/>
+        </w:rPr>
+        <w:drawing>
+          <wp:inline distT="0" distB="0" distL="0" distR="0" wp14:anchorId="6AF54032" wp14:editId="4EFCF3B8">
+            <wp:extent cx="171450" cy="180975"/>
+            <wp:effectExtent l="0" t="0" r="0" b="9525"/>
+            <wp:docPr id="46" name="Imagen 46"/>
+            <wp:cNvGraphicFramePr>
+              <a:graphicFrameLocks xmlns:a="http://schemas.openxmlformats.org/drawingml/2006/main" noChangeAspect="1"/>
+            </wp:cNvGraphicFramePr>
+            <a:graphic xmlns:a="http://schemas.openxmlformats.org/drawingml/2006/main">
+              <a:graphicData uri="http://schemas.openxmlformats.org/drawingml/2006/picture">
+                <pic:pic xmlns:pic="http://schemas.openxmlformats.org/drawingml/2006/picture">
+                  <pic:nvPicPr>
+                    <pic:cNvPr id="1" name=""/>
+                    <pic:cNvPicPr/>
+                  </pic:nvPicPr>
+                  <pic:blipFill>
+                    <a:blip r:embed="rId42"/>
+                    <a:stretch>
+                      <a:fillRect/>
+                    </a:stretch>
+                  </pic:blipFill>
+                  <pic:spPr>
+                    <a:xfrm>
+                      <a:off x="0" y="0"/>
+                      <a:ext cx="171450" cy="180975"/>
+                    </a:xfrm>
+                    <a:prstGeom prst="rect">
+                      <a:avLst/>
+                    </a:prstGeom>
+                  </pic:spPr>
+                </pic:pic>
+              </a:graphicData>
+            </a:graphic>
+          </wp:inline>
+        </w:drawing>
+      </w:r>
+      <w:r>
+        <w:t xml:space="preserve"> o no</w:t>
+      </w:r>
+      <w:r>
+        <w:rPr>
+          <w:noProof/>
+          <w:lang w:val="es-PE"/>
+        </w:rPr>
+        <w:t xml:space="preserve"> </w:t>
+      </w:r>
+      <w:r>
+        <w:rPr>
+          <w:noProof/>
+          <w:lang w:val="es-PE"/>
+        </w:rPr>
+        <w:drawing>
+          <wp:inline distT="0" distB="0" distL="0" distR="0" wp14:anchorId="70CDE76A" wp14:editId="2C2B33A8">
+            <wp:extent cx="247650" cy="247650"/>
+            <wp:effectExtent l="0" t="0" r="0" b="0"/>
+            <wp:docPr id="45" name="Imagen 45"/>
+            <wp:cNvGraphicFramePr>
+              <a:graphicFrameLocks xmlns:a="http://schemas.openxmlformats.org/drawingml/2006/main" noChangeAspect="1"/>
+            </wp:cNvGraphicFramePr>
+            <a:graphic xmlns:a="http://schemas.openxmlformats.org/drawingml/2006/main">
+              <a:graphicData uri="http://schemas.openxmlformats.org/drawingml/2006/picture">
+                <pic:pic xmlns:pic="http://schemas.openxmlformats.org/drawingml/2006/picture">
+                  <pic:nvPicPr>
+                    <pic:cNvPr id="1" name=""/>
+                    <pic:cNvPicPr/>
+                  </pic:nvPicPr>
+                  <pic:blipFill>
+                    <a:blip r:embed="rId43"/>
+                    <a:stretch>
+                      <a:fillRect/>
+                    </a:stretch>
+                  </pic:blipFill>
+                  <pic:spPr>
+                    <a:xfrm>
+                      <a:off x="0" y="0"/>
+                      <a:ext cx="247650" cy="247650"/>
+                    </a:xfrm>
+                    <a:prstGeom prst="rect">
+                      <a:avLst/>
+                    </a:prstGeom>
+                  </pic:spPr>
+                </pic:pic>
+              </a:graphicData>
+            </a:graphic>
+          </wp:inline>
+        </w:drawing>
+      </w:r>
+      <w:r>
+        <w:t>.</w:t>
+      </w:r>
+    </w:p>
+    <w:p>
+      <w:pPr>
+        <w:pStyle w:val="Textbody"/>
+      </w:pPr>
+      <w:r>
+        <w:t>En la opción de verifica</w:t>
+      </w:r>
+      <w:r>
+        <w:rPr>
+          <w:rFonts w:hint="eastAsia"/>
+        </w:rPr>
+        <w:t>r</w:t>
+      </w:r>
+      <w:r>
+        <w:t xml:space="preserve"> Archivo </w:t>
+      </w:r>
+      <w:r>
+        <w:rPr>
+          <w:noProof/>
+          <w:lang w:val="es-PE"/>
+        </w:rPr>
+        <w:drawing>
+          <wp:inline distT="0" distB="0" distL="0" distR="0" wp14:anchorId="5EA3095A" wp14:editId="5972A674">
+            <wp:extent cx="400050" cy="523875"/>
+            <wp:effectExtent l="0" t="0" r="0" b="9525"/>
+            <wp:docPr id="47" name="Imagen 47"/>
+            <wp:cNvGraphicFramePr>
+              <a:graphicFrameLocks xmlns:a="http://schemas.openxmlformats.org/drawingml/2006/main" noChangeAspect="1"/>
+            </wp:cNvGraphicFramePr>
+            <a:graphic xmlns:a="http://schemas.openxmlformats.org/drawingml/2006/main">
+              <a:graphicData uri="http://schemas.openxmlformats.org/drawingml/2006/picture">
+                <pic:pic xmlns:pic="http://schemas.openxmlformats.org/drawingml/2006/picture">
+                  <pic:nvPicPr>
+                    <pic:cNvPr id="1" name=""/>
+                    <pic:cNvPicPr/>
+                  </pic:nvPicPr>
+                  <pic:blipFill>
+                    <a:blip r:embed="rId44"/>
+                    <a:stretch>
+                      <a:fillRect/>
+                    </a:stretch>
+                  </pic:blipFill>
+                  <pic:spPr>
+                    <a:xfrm>
+                      <a:off x="0" y="0"/>
+                      <a:ext cx="400050" cy="523875"/>
+                    </a:xfrm>
+                    <a:prstGeom prst="rect">
+                      <a:avLst/>
+                    </a:prstGeom>
+                  </pic:spPr>
+                </pic:pic>
+              </a:graphicData>
+            </a:graphic>
+          </wp:inline>
+        </w:drawing>
+      </w:r>
+      <w:r>
+        <w:t xml:space="preserve"> podremos revisar el documento pdf o imagen que se subió.</w:t>
+      </w:r>
+    </w:p>
+    <w:p>
+      <w:pPr>
+        <w:pStyle w:val="Textbody"/>
+      </w:pPr>
+    </w:p>
+    <w:p>
+      <w:pPr>
+        <w:pStyle w:val="Textbody"/>
+      </w:pPr>
+    </w:p>
+    <w:p>
+      <w:pPr>
+        <w:pStyle w:val="Textbody"/>
+      </w:pPr>
+    </w:p>
+    <w:p>
+      <w:pPr>
+        <w:pStyle w:val="Textbody"/>
+      </w:pPr>
+    </w:p>
+    <w:p>
+      <w:pPr>
+        <w:pStyle w:val="Textbody"/>
+      </w:pPr>
+    </w:p>
+    <w:p>
+      <w:pPr>
+        <w:pStyle w:val="Textbody"/>
+      </w:pPr>
+      <w:r>
+        <w:rPr>
+          <w:noProof/>
+          <w:lang w:val="es-PE"/>
+        </w:rPr>
+        <w:lastRenderedPageBreak/>
+        <w:drawing>
+          <wp:anchor distT="0" distB="0" distL="114300" distR="114300" simplePos="0" relativeHeight="251687936" behindDoc="1" locked="0" layoutInCell="1" allowOverlap="1">
+            <wp:simplePos x="0" y="0"/>
+            <wp:positionH relativeFrom="column">
+              <wp:posOffset>-176076</wp:posOffset>
+            </wp:positionH>
+            <wp:positionV relativeFrom="paragraph">
+              <wp:posOffset>89444</wp:posOffset>
+            </wp:positionV>
+            <wp:extent cx="4114800" cy="3048000"/>
+            <wp:effectExtent l="0" t="0" r="0" b="0"/>
+            <wp:wrapTight wrapText="bothSides">
+              <wp:wrapPolygon edited="0">
+                <wp:start x="0" y="0"/>
+                <wp:lineTo x="0" y="21465"/>
+                <wp:lineTo x="21500" y="21465"/>
+                <wp:lineTo x="21500" y="0"/>
+                <wp:lineTo x="0" y="0"/>
+              </wp:wrapPolygon>
+            </wp:wrapTight>
+            <wp:docPr id="48" name="Imagen 48"/>
+            <wp:cNvGraphicFramePr>
+              <a:graphicFrameLocks xmlns:a="http://schemas.openxmlformats.org/drawingml/2006/main" noChangeAspect="1"/>
+            </wp:cNvGraphicFramePr>
+            <a:graphic xmlns:a="http://schemas.openxmlformats.org/drawingml/2006/main">
+              <a:graphicData uri="http://schemas.openxmlformats.org/drawingml/2006/picture">
+                <pic:pic xmlns:pic="http://schemas.openxmlformats.org/drawingml/2006/picture">
+                  <pic:nvPicPr>
+                    <pic:cNvPr id="1" name=""/>
+                    <pic:cNvPicPr/>
+                  </pic:nvPicPr>
+                  <pic:blipFill>
+                    <a:blip r:embed="rId45">
+                      <a:extLst>
+                        <a:ext uri="{28A0092B-C50C-407E-A947-70E740481C1C}">
+                          <a14:useLocalDpi xmlns:a14="http://schemas.microsoft.com/office/drawing/2010/main" val="0"/>
+                        </a:ext>
+                      </a:extLst>
+                    </a:blip>
+                    <a:stretch>
+                      <a:fillRect/>
+                    </a:stretch>
+                  </pic:blipFill>
+                  <pic:spPr>
+                    <a:xfrm>
+                      <a:off x="0" y="0"/>
+                      <a:ext cx="4114800" cy="3048000"/>
+                    </a:xfrm>
+                    <a:prstGeom prst="rect">
+                      <a:avLst/>
+                    </a:prstGeom>
+                  </pic:spPr>
+                </pic:pic>
+              </a:graphicData>
+            </a:graphic>
+            <wp14:sizeRelH relativeFrom="page">
+              <wp14:pctWidth>0</wp14:pctWidth>
+            </wp14:sizeRelH>
+            <wp14:sizeRelV relativeFrom="page">
+              <wp14:pctHeight>0</wp14:pctHeight>
+            </wp14:sizeRelV>
+          </wp:anchor>
+        </w:drawing>
+      </w:r>
+    </w:p>
+    <w:p>
+      <w:pPr>
+        <w:pStyle w:val="Textbody"/>
+      </w:pPr>
+    </w:p>
+    <w:p>
+      <w:pPr>
+        <w:pStyle w:val="Textbody"/>
+      </w:pPr>
+    </w:p>
+    <w:p>
+      <w:pPr>
+        <w:pStyle w:val="Textbody"/>
+      </w:pPr>
+      <w:r>
+        <w:t>Esta interfaz es una visualización al verificar los archivo</w:t>
+      </w:r>
+      <w:r>
+        <w:rPr>
+          <w:rFonts w:hint="eastAsia"/>
+        </w:rPr>
+        <w:t>s</w:t>
+      </w:r>
+      <w:r>
+        <w:t xml:space="preserve"> que queremos visualizar antes de aceptar</w:t>
+      </w:r>
+      <w:r>
+        <w:t xml:space="preserve"> o rechazar</w:t>
+      </w:r>
+      <w:r>
+        <w:t>.</w:t>
+      </w:r>
+    </w:p>
+    <w:p>
+      <w:pPr>
+        <w:pStyle w:val="Textbody"/>
+      </w:pPr>
+    </w:p>
+    <w:p>
+      <w:pPr>
+        <w:pStyle w:val="Textbody"/>
+      </w:pPr>
+    </w:p>
+    <w:p>
+      <w:pPr>
+        <w:pStyle w:val="Textbody"/>
+      </w:pPr>
+    </w:p>
+    <w:p>
+      <w:pPr>
+        <w:pStyle w:val="Textbody"/>
+      </w:pPr>
+    </w:p>
+    <w:p>
+      <w:pPr>
+        <w:pStyle w:val="Textbody"/>
+      </w:pPr>
+    </w:p>
+    <w:p>
+      <w:pPr>
+        <w:pStyle w:val="Textbody"/>
+      </w:pPr>
+    </w:p>
+    <w:p>
+      <w:pPr>
+        <w:pStyle w:val="Textbody"/>
+      </w:pPr>
+    </w:p>
+    <w:p>
+      <w:pPr>
+        <w:pStyle w:val="Textbody"/>
+      </w:pPr>
+    </w:p>
+    <w:p>
+      <w:pPr>
+        <w:pStyle w:val="Textbody"/>
+      </w:pPr>
+    </w:p>
+    <w:p>
+      <w:pPr>
+        <w:pStyle w:val="Textbody"/>
+      </w:pPr>
+    </w:p>
+    <w:p>
+      <w:pPr>
+        <w:pStyle w:val="Textbody"/>
+      </w:pPr>
+    </w:p>
+    <w:p>
+      <w:pPr>
+        <w:pStyle w:val="Textbody"/>
+      </w:pPr>
+    </w:p>
+    <w:p>
+      <w:pPr>
+        <w:pStyle w:val="Ttulo3"/>
+        <w:rPr>
+          <w:rFonts w:hint="eastAsia"/>
+        </w:rPr>
+      </w:pPr>
+      <w:bookmarkStart w:id="28" w:name="_Toc49939047"/>
+      <w:r>
+        <w:t>LISTA DE SOLICITUDES PARA FIRMAR</w:t>
+      </w:r>
+      <w:bookmarkEnd w:id="28"/>
+    </w:p>
+    <w:p>
+      <w:pPr>
+        <w:pStyle w:val="Textbody"/>
+      </w:pPr>
+    </w:p>
+    <w:p>
+      <w:pPr>
+        <w:pStyle w:val="Textbody"/>
+      </w:pPr>
+      <w:r>
+        <w:rPr>
+          <w:noProof/>
+          <w:lang w:val="es-PE"/>
+        </w:rPr>
+        <w:drawing>
+          <wp:anchor distT="0" distB="0" distL="114300" distR="114300" simplePos="0" relativeHeight="251691008" behindDoc="1" locked="0" layoutInCell="1" allowOverlap="1">
+            <wp:simplePos x="0" y="0"/>
+            <wp:positionH relativeFrom="column">
+              <wp:posOffset>-176077</wp:posOffset>
+            </wp:positionH>
+            <wp:positionV relativeFrom="paragraph">
+              <wp:posOffset>141968</wp:posOffset>
+            </wp:positionV>
+            <wp:extent cx="3009900" cy="2143125"/>
+            <wp:effectExtent l="0" t="0" r="0" b="9525"/>
+            <wp:wrapTight wrapText="bothSides">
+              <wp:wrapPolygon edited="0">
+                <wp:start x="0" y="0"/>
+                <wp:lineTo x="0" y="21504"/>
+                <wp:lineTo x="21463" y="21504"/>
+                <wp:lineTo x="21463" y="0"/>
+                <wp:lineTo x="0" y="0"/>
+              </wp:wrapPolygon>
+            </wp:wrapTight>
+            <wp:docPr id="53" name="Imagen 53"/>
+            <wp:cNvGraphicFramePr>
+              <a:graphicFrameLocks xmlns:a="http://schemas.openxmlformats.org/drawingml/2006/main" noChangeAspect="1"/>
+            </wp:cNvGraphicFramePr>
+            <a:graphic xmlns:a="http://schemas.openxmlformats.org/drawingml/2006/main">
+              <a:graphicData uri="http://schemas.openxmlformats.org/drawingml/2006/picture">
+                <pic:pic xmlns:pic="http://schemas.openxmlformats.org/drawingml/2006/picture">
+                  <pic:nvPicPr>
+                    <pic:cNvPr id="1" name=""/>
+                    <pic:cNvPicPr/>
+                  </pic:nvPicPr>
+                  <pic:blipFill>
+                    <a:blip r:embed="rId46">
+                      <a:extLst>
+                        <a:ext uri="{28A0092B-C50C-407E-A947-70E740481C1C}">
+                          <a14:useLocalDpi xmlns:a14="http://schemas.microsoft.com/office/drawing/2010/main" val="0"/>
+                        </a:ext>
+                      </a:extLst>
+                    </a:blip>
+                    <a:stretch>
+                      <a:fillRect/>
+                    </a:stretch>
+                  </pic:blipFill>
+                  <pic:spPr>
+                    <a:xfrm>
+                      <a:off x="0" y="0"/>
+                      <a:ext cx="3009900" cy="2143125"/>
+                    </a:xfrm>
+                    <a:prstGeom prst="rect">
+                      <a:avLst/>
+                    </a:prstGeom>
+                  </pic:spPr>
+                </pic:pic>
+              </a:graphicData>
+            </a:graphic>
+            <wp14:sizeRelH relativeFrom="page">
+              <wp14:pctWidth>0</wp14:pctWidth>
+            </wp14:sizeRelH>
+            <wp14:sizeRelV relativeFrom="page">
+              <wp14:pctHeight>0</wp14:pctHeight>
+            </wp14:sizeRelV>
+          </wp:anchor>
+        </w:drawing>
+      </w:r>
+    </w:p>
+    <w:p>
+      <w:pPr>
+        <w:pStyle w:val="Textbody"/>
+      </w:pPr>
+    </w:p>
+    <w:p>
+      <w:pPr>
+        <w:pStyle w:val="Textbody"/>
+      </w:pPr>
+    </w:p>
+    <w:p>
+      <w:pPr>
+        <w:pStyle w:val="Textbody"/>
+      </w:pPr>
+      <w:r>
+        <w:t>En esta opción generaremos las firmas respectivas a las constancias para su aceptación.</w:t>
+      </w:r>
+    </w:p>
+    <w:p>
+      <w:pPr>
+        <w:pStyle w:val="Textbody"/>
+      </w:pPr>
+    </w:p>
+    <w:p>
+      <w:pPr>
+        <w:pStyle w:val="Textbody"/>
+      </w:pPr>
+    </w:p>
+    <w:p>
+      <w:pPr>
+        <w:pStyle w:val="Textbody"/>
+      </w:pPr>
+    </w:p>
+    <w:p>
+      <w:pPr>
+        <w:pStyle w:val="Textbody"/>
+      </w:pPr>
+    </w:p>
+    <w:p>
+      <w:pPr>
+        <w:pStyle w:val="Textbody"/>
+      </w:pPr>
+    </w:p>
+    <w:p>
+      <w:pPr>
+        <w:pStyle w:val="Textbody"/>
+      </w:pPr>
+    </w:p>
+    <w:p>
+      <w:pPr>
+        <w:pStyle w:val="Textbody"/>
+      </w:pPr>
+    </w:p>
+    <w:p>
+      <w:pPr>
+        <w:pStyle w:val="Textbody"/>
+      </w:pPr>
+    </w:p>
+    <w:p>
+      <w:pPr>
+        <w:pStyle w:val="Textbody"/>
+      </w:pPr>
+      <w:r>
+        <w:rPr>
+          <w:noProof/>
+          <w:lang w:val="es-PE"/>
+        </w:rPr>
+        <w:drawing>
+          <wp:inline distT="0" distB="0" distL="0" distR="0" wp14:anchorId="5820B321" wp14:editId="3A490587">
+            <wp:extent cx="1790700" cy="676275"/>
+            <wp:effectExtent l="0" t="0" r="0" b="9525"/>
+            <wp:docPr id="55" name="Imagen 55"/>
+            <wp:cNvGraphicFramePr>
+              <a:graphicFrameLocks xmlns:a="http://schemas.openxmlformats.org/drawingml/2006/main" noChangeAspect="1"/>
+            </wp:cNvGraphicFramePr>
+            <a:graphic xmlns:a="http://schemas.openxmlformats.org/drawingml/2006/main">
+              <a:graphicData uri="http://schemas.openxmlformats.org/drawingml/2006/picture">
+                <pic:pic xmlns:pic="http://schemas.openxmlformats.org/drawingml/2006/picture">
+                  <pic:nvPicPr>
+                    <pic:cNvPr id="1" name=""/>
+                    <pic:cNvPicPr/>
+                  </pic:nvPicPr>
+                  <pic:blipFill>
+                    <a:blip r:embed="rId47"/>
+                    <a:stretch>
+                      <a:fillRect/>
+                    </a:stretch>
+                  </pic:blipFill>
+                  <pic:spPr>
+                    <a:xfrm>
+                      <a:off x="0" y="0"/>
+                      <a:ext cx="1790700" cy="676275"/>
+                    </a:xfrm>
+                    <a:prstGeom prst="rect">
+                      <a:avLst/>
+                    </a:prstGeom>
+                  </pic:spPr>
+                </pic:pic>
+              </a:graphicData>
+            </a:graphic>
+          </wp:inline>
+        </w:drawing>
+      </w:r>
+      <w:r>
+        <w:t>Al presionar estamos realizando el proceso de firma.</w:t>
+      </w:r>
+    </w:p>
+    <w:p>
+      <w:pPr>
+        <w:pStyle w:val="Textbody"/>
+      </w:pPr>
+      <w:r>
+        <w:rPr>
+          <w:noProof/>
+          <w:lang w:val="es-PE"/>
+        </w:rPr>
+        <w:drawing>
+          <wp:inline distT="0" distB="0" distL="0" distR="0" wp14:anchorId="1B3481AE" wp14:editId="2F3E7D5A">
+            <wp:extent cx="1571625" cy="400050"/>
+            <wp:effectExtent l="0" t="0" r="9525" b="0"/>
+            <wp:docPr id="56" name="Imagen 56"/>
+            <wp:cNvGraphicFramePr>
+              <a:graphicFrameLocks xmlns:a="http://schemas.openxmlformats.org/drawingml/2006/main" noChangeAspect="1"/>
+            </wp:cNvGraphicFramePr>
+            <a:graphic xmlns:a="http://schemas.openxmlformats.org/drawingml/2006/main">
+              <a:graphicData uri="http://schemas.openxmlformats.org/drawingml/2006/picture">
+                <pic:pic xmlns:pic="http://schemas.openxmlformats.org/drawingml/2006/picture">
+                  <pic:nvPicPr>
+                    <pic:cNvPr id="1" name=""/>
+                    <pic:cNvPicPr/>
+                  </pic:nvPicPr>
+                  <pic:blipFill>
+                    <a:blip r:embed="rId48"/>
+                    <a:stretch>
+                      <a:fillRect/>
+                    </a:stretch>
+                  </pic:blipFill>
+                  <pic:spPr>
+                    <a:xfrm>
+                      <a:off x="0" y="0"/>
+                      <a:ext cx="1571625" cy="400050"/>
+                    </a:xfrm>
+                    <a:prstGeom prst="rect">
+                      <a:avLst/>
+                    </a:prstGeom>
+                  </pic:spPr>
+                </pic:pic>
+              </a:graphicData>
+            </a:graphic>
+          </wp:inline>
+        </w:drawing>
+      </w:r>
+      <w:r>
+        <w:t>Esperamos el mensaje.</w:t>
+      </w:r>
+    </w:p>
+    <w:p>
+      <w:pPr>
+        <w:pStyle w:val="Textbody"/>
+      </w:pPr>
+    </w:p>
+    <w:p>
+      <w:pPr>
+        <w:pStyle w:val="Textbody"/>
+      </w:pPr>
+      <w:r>
+        <w:rPr>
+          <w:noProof/>
+          <w:lang w:val="es-PE"/>
+        </w:rPr>
+        <w:drawing>
+          <wp:inline distT="0" distB="0" distL="0" distR="0" wp14:anchorId="64EAA757" wp14:editId="60E2AEF2">
+            <wp:extent cx="2524125" cy="466725"/>
+            <wp:effectExtent l="0" t="0" r="9525" b="9525"/>
+            <wp:docPr id="57" name="Imagen 57"/>
+            <wp:cNvGraphicFramePr>
+              <a:graphicFrameLocks xmlns:a="http://schemas.openxmlformats.org/drawingml/2006/main" noChangeAspect="1"/>
+            </wp:cNvGraphicFramePr>
+            <a:graphic xmlns:a="http://schemas.openxmlformats.org/drawingml/2006/main">
+              <a:graphicData uri="http://schemas.openxmlformats.org/drawingml/2006/picture">
+                <pic:pic xmlns:pic="http://schemas.openxmlformats.org/drawingml/2006/picture">
+                  <pic:nvPicPr>
+                    <pic:cNvPr id="1" name=""/>
+                    <pic:cNvPicPr/>
+                  </pic:nvPicPr>
+                  <pic:blipFill>
+                    <a:blip r:embed="rId49"/>
+                    <a:stretch>
+                      <a:fillRect/>
+                    </a:stretch>
+                  </pic:blipFill>
+                  <pic:spPr>
+                    <a:xfrm>
+                      <a:off x="0" y="0"/>
+                      <a:ext cx="2524125" cy="466725"/>
+                    </a:xfrm>
+                    <a:prstGeom prst="rect">
+                      <a:avLst/>
+                    </a:prstGeom>
+                  </pic:spPr>
+                </pic:pic>
+              </a:graphicData>
+            </a:graphic>
+          </wp:inline>
+        </w:drawing>
+      </w:r>
+      <w:r>
+        <w:t>Vemos la constancia con la firma realizada.</w:t>
+      </w:r>
+    </w:p>
+    <w:p>
+      <w:pPr>
+        <w:pStyle w:val="Textbody"/>
+      </w:pPr>
+      <w:r>
+        <w:rPr>
+          <w:noProof/>
+          <w:lang w:val="es-PE"/>
+        </w:rPr>
+        <w:drawing>
+          <wp:inline distT="0" distB="0" distL="0" distR="0" wp14:anchorId="3EAF7BC1" wp14:editId="3491F00A">
+            <wp:extent cx="3695700" cy="1676400"/>
+            <wp:effectExtent l="0" t="0" r="0" b="0"/>
+            <wp:docPr id="58" name="Imagen 58"/>
+            <wp:cNvGraphicFramePr>
+              <a:graphicFrameLocks xmlns:a="http://schemas.openxmlformats.org/drawingml/2006/main" noChangeAspect="1"/>
+            </wp:cNvGraphicFramePr>
+            <a:graphic xmlns:a="http://schemas.openxmlformats.org/drawingml/2006/main">
+              <a:graphicData uri="http://schemas.openxmlformats.org/drawingml/2006/picture">
+                <pic:pic xmlns:pic="http://schemas.openxmlformats.org/drawingml/2006/picture">
+                  <pic:nvPicPr>
+                    <pic:cNvPr id="1" name=""/>
+                    <pic:cNvPicPr/>
+                  </pic:nvPicPr>
+                  <pic:blipFill>
+                    <a:blip r:embed="rId50"/>
+                    <a:stretch>
+                      <a:fillRect/>
+                    </a:stretch>
+                  </pic:blipFill>
+                  <pic:spPr>
+                    <a:xfrm>
+                      <a:off x="0" y="0"/>
+                      <a:ext cx="3695700" cy="1676400"/>
+                    </a:xfrm>
+                    <a:prstGeom prst="rect">
+                      <a:avLst/>
+                    </a:prstGeom>
+                  </pic:spPr>
+                </pic:pic>
+              </a:graphicData>
+            </a:graphic>
+          </wp:inline>
+        </w:drawing>
+      </w:r>
+    </w:p>
+    <w:p>
+      <w:pPr>
+        <w:pStyle w:val="Textbody"/>
+      </w:pPr>
+    </w:p>
+    <w:p>
+      <w:pPr>
+        <w:pStyle w:val="Ttulo3"/>
+        <w:rPr>
+          <w:rFonts w:hint="eastAsia"/>
+        </w:rPr>
+      </w:pPr>
+      <w:bookmarkStart w:id="29" w:name="_Toc49939048"/>
+      <w:r>
+        <w:rPr>
+          <w:rStyle w:val="font-weight-semibold"/>
+          <w:rFonts w:ascii="Segoe UI" w:hAnsi="Segoe UI" w:cs="Segoe UI"/>
+          <w:bCs w:val="0"/>
+          <w:color w:val="333333"/>
+          <w:spacing w:val="-4"/>
+        </w:rPr>
+        <w:t>Panel de historial de solicitudes</w:t>
+      </w:r>
+      <w:bookmarkEnd w:id="29"/>
+    </w:p>
+    <w:p>
+      <w:pPr>
+        <w:pStyle w:val="Textbody"/>
+      </w:pPr>
+      <w:r>
+        <w:rPr>
+          <w:noProof/>
+          <w:lang w:val="es-PE"/>
+        </w:rPr>
+        <w:drawing>
+          <wp:anchor distT="0" distB="0" distL="114300" distR="114300" simplePos="0" relativeHeight="251693056" behindDoc="1" locked="0" layoutInCell="1" allowOverlap="1">
+            <wp:simplePos x="0" y="0"/>
+            <wp:positionH relativeFrom="column">
+              <wp:posOffset>-2449</wp:posOffset>
+            </wp:positionH>
+            <wp:positionV relativeFrom="paragraph">
+              <wp:posOffset>-3175</wp:posOffset>
+            </wp:positionV>
+            <wp:extent cx="2543175" cy="609600"/>
+            <wp:effectExtent l="0" t="0" r="9525" b="0"/>
+            <wp:wrapTight wrapText="bothSides">
+              <wp:wrapPolygon edited="0">
+                <wp:start x="0" y="0"/>
+                <wp:lineTo x="0" y="20925"/>
+                <wp:lineTo x="21519" y="20925"/>
+                <wp:lineTo x="21519" y="0"/>
+                <wp:lineTo x="0" y="0"/>
+              </wp:wrapPolygon>
+            </wp:wrapTight>
+            <wp:docPr id="60" name="Imagen 60"/>
+            <wp:cNvGraphicFramePr>
+              <a:graphicFrameLocks xmlns:a="http://schemas.openxmlformats.org/drawingml/2006/main" noChangeAspect="1"/>
+            </wp:cNvGraphicFramePr>
+            <a:graphic xmlns:a="http://schemas.openxmlformats.org/drawingml/2006/main">
+              <a:graphicData uri="http://schemas.openxmlformats.org/drawingml/2006/picture">
+                <pic:pic xmlns:pic="http://schemas.openxmlformats.org/drawingml/2006/picture">
+                  <pic:nvPicPr>
+                    <pic:cNvPr id="1" name=""/>
+                    <pic:cNvPicPr/>
+                  </pic:nvPicPr>
+                  <pic:blipFill>
+                    <a:blip r:embed="rId51">
+                      <a:extLst>
+                        <a:ext uri="{28A0092B-C50C-407E-A947-70E740481C1C}">
+                          <a14:useLocalDpi xmlns:a14="http://schemas.microsoft.com/office/drawing/2010/main" val="0"/>
+                        </a:ext>
+                      </a:extLst>
+                    </a:blip>
+                    <a:stretch>
+                      <a:fillRect/>
+                    </a:stretch>
+                  </pic:blipFill>
+                  <pic:spPr>
+                    <a:xfrm>
+                      <a:off x="0" y="0"/>
+                      <a:ext cx="2543175" cy="609600"/>
+                    </a:xfrm>
+                    <a:prstGeom prst="rect">
+                      <a:avLst/>
+                    </a:prstGeom>
+                  </pic:spPr>
+                </pic:pic>
+              </a:graphicData>
+            </a:graphic>
+            <wp14:sizeRelH relativeFrom="page">
+              <wp14:pctWidth>0</wp14:pctWidth>
+            </wp14:sizeRelH>
+            <wp14:sizeRelV relativeFrom="page">
+              <wp14:pctHeight>0</wp14:pctHeight>
+            </wp14:sizeRelV>
+          </wp:anchor>
+        </w:drawing>
+      </w:r>
+      <w:r>
+        <w:t>Esta opción nos mostrará el estado actual de l</w:t>
+      </w:r>
+      <w:r>
+        <w:t>os trámites de las constancias.</w:t>
+      </w:r>
+    </w:p>
+    <w:p>
+      <w:pPr>
+        <w:pStyle w:val="Textbody"/>
+      </w:pPr>
+      <w:r>
+        <w:rPr>
+          <w:noProof/>
+          <w:lang w:val="es-PE"/>
+        </w:rPr>
+        <w:lastRenderedPageBreak/>
+        <w:drawing>
+          <wp:inline distT="0" distB="0" distL="0" distR="0" wp14:anchorId="0E29D7B9" wp14:editId="1B54544E">
+            <wp:extent cx="5760085" cy="2169795"/>
+            <wp:effectExtent l="0" t="0" r="0" b="1905"/>
+            <wp:docPr id="61" name="Imagen 61"/>
+            <wp:cNvGraphicFramePr>
+              <a:graphicFrameLocks xmlns:a="http://schemas.openxmlformats.org/drawingml/2006/main" noChangeAspect="1"/>
+            </wp:cNvGraphicFramePr>
+            <a:graphic xmlns:a="http://schemas.openxmlformats.org/drawingml/2006/main">
+              <a:graphicData uri="http://schemas.openxmlformats.org/drawingml/2006/picture">
+                <pic:pic xmlns:pic="http://schemas.openxmlformats.org/drawingml/2006/picture">
+                  <pic:nvPicPr>
+                    <pic:cNvPr id="1" name=""/>
+                    <pic:cNvPicPr/>
+                  </pic:nvPicPr>
+                  <pic:blipFill>
+                    <a:blip r:embed="rId52"/>
+                    <a:stretch>
+                      <a:fillRect/>
+                    </a:stretch>
+                  </pic:blipFill>
+                  <pic:spPr>
+                    <a:xfrm>
+                      <a:off x="0" y="0"/>
+                      <a:ext cx="5760085" cy="2169795"/>
+                    </a:xfrm>
+                    <a:prstGeom prst="rect">
+                      <a:avLst/>
+                    </a:prstGeom>
+                  </pic:spPr>
+                </pic:pic>
+              </a:graphicData>
+            </a:graphic>
+          </wp:inline>
+        </w:drawing>
+      </w:r>
+    </w:p>
+    <w:p>
+      <w:pPr>
+        <w:pStyle w:val="Textbody"/>
+      </w:pPr>
+      <w:r>
+        <w:t>Ahora presentaremos los diversos filtros que se puede hacer.</w:t>
+      </w:r>
+    </w:p>
+    <w:p>
+      <w:pPr>
+        <w:pStyle w:val="Textbody"/>
+      </w:pPr>
+      <w:r>
+        <w:rPr>
+          <w:noProof/>
+          <w:lang w:val="es-PE"/>
+        </w:rPr>
+        <w:drawing>
+          <wp:anchor distT="0" distB="0" distL="114300" distR="114300" simplePos="0" relativeHeight="251694080" behindDoc="1" locked="0" layoutInCell="1" allowOverlap="1">
+            <wp:simplePos x="0" y="0"/>
+            <wp:positionH relativeFrom="column">
+              <wp:posOffset>-1905</wp:posOffset>
+            </wp:positionH>
+            <wp:positionV relativeFrom="paragraph">
+              <wp:posOffset>173355</wp:posOffset>
+            </wp:positionV>
+            <wp:extent cx="2390775" cy="1724025"/>
+            <wp:effectExtent l="0" t="0" r="9525" b="9525"/>
+            <wp:wrapTight wrapText="bothSides">
+              <wp:wrapPolygon edited="0">
+                <wp:start x="0" y="0"/>
+                <wp:lineTo x="0" y="21481"/>
+                <wp:lineTo x="21514" y="21481"/>
+                <wp:lineTo x="21514" y="0"/>
+                <wp:lineTo x="0" y="0"/>
+              </wp:wrapPolygon>
+            </wp:wrapTight>
+            <wp:docPr id="62" name="Imagen 62"/>
+            <wp:cNvGraphicFramePr>
+              <a:graphicFrameLocks xmlns:a="http://schemas.openxmlformats.org/drawingml/2006/main" noChangeAspect="1"/>
+            </wp:cNvGraphicFramePr>
+            <a:graphic xmlns:a="http://schemas.openxmlformats.org/drawingml/2006/main">
+              <a:graphicData uri="http://schemas.openxmlformats.org/drawingml/2006/picture">
+                <pic:pic xmlns:pic="http://schemas.openxmlformats.org/drawingml/2006/picture">
+                  <pic:nvPicPr>
+                    <pic:cNvPr id="1" name=""/>
+                    <pic:cNvPicPr/>
+                  </pic:nvPicPr>
+                  <pic:blipFill>
+                    <a:blip r:embed="rId53">
+                      <a:extLst>
+                        <a:ext uri="{28A0092B-C50C-407E-A947-70E740481C1C}">
+                          <a14:useLocalDpi xmlns:a14="http://schemas.microsoft.com/office/drawing/2010/main" val="0"/>
+                        </a:ext>
+                      </a:extLst>
+                    </a:blip>
+                    <a:stretch>
+                      <a:fillRect/>
+                    </a:stretch>
+                  </pic:blipFill>
+                  <pic:spPr>
+                    <a:xfrm>
+                      <a:off x="0" y="0"/>
+                      <a:ext cx="2390775" cy="1724025"/>
+                    </a:xfrm>
+                    <a:prstGeom prst="rect">
+                      <a:avLst/>
+                    </a:prstGeom>
+                  </pic:spPr>
+                </pic:pic>
+              </a:graphicData>
+            </a:graphic>
+            <wp14:sizeRelH relativeFrom="page">
+              <wp14:pctWidth>0</wp14:pctWidth>
+            </wp14:sizeRelH>
+            <wp14:sizeRelV relativeFrom="page">
+              <wp14:pctHeight>0</wp14:pctHeight>
+            </wp14:sizeRelV>
+          </wp:anchor>
+        </w:drawing>
+      </w:r>
+    </w:p>
+    <w:p>
+      <w:pPr>
+        <w:pStyle w:val="Textbody"/>
+      </w:pPr>
+    </w:p>
+    <w:p>
+      <w:pPr>
+        <w:pStyle w:val="Textbody"/>
+      </w:pPr>
+      <w:r>
+        <w:t>Podemos filtrar por estados de los trámi</w:t>
+      </w:r>
+      <w:r>
+        <w:rPr>
+          <w:rFonts w:hint="eastAsia"/>
+        </w:rPr>
+        <w:t>tes</w:t>
+      </w:r>
+      <w:r>
+        <w:t>.</w:t>
+      </w:r>
+    </w:p>
+    <w:p>
+      <w:pPr>
+        <w:pStyle w:val="Textbody"/>
+        <w:numPr>
+          <w:ilvl w:val="0"/>
+          <w:numId w:val="6"/>
+        </w:numPr>
+      </w:pPr>
+      <w:r>
+        <w:t>Finalizado: Constancias firmadas.</w:t>
+      </w:r>
+    </w:p>
+    <w:p>
+      <w:pPr>
+        <w:pStyle w:val="Textbody"/>
+        <w:numPr>
+          <w:ilvl w:val="0"/>
+          <w:numId w:val="6"/>
+        </w:numPr>
+      </w:pPr>
+      <w:r>
+        <w:t>Rechazado: Trámite</w:t>
+      </w:r>
+      <w:r>
+        <w:rPr>
+          <w:rFonts w:hint="eastAsia"/>
+        </w:rPr>
+        <w:t>s</w:t>
+      </w:r>
+      <w:r>
+        <w:t xml:space="preserve"> que no cumplieron con los requisitos establecidos.</w:t>
+      </w:r>
+    </w:p>
+    <w:p>
+      <w:pPr>
+        <w:pStyle w:val="Textbody"/>
+      </w:pPr>
+    </w:p>
+    <w:p>
+      <w:pPr>
+        <w:pStyle w:val="Textbody"/>
+      </w:pPr>
+    </w:p>
+    <w:p>
+      <w:pPr>
+        <w:pStyle w:val="Textbody"/>
+      </w:pPr>
+    </w:p>
+    <w:p>
+      <w:pPr>
+        <w:pStyle w:val="Textbody"/>
+      </w:pPr>
+      <w:r>
+        <w:rPr>
+          <w:noProof/>
+          <w:lang w:val="es-PE"/>
+        </w:rPr>
+        <w:drawing>
+          <wp:anchor distT="0" distB="0" distL="114300" distR="114300" simplePos="0" relativeHeight="251695104" behindDoc="1" locked="0" layoutInCell="1" allowOverlap="1">
+            <wp:simplePos x="0" y="0"/>
+            <wp:positionH relativeFrom="column">
+              <wp:posOffset>-1905</wp:posOffset>
+            </wp:positionH>
+            <wp:positionV relativeFrom="paragraph">
+              <wp:posOffset>83003</wp:posOffset>
+            </wp:positionV>
+            <wp:extent cx="2352675" cy="1771650"/>
+            <wp:effectExtent l="0" t="0" r="9525" b="0"/>
+            <wp:wrapTight wrapText="bothSides">
+              <wp:wrapPolygon edited="0">
+                <wp:start x="0" y="0"/>
+                <wp:lineTo x="0" y="21368"/>
+                <wp:lineTo x="21513" y="21368"/>
+                <wp:lineTo x="21513" y="0"/>
+                <wp:lineTo x="0" y="0"/>
+              </wp:wrapPolygon>
+            </wp:wrapTight>
+            <wp:docPr id="63" name="Imagen 63"/>
+            <wp:cNvGraphicFramePr>
+              <a:graphicFrameLocks xmlns:a="http://schemas.openxmlformats.org/drawingml/2006/main" noChangeAspect="1"/>
+            </wp:cNvGraphicFramePr>
+            <a:graphic xmlns:a="http://schemas.openxmlformats.org/drawingml/2006/main">
+              <a:graphicData uri="http://schemas.openxmlformats.org/drawingml/2006/picture">
+                <pic:pic xmlns:pic="http://schemas.openxmlformats.org/drawingml/2006/picture">
+                  <pic:nvPicPr>
+                    <pic:cNvPr id="1" name=""/>
+                    <pic:cNvPicPr/>
+                  </pic:nvPicPr>
+                  <pic:blipFill>
+                    <a:blip r:embed="rId54">
+                      <a:extLst>
+                        <a:ext uri="{28A0092B-C50C-407E-A947-70E740481C1C}">
+                          <a14:useLocalDpi xmlns:a14="http://schemas.microsoft.com/office/drawing/2010/main" val="0"/>
+                        </a:ext>
+                      </a:extLst>
+                    </a:blip>
+                    <a:stretch>
+                      <a:fillRect/>
+                    </a:stretch>
+                  </pic:blipFill>
+                  <pic:spPr>
+                    <a:xfrm>
+                      <a:off x="0" y="0"/>
+                      <a:ext cx="2352675" cy="1771650"/>
+                    </a:xfrm>
+                    <a:prstGeom prst="rect">
+                      <a:avLst/>
+                    </a:prstGeom>
+                  </pic:spPr>
+                </pic:pic>
+              </a:graphicData>
+            </a:graphic>
+            <wp14:sizeRelH relativeFrom="page">
+              <wp14:pctWidth>0</wp14:pctWidth>
+            </wp14:sizeRelH>
+            <wp14:sizeRelV relativeFrom="page">
+              <wp14:pctHeight>0</wp14:pctHeight>
+            </wp14:sizeRelV>
+          </wp:anchor>
+        </w:drawing>
+      </w:r>
+    </w:p>
+    <w:p>
+      <w:pPr>
+        <w:pStyle w:val="Textbody"/>
+      </w:pPr>
+    </w:p>
+    <w:p>
+      <w:pPr>
+        <w:pStyle w:val="Textbody"/>
+      </w:pPr>
+    </w:p>
+    <w:p>
+      <w:pPr>
+        <w:pStyle w:val="Textbody"/>
+      </w:pPr>
+      <w:r>
+        <w:t>Podemos filtrar por el tipo de examen que brindó el postulante.</w:t>
+      </w:r>
+    </w:p>
+    <w:p>
+      <w:pPr>
+        <w:pStyle w:val="Textbody"/>
+      </w:pPr>
+    </w:p>
+    <w:p>
+      <w:pPr>
+        <w:pStyle w:val="Textbody"/>
+      </w:pPr>
+    </w:p>
+    <w:p>
+      <w:pPr>
+        <w:pStyle w:val="Textbody"/>
+      </w:pPr>
     </w:p>
     <w:p>
       <w:pPr>
@@ -6974,18 +10010,18 @@
           <w:rFonts w:hint="eastAsia"/>
         </w:rPr>
       </w:pPr>
-      <w:bookmarkStart w:id="20" w:name="__RefHeading__834_995473275"/>
-      <w:bookmarkStart w:id="21" w:name="__RefHeading__836_995473275"/>
-      <w:bookmarkStart w:id="22" w:name="_Toc49812308"/>
-      <w:bookmarkStart w:id="23" w:name="_Toc49928744"/>
-      <w:bookmarkEnd w:id="20"/>
-      <w:bookmarkEnd w:id="21"/>
+      <w:bookmarkStart w:id="30" w:name="__RefHeading__834_995473275"/>
+      <w:bookmarkStart w:id="31" w:name="__RefHeading__836_995473275"/>
+      <w:bookmarkStart w:id="32" w:name="_Toc49812308"/>
+      <w:bookmarkStart w:id="33" w:name="_Toc49939049"/>
+      <w:bookmarkEnd w:id="30"/>
+      <w:bookmarkEnd w:id="31"/>
       <w:r>
         <w:lastRenderedPageBreak/>
         <w:t>GLOSARIO</w:t>
       </w:r>
-      <w:bookmarkEnd w:id="22"/>
-      <w:bookmarkEnd w:id="23"/>
+      <w:bookmarkEnd w:id="32"/>
+      <w:bookmarkEnd w:id="33"/>
     </w:p>
     <w:p>
       <w:pPr>
@@ -7133,6 +10169,13 @@
                 <w:sz w:val="24"/>
               </w:rPr>
             </w:pPr>
+            <w:r>
+              <w:rPr>
+                <w:rFonts w:ascii="Times New Roman" w:hAnsi="Times New Roman" w:cs="Times New Roman"/>
+                <w:sz w:val="24"/>
+              </w:rPr>
+              <w:t>FRSIAAATR</w:t>
+            </w:r>
           </w:p>
         </w:tc>
         <w:tc>
@@ -7160,6 +10203,14 @@
                 <w:sz w:val="24"/>
               </w:rPr>
             </w:pPr>
+            <w:r>
+              <w:rPr>
+                <w:rFonts w:cs="Times New Roman"/>
+                <w:b/>
+                <w:sz w:val="28"/>
+              </w:rPr>
+              <w:t>Sistema de reconocimiento facial para la identificación de postulantes en el acceso de resultados del examen de admisión de UNMSM</w:t>
+            </w:r>
           </w:p>
         </w:tc>
       </w:tr>
@@ -7191,6 +10242,13 @@
                 <w:sz w:val="24"/>
               </w:rPr>
             </w:pPr>
+            <w:r>
+              <w:rPr>
+                <w:rFonts w:ascii="Times New Roman" w:hAnsi="Times New Roman" w:cs="Times New Roman"/>
+                <w:sz w:val="24"/>
+              </w:rPr>
+              <w:t>UNMSM</w:t>
+            </w:r>
           </w:p>
         </w:tc>
         <w:tc>
@@ -7218,6 +10276,92 @@
                 <w:sz w:val="24"/>
               </w:rPr>
             </w:pPr>
+            <w:r>
+              <w:rPr>
+                <w:rFonts w:ascii="Times New Roman" w:hAnsi="Times New Roman" w:cs="Times New Roman"/>
+                <w:sz w:val="24"/>
+              </w:rPr>
+              <w:t>Univers</w:t>
+            </w:r>
+            <w:bookmarkStart w:id="34" w:name="_GoBack"/>
+            <w:bookmarkEnd w:id="34"/>
+            <w:r>
+              <w:rPr>
+                <w:rFonts w:ascii="Times New Roman" w:hAnsi="Times New Roman" w:cs="Times New Roman"/>
+                <w:sz w:val="24"/>
+              </w:rPr>
+              <w:t>idad Nacional Mayor de San Marcos</w:t>
+            </w:r>
+          </w:p>
+        </w:tc>
+      </w:tr>
+      <w:tr>
+        <w:trPr>
+          <w:trHeight w:val="510"/>
+        </w:trPr>
+        <w:tc>
+          <w:tcPr>
+            <w:tcW w:w="3127" w:type="dxa"/>
+            <w:tcBorders>
+              <w:left w:val="double" w:sz="2" w:space="0" w:color="C0C0C0"/>
+            </w:tcBorders>
+            <w:shd w:val="clear" w:color="auto" w:fill="auto"/>
+            <w:tcMar>
+              <w:top w:w="0" w:type="dxa"/>
+              <w:left w:w="70" w:type="dxa"/>
+              <w:bottom w:w="0" w:type="dxa"/>
+              <w:right w:w="70" w:type="dxa"/>
+            </w:tcMar>
+          </w:tcPr>
+          <w:p>
+            <w:pPr>
+              <w:pStyle w:val="Standard"/>
+              <w:snapToGrid w:val="0"/>
+              <w:rPr>
+                <w:rFonts w:ascii="Times New Roman" w:hAnsi="Times New Roman" w:cs="Times New Roman"/>
+                <w:sz w:val="24"/>
+              </w:rPr>
+            </w:pPr>
+            <w:r>
+              <w:rPr>
+                <w:rFonts w:ascii="Times New Roman" w:hAnsi="Times New Roman" w:cs="Times New Roman"/>
+                <w:sz w:val="24"/>
+              </w:rPr>
+              <w:t>Doc</w:t>
+            </w:r>
+          </w:p>
+        </w:tc>
+        <w:tc>
+          <w:tcPr>
+            <w:tcW w:w="5924" w:type="dxa"/>
+            <w:tcBorders>
+              <w:left w:val="single" w:sz="4" w:space="0" w:color="C0C0C0"/>
+              <w:right w:val="double" w:sz="2" w:space="0" w:color="C0C0C0"/>
+            </w:tcBorders>
+            <w:shd w:val="clear" w:color="auto" w:fill="auto"/>
+            <w:tcMar>
+              <w:top w:w="0" w:type="dxa"/>
+              <w:left w:w="70" w:type="dxa"/>
+              <w:bottom w:w="0" w:type="dxa"/>
+              <w:right w:w="70" w:type="dxa"/>
+            </w:tcMar>
+          </w:tcPr>
+          <w:p>
+            <w:pPr>
+              <w:pStyle w:val="Standard"/>
+              <w:snapToGrid w:val="0"/>
+              <w:rPr>
+                <w:rFonts w:ascii="Times New Roman" w:hAnsi="Times New Roman" w:cs="Times New Roman"/>
+                <w:sz w:val="24"/>
+              </w:rPr>
+            </w:pPr>
+            <w:r>
+              <w:rPr>
+                <w:rFonts w:ascii="Times New Roman" w:hAnsi="Times New Roman" w:cs="Times New Roman"/>
+                <w:sz w:val="24"/>
+              </w:rPr>
+              <w:t>Documento</w:t>
+            </w:r>
           </w:p>
         </w:tc>
       </w:tr>
@@ -7249,6 +10393,13 @@
                 <w:sz w:val="24"/>
               </w:rPr>
             </w:pPr>
+            <w:r>
+              <w:rPr>
+                <w:rFonts w:ascii="Times New Roman" w:hAnsi="Times New Roman" w:cs="Times New Roman"/>
+                <w:sz w:val="24"/>
+              </w:rPr>
+              <w:t>Pdf</w:t>
+            </w:r>
           </w:p>
         </w:tc>
         <w:tc>
@@ -7276,6 +10427,13 @@
                 <w:sz w:val="24"/>
               </w:rPr>
             </w:pPr>
+            <w:r>
+              <w:rPr>
+                <w:rFonts w:ascii="Times New Roman" w:hAnsi="Times New Roman" w:cs="Times New Roman"/>
+                <w:sz w:val="24"/>
+              </w:rPr>
+              <w:t>Documento con extensión .pdf.</w:t>
+            </w:r>
           </w:p>
         </w:tc>
       </w:tr>
@@ -7301,43 +10459,18 @@
     </w:p>
     <w:p>
       <w:pPr>
-        <w:pStyle w:val="Standard"/>
+        <w:pStyle w:val="Textbody"/>
         <w:rPr>
           <w:rFonts w:ascii="Times New Roman" w:hAnsi="Times New Roman" w:cs="Times New Roman"/>
           <w:sz w:val="24"/>
         </w:rPr>
       </w:pPr>
-    </w:p>
-    <w:p>
-      <w:pPr>
-        <w:pStyle w:val="Ttulo1"/>
-        <w:rPr>
-          <w:rFonts w:hint="eastAsia"/>
-        </w:rPr>
-      </w:pPr>
-      <w:bookmarkStart w:id="24" w:name="__RefHeading__838_995473275"/>
-      <w:bookmarkStart w:id="25" w:name="_Toc49812309"/>
-      <w:bookmarkStart w:id="26" w:name="_Toc49928745"/>
-      <w:bookmarkEnd w:id="24"/>
-      <w:r>
-        <w:lastRenderedPageBreak/>
-        <w:t>BIBLIOGRAFÍA Y REFERENCIAS</w:t>
-      </w:r>
-      <w:bookmarkEnd w:id="25"/>
-      <w:bookmarkEnd w:id="26"/>
-    </w:p>
-    <w:p>
-      <w:pPr>
-        <w:pStyle w:val="Textbody"/>
-        <w:rPr>
-          <w:rFonts w:ascii="Times New Roman" w:hAnsi="Times New Roman" w:cs="Times New Roman"/>
-          <w:sz w:val="24"/>
-        </w:rPr>
-      </w:pPr>
+      <w:bookmarkStart w:id="35" w:name="__RefHeading__838_995473275"/>
+      <w:bookmarkEnd w:id="35"/>
     </w:p>
     <w:sectPr>
-      <w:headerReference w:type="default" r:id="rId29"/>
-      <w:footerReference w:type="default" r:id="rId30"/>
+      <w:headerReference w:type="default" r:id="rId55"/>
+      <w:footerReference w:type="default" r:id="rId56"/>
       <w:pgSz w:w="11906" w:h="16838"/>
       <w:pgMar w:top="1474" w:right="1134" w:bottom="1134" w:left="1701" w:header="1134" w:footer="720" w:gutter="0"/>
       <w:cols w:space="720"/>
@@ -7410,7 +10543,7 @@
         <w:rFonts w:hint="eastAsia"/>
         <w:noProof/>
       </w:rPr>
-      <w:t>18</w:t>
+      <w:t>22</w:t>
     </w:r>
     <w:r>
       <w:fldChar w:fldCharType="end"/>
@@ -7441,7 +10574,7 @@
         <w:rFonts w:hint="eastAsia"/>
         <w:noProof/>
       </w:rPr>
-      <w:t>18</w:t>
+      <w:t>22</w:t>
     </w:r>
     <w:r>
       <w:rPr>
@@ -8177,6 +11310,184 @@
       </w:pPr>
     </w:lvl>
   </w:abstractNum>
+  <w:abstractNum w:abstractNumId="5" w15:restartNumberingAfterBreak="0">
+    <w:nsid w:val="616F2C52"/>
+    <w:multiLevelType w:val="hybridMultilevel"/>
+    <w:tmpl w:val="4FE69338"/>
+    <w:lvl w:ilvl="0" w:tplc="280A000F">
+      <w:start w:val="1"/>
+      <w:numFmt w:val="decimal"/>
+      <w:lvlText w:val="%1."/>
+      <w:lvlJc w:val="left"/>
+      <w:pPr>
+        <w:ind w:left="720" w:hanging="360"/>
+      </w:pPr>
+      <w:rPr>
+        <w:rFonts w:hint="default"/>
+      </w:rPr>
+    </w:lvl>
+    <w:lvl w:ilvl="1" w:tplc="280A0019" w:tentative="1">
+      <w:start w:val="1"/>
+      <w:numFmt w:val="lowerLetter"/>
+      <w:lvlText w:val="%2."/>
+      <w:lvlJc w:val="left"/>
+      <w:pPr>
+        <w:ind w:left="1440" w:hanging="360"/>
+      </w:pPr>
+    </w:lvl>
+    <w:lvl w:ilvl="2" w:tplc="280A001B" w:tentative="1">
+      <w:start w:val="1"/>
+      <w:numFmt w:val="lowerRoman"/>
+      <w:lvlText w:val="%3."/>
+      <w:lvlJc w:val="right"/>
+      <w:pPr>
+        <w:ind w:left="2160" w:hanging="180"/>
+      </w:pPr>
+    </w:lvl>
+    <w:lvl w:ilvl="3" w:tplc="280A000F" w:tentative="1">
+      <w:start w:val="1"/>
+      <w:numFmt w:val="decimal"/>
+      <w:lvlText w:val="%4."/>
+      <w:lvlJc w:val="left"/>
+      <w:pPr>
+        <w:ind w:left="2880" w:hanging="360"/>
+      </w:pPr>
+    </w:lvl>
+    <w:lvl w:ilvl="4" w:tplc="280A0019" w:tentative="1">
+      <w:start w:val="1"/>
+      <w:numFmt w:val="lowerLetter"/>
+      <w:lvlText w:val="%5."/>
+      <w:lvlJc w:val="left"/>
+      <w:pPr>
+        <w:ind w:left="3600" w:hanging="360"/>
+      </w:pPr>
+    </w:lvl>
+    <w:lvl w:ilvl="5" w:tplc="280A001B" w:tentative="1">
+      <w:start w:val="1"/>
+      <w:numFmt w:val="lowerRoman"/>
+      <w:lvlText w:val="%6."/>
+      <w:lvlJc w:val="right"/>
+      <w:pPr>
+        <w:ind w:left="4320" w:hanging="180"/>
+      </w:pPr>
+    </w:lvl>
+    <w:lvl w:ilvl="6" w:tplc="280A000F" w:tentative="1">
+      <w:start w:val="1"/>
+      <w:numFmt w:val="decimal"/>
+      <w:lvlText w:val="%7."/>
+      <w:lvlJc w:val="left"/>
+      <w:pPr>
+        <w:ind w:left="5040" w:hanging="360"/>
+      </w:pPr>
+    </w:lvl>
+    <w:lvl w:ilvl="7" w:tplc="280A0019" w:tentative="1">
+      <w:start w:val="1"/>
+      <w:numFmt w:val="lowerLetter"/>
+      <w:lvlText w:val="%8."/>
+      <w:lvlJc w:val="left"/>
+      <w:pPr>
+        <w:ind w:left="5760" w:hanging="360"/>
+      </w:pPr>
+    </w:lvl>
+    <w:lvl w:ilvl="8" w:tplc="280A001B" w:tentative="1">
+      <w:start w:val="1"/>
+      <w:numFmt w:val="lowerRoman"/>
+      <w:lvlText w:val="%9."/>
+      <w:lvlJc w:val="right"/>
+      <w:pPr>
+        <w:ind w:left="6480" w:hanging="180"/>
+      </w:pPr>
+    </w:lvl>
+  </w:abstractNum>
+  <w:abstractNum w:abstractNumId="6" w15:restartNumberingAfterBreak="0">
+    <w:nsid w:val="6EE226EA"/>
+    <w:multiLevelType w:val="hybridMultilevel"/>
+    <w:tmpl w:val="4FE69338"/>
+    <w:lvl w:ilvl="0" w:tplc="280A000F">
+      <w:start w:val="1"/>
+      <w:numFmt w:val="decimal"/>
+      <w:lvlText w:val="%1."/>
+      <w:lvlJc w:val="left"/>
+      <w:pPr>
+        <w:ind w:left="720" w:hanging="360"/>
+      </w:pPr>
+      <w:rPr>
+        <w:rFonts w:hint="default"/>
+      </w:rPr>
+    </w:lvl>
+    <w:lvl w:ilvl="1" w:tplc="280A0019" w:tentative="1">
+      <w:start w:val="1"/>
+      <w:numFmt w:val="lowerLetter"/>
+      <w:lvlText w:val="%2."/>
+      <w:lvlJc w:val="left"/>
+      <w:pPr>
+        <w:ind w:left="1440" w:hanging="360"/>
+      </w:pPr>
+    </w:lvl>
+    <w:lvl w:ilvl="2" w:tplc="280A001B" w:tentative="1">
+      <w:start w:val="1"/>
+      <w:numFmt w:val="lowerRoman"/>
+      <w:lvlText w:val="%3."/>
+      <w:lvlJc w:val="right"/>
+      <w:pPr>
+        <w:ind w:left="2160" w:hanging="180"/>
+      </w:pPr>
+    </w:lvl>
+    <w:lvl w:ilvl="3" w:tplc="280A000F" w:tentative="1">
+      <w:start w:val="1"/>
+      <w:numFmt w:val="decimal"/>
+      <w:lvlText w:val="%4."/>
+      <w:lvlJc w:val="left"/>
+      <w:pPr>
+        <w:ind w:left="2880" w:hanging="360"/>
+      </w:pPr>
+    </w:lvl>
+    <w:lvl w:ilvl="4" w:tplc="280A0019" w:tentative="1">
+      <w:start w:val="1"/>
+      <w:numFmt w:val="lowerLetter"/>
+      <w:lvlText w:val="%5."/>
+      <w:lvlJc w:val="left"/>
+      <w:pPr>
+        <w:ind w:left="3600" w:hanging="360"/>
+      </w:pPr>
+    </w:lvl>
+    <w:lvl w:ilvl="5" w:tplc="280A001B" w:tentative="1">
+      <w:start w:val="1"/>
+      <w:numFmt w:val="lowerRoman"/>
+      <w:lvlText w:val="%6."/>
+      <w:lvlJc w:val="right"/>
+      <w:pPr>
+        <w:ind w:left="4320" w:hanging="180"/>
+      </w:pPr>
+    </w:lvl>
+    <w:lvl w:ilvl="6" w:tplc="280A000F" w:tentative="1">
+      <w:start w:val="1"/>
+      <w:numFmt w:val="decimal"/>
+      <w:lvlText w:val="%7."/>
+      <w:lvlJc w:val="left"/>
+      <w:pPr>
+        <w:ind w:left="5040" w:hanging="360"/>
+      </w:pPr>
+    </w:lvl>
+    <w:lvl w:ilvl="7" w:tplc="280A0019" w:tentative="1">
+      <w:start w:val="1"/>
+      <w:numFmt w:val="lowerLetter"/>
+      <w:lvlText w:val="%8."/>
+      <w:lvlJc w:val="left"/>
+      <w:pPr>
+        <w:ind w:left="5760" w:hanging="360"/>
+      </w:pPr>
+    </w:lvl>
+    <w:lvl w:ilvl="8" w:tplc="280A001B" w:tentative="1">
+      <w:start w:val="1"/>
+      <w:numFmt w:val="lowerRoman"/>
+      <w:lvlText w:val="%9."/>
+      <w:lvlJc w:val="right"/>
+      <w:pPr>
+        <w:ind w:left="6480" w:hanging="180"/>
+      </w:pPr>
+    </w:lvl>
+  </w:abstractNum>
   <w:num w:numId="1">
     <w:abstractNumId w:val="1"/>
   </w:num>
@@ -8191,6 +11502,12 @@
   </w:num>
   <w:num w:numId="5">
     <w:abstractNumId w:val="2"/>
+  </w:num>
+  <w:num w:numId="6">
+    <w:abstractNumId w:val="6"/>
+  </w:num>
+  <w:num w:numId="7">
+    <w:abstractNumId w:val="5"/>
   </w:num>
 </w:numbering>
 </file>
@@ -9047,7 +12364,13 @@
     <w:next w:val="Normal"/>
     <w:autoRedefine/>
     <w:uiPriority w:val="39"/>
+    <w:rsid w:val="007F6866"/>
     <w:pPr>
+      <w:tabs>
+        <w:tab w:val="left" w:pos="880"/>
+        <w:tab w:val="left" w:pos="1276"/>
+        <w:tab w:val="right" w:leader="dot" w:pos="9061"/>
+      </w:tabs>
       <w:spacing w:after="100"/>
       <w:ind w:left="240"/>
     </w:pPr>
@@ -9104,6 +12427,11 @@
       <w:spacing w:after="100"/>
       <w:ind w:left="480"/>
     </w:pPr>
+  </w:style>
+  <w:style w:type="character" w:customStyle="1" w:styleId="font-weight-semibold">
+    <w:name w:val="font-weight-semibold"/>
+    <w:basedOn w:val="Fuentedeprrafopredeter"/>
+    <w:rsid w:val="00CA2ABA"/>
   </w:style>
 </w:styles>
 </file>
@@ -9374,7 +12702,7 @@
 </file>
 
 <file path=customXml/itemProps1.xml><?xml version="1.0" encoding="utf-8"?>
-<ds:datastoreItem xmlns:ds="http://schemas.openxmlformats.org/officeDocument/2006/customXml" ds:itemID="{D2690E71-18DE-4FE3-A6F1-D55271A91BBA}">
+<ds:datastoreItem xmlns:ds="http://schemas.openxmlformats.org/officeDocument/2006/customXml" ds:itemID="{799DA2B1-096E-4536-ADA9-53A91ECA47B7}">
   <ds:schemaRefs>
     <ds:schemaRef ds:uri="http://schemas.openxmlformats.org/officeDocument/2006/bibliography"/>
   </ds:schemaRefs>

</xml_diff>